<commit_message>
Updated with white board project for career fair
</commit_message>
<xml_diff>
--- a/Viral-Patel_Resume.docx
+++ b/Viral-Patel_Resume.docx
@@ -31,7 +31,7 @@
           <w:rStyle w:val="Hyperlink"/>
           <w:rFonts w:ascii="Times New Roman" w:hAnsi="Times New Roman"/>
           <w:color w:val="auto"/>
-          <w:sz w:val="21"/>
+          <w:sz w:val="20"/>
           <w:szCs w:val="21"/>
           <w:u w:val="none"/>
         </w:rPr>
@@ -39,7 +39,7 @@
       <w:r>
         <w:rPr>
           <w:rFonts w:ascii="Times New Roman" w:hAnsi="Times New Roman" w:cs="Times New Roman"/>
-          <w:sz w:val="21"/>
+          <w:sz w:val="20"/>
           <w:szCs w:val="21"/>
         </w:rPr>
         <w:t>Boston, MA 02215 | (</w:t>
@@ -47,7 +47,7 @@
       <w:r>
         <w:rPr>
           <w:rFonts w:ascii="Times New Roman" w:hAnsi="Times New Roman" w:cs="Times New Roman"/>
-          <w:sz w:val="21"/>
+          <w:sz w:val="20"/>
           <w:szCs w:val="21"/>
         </w:rPr>
         <w:t>857</w:t>
@@ -55,7 +55,7 @@
       <w:r>
         <w:rPr>
           <w:rFonts w:ascii="Times New Roman" w:hAnsi="Times New Roman" w:cs="Times New Roman"/>
-          <w:sz w:val="21"/>
+          <w:sz w:val="20"/>
           <w:szCs w:val="21"/>
         </w:rPr>
         <w:t xml:space="preserve">) 800-3362 | </w:t>
@@ -66,7 +66,7 @@
             <w:rStyle w:val="Hyperlink"/>
             <w:rFonts w:ascii="Times New Roman" w:hAnsi="Times New Roman" w:cs="Times New Roman"/>
             <w:color w:val="000000" w:themeColor="text1"/>
-            <w:sz w:val="21"/>
+            <w:sz w:val="20"/>
             <w:szCs w:val="21"/>
             <w:u w:val="none"/>
           </w:rPr>
@@ -76,7 +76,7 @@
       <w:r>
         <w:rPr>
           <w:rFonts w:ascii="Times New Roman" w:hAnsi="Times New Roman" w:cs="Times New Roman"/>
-          <w:sz w:val="21"/>
+          <w:sz w:val="20"/>
           <w:szCs w:val="21"/>
         </w:rPr>
         <w:t xml:space="preserve"> | </w:t>
@@ -87,7 +87,7 @@
             <w:rStyle w:val="Hyperlink"/>
             <w:rFonts w:ascii="Times New Roman" w:hAnsi="Times New Roman"/>
             <w:color w:val="000000" w:themeColor="text1"/>
-            <w:sz w:val="21"/>
+            <w:sz w:val="20"/>
             <w:szCs w:val="21"/>
             <w:u w:val="none"/>
           </w:rPr>
@@ -111,7 +111,7 @@
           <w:rStyle w:val="Hyperlink"/>
           <w:rFonts w:ascii="Times New Roman" w:hAnsi="Times New Roman"/>
           <w:color w:val="auto"/>
-          <w:sz w:val="21"/>
+          <w:sz w:val="20"/>
           <w:szCs w:val="21"/>
           <w:u w:val="none"/>
         </w:rPr>
@@ -122,7 +122,7 @@
           <w:rStyle w:val="Hyperlink"/>
           <w:rFonts w:ascii="Times New Roman" w:hAnsi="Times New Roman"/>
           <w:color w:val="auto"/>
-          <w:sz w:val="21"/>
+          <w:sz w:val="20"/>
           <w:szCs w:val="21"/>
           <w:u w:val="none"/>
         </w:rPr>
@@ -133,7 +133,7 @@
           <w:rStyle w:val="Hyperlink"/>
           <w:rFonts w:ascii="Times New Roman" w:hAnsi="Times New Roman"/>
           <w:color w:val="auto"/>
-          <w:sz w:val="21"/>
+          <w:sz w:val="20"/>
           <w:szCs w:val="21"/>
           <w:u w:val="none"/>
         </w:rPr>
@@ -189,7 +189,7 @@
             <w:pPr>
               <w:rPr>
                 <w:rFonts w:ascii="Times New Roman" w:hAnsi="Times New Roman"/>
-                <w:sz w:val="21"/>
+                <w:sz w:val="20"/>
                 <w:szCs w:val="21"/>
               </w:rPr>
             </w:pPr>
@@ -198,7 +198,7 @@
                 <w:rFonts w:ascii="Times New Roman" w:hAnsi="Times New Roman"/>
                 <w:b/>
                 <w:bCs/>
-                <w:sz w:val="21"/>
+                <w:sz w:val="20"/>
                 <w:szCs w:val="21"/>
               </w:rPr>
               <w:t>Northeastern University</w:t>
@@ -206,7 +206,7 @@
             <w:r>
               <w:rPr>
                 <w:rFonts w:ascii="Times New Roman" w:hAnsi="Times New Roman"/>
-                <w:sz w:val="21"/>
+                <w:sz w:val="20"/>
                 <w:szCs w:val="21"/>
               </w:rPr>
               <w:t>, Boston, MA</w:t>
@@ -222,14 +222,14 @@
               <w:jc w:val="right"/>
               <w:rPr>
                 <w:rFonts w:ascii="Times New Roman" w:hAnsi="Times New Roman"/>
-                <w:sz w:val="21"/>
+                <w:sz w:val="20"/>
                 <w:szCs w:val="21"/>
               </w:rPr>
             </w:pPr>
             <w:r>
               <w:rPr>
                 <w:rFonts w:ascii="Times New Roman" w:hAnsi="Times New Roman"/>
-                <w:sz w:val="21"/>
+                <w:sz w:val="20"/>
                 <w:szCs w:val="21"/>
               </w:rPr>
               <w:t>December 2021</w:t>
@@ -246,7 +246,7 @@
             <w:pPr>
               <w:rPr>
                 <w:rFonts w:ascii="Times New Roman" w:hAnsi="Times New Roman"/>
-                <w:sz w:val="21"/>
+                <w:sz w:val="20"/>
                 <w:szCs w:val="21"/>
               </w:rPr>
             </w:pPr>
@@ -255,7 +255,7 @@
                 <w:rFonts w:ascii="Times New Roman" w:hAnsi="Times New Roman"/>
                 <w:b/>
                 <w:bCs/>
-                <w:sz w:val="21"/>
+                <w:sz w:val="20"/>
                 <w:szCs w:val="21"/>
               </w:rPr>
               <w:t xml:space="preserve">Khoury College of </w:t>
@@ -265,7 +265,7 @@
                 <w:rFonts w:ascii="Times New Roman" w:hAnsi="Times New Roman"/>
                 <w:b/>
                 <w:bCs/>
-                <w:sz w:val="21"/>
+                <w:sz w:val="20"/>
                 <w:szCs w:val="21"/>
               </w:rPr>
               <w:t>C</w:t>
@@ -275,7 +275,7 @@
                 <w:rFonts w:ascii="Times New Roman" w:hAnsi="Times New Roman"/>
                 <w:b/>
                 <w:bCs/>
-                <w:sz w:val="21"/>
+                <w:sz w:val="20"/>
                 <w:szCs w:val="21"/>
               </w:rPr>
               <w:t>omputer Sciences</w:t>
@@ -291,14 +291,14 @@
               <w:jc w:val="right"/>
               <w:rPr>
                 <w:rFonts w:ascii="Times New Roman" w:hAnsi="Times New Roman"/>
-                <w:sz w:val="21"/>
+                <w:sz w:val="20"/>
                 <w:szCs w:val="21"/>
               </w:rPr>
             </w:pPr>
             <w:r>
               <w:rPr>
                 <w:rFonts w:ascii="Times New Roman" w:hAnsi="Times New Roman"/>
-                <w:sz w:val="21"/>
+                <w:sz w:val="20"/>
                 <w:szCs w:val="21"/>
               </w:rPr>
               <w:t>GPA: 3.6/4.0</w:t>
@@ -315,14 +315,14 @@
             <w:pPr>
               <w:rPr>
                 <w:rFonts w:ascii="Times New Roman" w:hAnsi="Times New Roman"/>
-                <w:sz w:val="21"/>
+                <w:sz w:val="20"/>
                 <w:szCs w:val="21"/>
               </w:rPr>
             </w:pPr>
             <w:r>
               <w:rPr>
                 <w:rFonts w:ascii="Times New Roman" w:hAnsi="Times New Roman"/>
-                <w:sz w:val="21"/>
+                <w:sz w:val="20"/>
                 <w:szCs w:val="21"/>
               </w:rPr>
               <w:t>Candidate for a Master of Science in Computer Science</w:t>
@@ -338,7 +338,7 @@
               <w:jc w:val="right"/>
               <w:rPr>
                 <w:rFonts w:ascii="Times New Roman" w:hAnsi="Times New Roman"/>
-                <w:sz w:val="21"/>
+                <w:sz w:val="20"/>
                 <w:szCs w:val="21"/>
               </w:rPr>
             </w:pPr>
@@ -350,7 +350,7 @@
       <w:pPr>
         <w:rPr>
           <w:rFonts w:ascii="Times New Roman" w:hAnsi="Times New Roman"/>
-          <w:sz w:val="21"/>
+          <w:sz w:val="20"/>
           <w:szCs w:val="21"/>
         </w:rPr>
       </w:pPr>
@@ -359,7 +359,7 @@
           <w:rFonts w:ascii="Times New Roman" w:hAnsi="Times New Roman"/>
           <w:i/>
           <w:iCs/>
-          <w:sz w:val="21"/>
+          <w:sz w:val="20"/>
           <w:szCs w:val="21"/>
         </w:rPr>
         <w:t>Related Courses: Programming Design Paradigm, Foundation of Artificial Intelligence</w:t>
@@ -369,7 +369,7 @@
           <w:rFonts w:ascii="Times New Roman" w:hAnsi="Times New Roman"/>
           <w:i/>
           <w:iCs/>
-          <w:sz w:val="21"/>
+          <w:sz w:val="20"/>
           <w:szCs w:val="21"/>
         </w:rPr>
         <w:t xml:space="preserve">, Web </w:t>
@@ -379,7 +379,7 @@
           <w:rFonts w:ascii="Times New Roman" w:hAnsi="Times New Roman"/>
           <w:i/>
           <w:iCs/>
-          <w:sz w:val="21"/>
+          <w:sz w:val="20"/>
           <w:szCs w:val="21"/>
         </w:rPr>
         <w:t>Development</w:t>
@@ -389,7 +389,7 @@
           <w:rFonts w:ascii="Times New Roman" w:hAnsi="Times New Roman"/>
           <w:i/>
           <w:iCs/>
-          <w:sz w:val="21"/>
+          <w:sz w:val="20"/>
           <w:szCs w:val="21"/>
         </w:rPr>
         <w:t>, Algorithms</w:t>
@@ -423,7 +423,7 @@
             <w:pPr>
               <w:rPr>
                 <w:rFonts w:ascii="Times New Roman" w:hAnsi="Times New Roman"/>
-                <w:sz w:val="21"/>
+                <w:sz w:val="20"/>
                 <w:szCs w:val="21"/>
               </w:rPr>
             </w:pPr>
@@ -432,7 +432,7 @@
                 <w:rFonts w:ascii="Times New Roman" w:hAnsi="Times New Roman"/>
                 <w:b/>
                 <w:bCs/>
-                <w:sz w:val="21"/>
+                <w:sz w:val="20"/>
                 <w:szCs w:val="21"/>
               </w:rPr>
               <w:t>University of Mumbai</w:t>
@@ -440,7 +440,7 @@
             <w:r>
               <w:rPr>
                 <w:rFonts w:ascii="Times New Roman" w:hAnsi="Times New Roman"/>
-                <w:sz w:val="21"/>
+                <w:sz w:val="20"/>
                 <w:szCs w:val="21"/>
               </w:rPr>
               <w:t>, Mumbai, India</w:t>
@@ -456,14 +456,14 @@
               <w:jc w:val="right"/>
               <w:rPr>
                 <w:rFonts w:ascii="Times New Roman" w:hAnsi="Times New Roman"/>
-                <w:sz w:val="21"/>
+                <w:sz w:val="20"/>
                 <w:szCs w:val="21"/>
               </w:rPr>
             </w:pPr>
             <w:r>
               <w:rPr>
                 <w:rFonts w:ascii="Times New Roman" w:hAnsi="Times New Roman"/>
-                <w:sz w:val="21"/>
+                <w:sz w:val="20"/>
                 <w:szCs w:val="21"/>
               </w:rPr>
               <w:t>July 2014</w:t>
@@ -480,14 +480,14 @@
             <w:pPr>
               <w:rPr>
                 <w:rFonts w:ascii="Times New Roman" w:hAnsi="Times New Roman"/>
-                <w:sz w:val="21"/>
+                <w:sz w:val="20"/>
                 <w:szCs w:val="21"/>
               </w:rPr>
             </w:pPr>
             <w:r>
               <w:rPr>
                 <w:rFonts w:ascii="Times New Roman" w:hAnsi="Times New Roman"/>
-                <w:sz w:val="21"/>
+                <w:sz w:val="20"/>
                 <w:szCs w:val="21"/>
               </w:rPr>
               <w:t>Bachelor of Engineering in Computer Engineering</w:t>
@@ -503,7 +503,7 @@
               <w:jc w:val="right"/>
               <w:rPr>
                 <w:rFonts w:ascii="Times New Roman" w:hAnsi="Times New Roman"/>
-                <w:sz w:val="21"/>
+                <w:sz w:val="20"/>
                 <w:szCs w:val="21"/>
               </w:rPr>
             </w:pPr>
@@ -526,7 +526,7 @@
           <w:rFonts w:ascii="Times New Roman" w:hAnsi="Times New Roman"/>
           <w:i/>
           <w:iCs/>
-          <w:sz w:val="21"/>
+          <w:sz w:val="20"/>
           <w:szCs w:val="21"/>
         </w:rPr>
         <w:t xml:space="preserve">Related Courses: </w:t>
@@ -536,7 +536,7 @@
           <w:rFonts w:ascii="Times New Roman" w:hAnsi="Times New Roman" w:cs="Times New Roman"/>
           <w:i/>
           <w:iCs/>
-          <w:sz w:val="21"/>
+          <w:sz w:val="20"/>
           <w:szCs w:val="21"/>
         </w:rPr>
         <w:t>Soft Computing &amp; Neural Network,</w:t>
@@ -546,7 +546,7 @@
           <w:rFonts w:ascii="Times New Roman" w:hAnsi="Times New Roman" w:cs="Times New Roman"/>
           <w:i/>
           <w:iCs/>
-          <w:sz w:val="21"/>
+          <w:sz w:val="20"/>
           <w:szCs w:val="21"/>
         </w:rPr>
         <w:t xml:space="preserve"> </w:t>
@@ -556,7 +556,7 @@
           <w:rFonts w:ascii="Times New Roman" w:hAnsi="Times New Roman" w:cs="Times New Roman"/>
           <w:i/>
           <w:iCs/>
-          <w:sz w:val="21"/>
+          <w:sz w:val="20"/>
           <w:szCs w:val="21"/>
         </w:rPr>
         <w:t xml:space="preserve">Operating System, </w:t>
@@ -566,7 +566,7 @@
           <w:rFonts w:ascii="Times New Roman" w:hAnsi="Times New Roman" w:cs="Times New Roman"/>
           <w:i/>
           <w:iCs/>
-          <w:sz w:val="21"/>
+          <w:sz w:val="20"/>
           <w:szCs w:val="21"/>
         </w:rPr>
         <w:t>Software Engineering, Database Management System</w:t>
@@ -625,7 +625,7 @@
                 <w:b/>
                 <w:bCs/>
                 <w:color w:val="000000"/>
-                <w:sz w:val="21"/>
+                <w:sz w:val="20"/>
                 <w:szCs w:val="21"/>
               </w:rPr>
             </w:pPr>
@@ -635,7 +635,7 @@
                 <w:b/>
                 <w:bCs/>
                 <w:color w:val="000000"/>
-                <w:sz w:val="21"/>
+                <w:sz w:val="20"/>
                 <w:szCs w:val="21"/>
               </w:rPr>
               <w:t>Languages</w:t>
@@ -646,7 +646,7 @@
                 <w:b/>
                 <w:bCs/>
                 <w:color w:val="000000"/>
-                <w:sz w:val="21"/>
+                <w:sz w:val="20"/>
                 <w:szCs w:val="21"/>
               </w:rPr>
               <w:tab/>
@@ -657,7 +657,7 @@
                 <w:b/>
                 <w:bCs/>
                 <w:color w:val="000000"/>
-                <w:sz w:val="21"/>
+                <w:sz w:val="20"/>
                 <w:szCs w:val="21"/>
               </w:rPr>
               <w:tab/>
@@ -668,7 +668,7 @@
                 <w:b/>
                 <w:bCs/>
                 <w:color w:val="000000"/>
-                <w:sz w:val="21"/>
+                <w:sz w:val="20"/>
                 <w:szCs w:val="21"/>
               </w:rPr>
               <w:tab/>
@@ -679,7 +679,7 @@
                 <w:b/>
                 <w:bCs/>
                 <w:color w:val="000000"/>
-                <w:sz w:val="21"/>
+                <w:sz w:val="20"/>
                 <w:szCs w:val="21"/>
               </w:rPr>
               <w:t>:</w:t>
@@ -695,7 +695,7 @@
               <w:rPr>
                 <w:rFonts w:ascii="Times New Roman" w:hAnsi="Times New Roman" w:cs="Times New Roman"/>
                 <w:color w:val="000000"/>
-                <w:sz w:val="21"/>
+                <w:sz w:val="20"/>
                 <w:szCs w:val="21"/>
               </w:rPr>
             </w:pPr>
@@ -703,11 +703,22 @@
               <w:rPr>
                 <w:rFonts w:ascii="Times New Roman" w:hAnsi="Times New Roman" w:cs="Times New Roman"/>
                 <w:color w:val="000000"/>
-                <w:sz w:val="21"/>
-                <w:szCs w:val="21"/>
-              </w:rPr>
-              <w:t>Java, Python, C, Shell scripting</w:t>
-            </w:r>
+                <w:sz w:val="20"/>
+                <w:szCs w:val="21"/>
+              </w:rPr>
+              <w:t>Java, Shell scripting</w:t>
+            </w:r>
+            <w:r>
+              <w:rPr>
+                <w:rFonts w:ascii="Times New Roman" w:hAnsi="Times New Roman" w:cs="Times New Roman"/>
+                <w:color w:val="000000"/>
+                <w:sz w:val="20"/>
+                <w:szCs w:val="21"/>
+              </w:rPr>
+              <w:t>, Python, C</w:t>
+            </w:r>
+            <w:bookmarkStart w:id="0" w:name="_GoBack"/>
+            <w:bookmarkEnd w:id="0"/>
           </w:p>
         </w:tc>
       </w:tr>
@@ -723,7 +734,7 @@
                 <w:b/>
                 <w:bCs/>
                 <w:color w:val="000000"/>
-                <w:sz w:val="21"/>
+                <w:sz w:val="20"/>
                 <w:szCs w:val="21"/>
               </w:rPr>
             </w:pPr>
@@ -733,7 +744,7 @@
                 <w:b/>
                 <w:bCs/>
                 <w:color w:val="000000"/>
-                <w:sz w:val="21"/>
+                <w:sz w:val="20"/>
                 <w:szCs w:val="21"/>
               </w:rPr>
               <w:t>SCM &amp; Version Control Tools</w:t>
@@ -744,7 +755,7 @@
                 <w:b/>
                 <w:bCs/>
                 <w:color w:val="000000"/>
-                <w:sz w:val="21"/>
+                <w:sz w:val="20"/>
                 <w:szCs w:val="21"/>
               </w:rPr>
               <w:tab/>
@@ -755,7 +766,7 @@
                 <w:b/>
                 <w:bCs/>
                 <w:color w:val="000000"/>
-                <w:sz w:val="21"/>
+                <w:sz w:val="20"/>
                 <w:szCs w:val="21"/>
               </w:rPr>
               <w:t>:</w:t>
@@ -771,7 +782,7 @@
               <w:rPr>
                 <w:rFonts w:ascii="Times New Roman" w:hAnsi="Times New Roman" w:cs="Times New Roman"/>
                 <w:color w:val="000000"/>
-                <w:sz w:val="21"/>
+                <w:sz w:val="20"/>
                 <w:szCs w:val="21"/>
               </w:rPr>
             </w:pPr>
@@ -779,7 +790,7 @@
               <w:rPr>
                 <w:rFonts w:ascii="Times New Roman" w:hAnsi="Times New Roman" w:cs="Times New Roman"/>
                 <w:color w:val="000000"/>
-                <w:sz w:val="21"/>
+                <w:sz w:val="20"/>
                 <w:szCs w:val="21"/>
               </w:rPr>
               <w:t>IBM Rational Clear Case, Git</w:t>
@@ -799,7 +810,7 @@
                 <w:b/>
                 <w:bCs/>
                 <w:color w:val="000000"/>
-                <w:sz w:val="21"/>
+                <w:sz w:val="20"/>
                 <w:szCs w:val="21"/>
               </w:rPr>
             </w:pPr>
@@ -809,7 +820,7 @@
                 <w:b/>
                 <w:bCs/>
                 <w:color w:val="000000"/>
-                <w:sz w:val="21"/>
+                <w:sz w:val="20"/>
                 <w:szCs w:val="21"/>
               </w:rPr>
               <w:t>Web</w:t>
@@ -820,7 +831,7 @@
                 <w:b/>
                 <w:bCs/>
                 <w:color w:val="000000"/>
-                <w:sz w:val="21"/>
+                <w:sz w:val="20"/>
                 <w:szCs w:val="21"/>
               </w:rPr>
               <w:tab/>
@@ -831,7 +842,7 @@
                 <w:b/>
                 <w:bCs/>
                 <w:color w:val="000000"/>
-                <w:sz w:val="21"/>
+                <w:sz w:val="20"/>
                 <w:szCs w:val="21"/>
               </w:rPr>
               <w:tab/>
@@ -842,7 +853,7 @@
                 <w:b/>
                 <w:bCs/>
                 <w:color w:val="000000"/>
-                <w:sz w:val="21"/>
+                <w:sz w:val="20"/>
                 <w:szCs w:val="21"/>
               </w:rPr>
               <w:tab/>
@@ -853,7 +864,7 @@
                 <w:b/>
                 <w:bCs/>
                 <w:color w:val="000000"/>
-                <w:sz w:val="21"/>
+                <w:sz w:val="20"/>
                 <w:szCs w:val="21"/>
               </w:rPr>
               <w:tab/>
@@ -870,7 +881,7 @@
               <w:rPr>
                 <w:rFonts w:ascii="Times New Roman" w:hAnsi="Times New Roman" w:cs="Times New Roman"/>
                 <w:color w:val="000000"/>
-                <w:sz w:val="21"/>
+                <w:sz w:val="20"/>
                 <w:szCs w:val="21"/>
               </w:rPr>
             </w:pPr>
@@ -878,7 +889,7 @@
               <w:rPr>
                 <w:rFonts w:ascii="Times New Roman" w:hAnsi="Times New Roman" w:cs="Times New Roman"/>
                 <w:color w:val="000000"/>
-                <w:sz w:val="21"/>
+                <w:sz w:val="20"/>
                 <w:szCs w:val="21"/>
               </w:rPr>
               <w:t>HTML, CSS, Bootstrap, JavaScript, jQuery, React.js, Redux</w:t>
@@ -898,7 +909,7 @@
                 <w:b/>
                 <w:bCs/>
                 <w:color w:val="000000"/>
-                <w:sz w:val="21"/>
+                <w:sz w:val="20"/>
                 <w:szCs w:val="21"/>
               </w:rPr>
             </w:pPr>
@@ -908,7 +919,7 @@
                 <w:b/>
                 <w:bCs/>
                 <w:color w:val="000000"/>
-                <w:sz w:val="21"/>
+                <w:sz w:val="20"/>
                 <w:szCs w:val="21"/>
               </w:rPr>
               <w:t>Database</w:t>
@@ -919,7 +930,7 @@
                 <w:b/>
                 <w:bCs/>
                 <w:color w:val="000000"/>
-                <w:sz w:val="21"/>
+                <w:sz w:val="20"/>
                 <w:szCs w:val="21"/>
               </w:rPr>
               <w:tab/>
@@ -930,7 +941,7 @@
                 <w:b/>
                 <w:bCs/>
                 <w:color w:val="000000"/>
-                <w:sz w:val="21"/>
+                <w:sz w:val="20"/>
                 <w:szCs w:val="21"/>
               </w:rPr>
               <w:tab/>
@@ -941,7 +952,7 @@
                 <w:b/>
                 <w:bCs/>
                 <w:color w:val="000000"/>
-                <w:sz w:val="21"/>
+                <w:sz w:val="20"/>
                 <w:szCs w:val="21"/>
               </w:rPr>
               <w:tab/>
@@ -958,7 +969,7 @@
               <w:rPr>
                 <w:rFonts w:ascii="Times New Roman" w:hAnsi="Times New Roman" w:cs="Times New Roman"/>
                 <w:color w:val="000000"/>
-                <w:sz w:val="21"/>
+                <w:sz w:val="20"/>
                 <w:szCs w:val="21"/>
               </w:rPr>
             </w:pPr>
@@ -966,7 +977,7 @@
               <w:rPr>
                 <w:rFonts w:ascii="Times New Roman" w:hAnsi="Times New Roman" w:cs="Times New Roman"/>
                 <w:color w:val="000000"/>
-                <w:sz w:val="21"/>
+                <w:sz w:val="20"/>
                 <w:szCs w:val="21"/>
               </w:rPr>
               <w:t>Oracle Database, MySQL</w:t>
@@ -986,7 +997,7 @@
                 <w:b/>
                 <w:bCs/>
                 <w:color w:val="000000"/>
-                <w:sz w:val="21"/>
+                <w:sz w:val="20"/>
                 <w:szCs w:val="21"/>
               </w:rPr>
             </w:pPr>
@@ -996,7 +1007,7 @@
                 <w:b/>
                 <w:bCs/>
                 <w:color w:val="000000"/>
-                <w:sz w:val="21"/>
+                <w:sz w:val="20"/>
                 <w:szCs w:val="21"/>
               </w:rPr>
               <w:t>Tools</w:t>
@@ -1007,7 +1018,7 @@
                 <w:b/>
                 <w:bCs/>
                 <w:color w:val="000000"/>
-                <w:sz w:val="21"/>
+                <w:sz w:val="20"/>
                 <w:szCs w:val="21"/>
               </w:rPr>
               <w:tab/>
@@ -1018,7 +1029,7 @@
                 <w:b/>
                 <w:bCs/>
                 <w:color w:val="000000"/>
-                <w:sz w:val="21"/>
+                <w:sz w:val="20"/>
                 <w:szCs w:val="21"/>
               </w:rPr>
               <w:tab/>
@@ -1029,7 +1040,7 @@
                 <w:b/>
                 <w:bCs/>
                 <w:color w:val="000000"/>
-                <w:sz w:val="21"/>
+                <w:sz w:val="20"/>
                 <w:szCs w:val="21"/>
               </w:rPr>
               <w:tab/>
@@ -1040,7 +1051,7 @@
                 <w:b/>
                 <w:bCs/>
                 <w:color w:val="000000"/>
-                <w:sz w:val="21"/>
+                <w:sz w:val="20"/>
                 <w:szCs w:val="21"/>
               </w:rPr>
               <w:tab/>
@@ -1051,7 +1062,7 @@
                 <w:b/>
                 <w:bCs/>
                 <w:color w:val="000000"/>
-                <w:sz w:val="21"/>
+                <w:sz w:val="20"/>
                 <w:szCs w:val="21"/>
               </w:rPr>
               <w:t>:</w:t>
@@ -1067,7 +1078,7 @@
               <w:rPr>
                 <w:rFonts w:ascii="Times New Roman" w:hAnsi="Times New Roman" w:cs="Times New Roman"/>
                 <w:color w:val="000000"/>
-                <w:sz w:val="21"/>
+                <w:sz w:val="20"/>
                 <w:szCs w:val="21"/>
               </w:rPr>
             </w:pPr>
@@ -1075,7 +1086,7 @@
               <w:rPr>
                 <w:rFonts w:ascii="Times New Roman" w:hAnsi="Times New Roman" w:cs="Times New Roman"/>
                 <w:color w:val="000000"/>
-                <w:sz w:val="21"/>
+                <w:sz w:val="20"/>
                 <w:szCs w:val="21"/>
               </w:rPr>
               <w:t xml:space="preserve">IBM WTX (8.4.0.3), ITX (9.0), IntelliJ, IBM RAD, SFG, ServiceNow </w:t>
@@ -1095,7 +1106,7 @@
                 <w:b/>
                 <w:bCs/>
                 <w:color w:val="000000"/>
-                <w:sz w:val="21"/>
+                <w:sz w:val="20"/>
                 <w:szCs w:val="21"/>
               </w:rPr>
             </w:pPr>
@@ -1105,7 +1116,7 @@
                 <w:b/>
                 <w:bCs/>
                 <w:color w:val="000000"/>
-                <w:sz w:val="21"/>
+                <w:sz w:val="20"/>
                 <w:szCs w:val="21"/>
               </w:rPr>
               <w:t>Certification</w:t>
@@ -1116,7 +1127,7 @@
                 <w:b/>
                 <w:bCs/>
                 <w:color w:val="000000"/>
-                <w:sz w:val="21"/>
+                <w:sz w:val="20"/>
                 <w:szCs w:val="21"/>
               </w:rPr>
               <w:tab/>
@@ -1127,7 +1138,7 @@
                 <w:b/>
                 <w:bCs/>
                 <w:color w:val="000000"/>
-                <w:sz w:val="21"/>
+                <w:sz w:val="20"/>
                 <w:szCs w:val="21"/>
               </w:rPr>
               <w:tab/>
@@ -1138,7 +1149,7 @@
                 <w:b/>
                 <w:bCs/>
                 <w:color w:val="000000"/>
-                <w:sz w:val="21"/>
+                <w:sz w:val="20"/>
                 <w:szCs w:val="21"/>
               </w:rPr>
               <w:tab/>
@@ -1149,7 +1160,7 @@
                 <w:b/>
                 <w:bCs/>
                 <w:color w:val="000000"/>
-                <w:sz w:val="21"/>
+                <w:sz w:val="20"/>
                 <w:szCs w:val="21"/>
               </w:rPr>
               <w:t>:</w:t>
@@ -1165,7 +1176,7 @@
               <w:rPr>
                 <w:rFonts w:ascii="Times New Roman" w:hAnsi="Times New Roman" w:cs="Times New Roman"/>
                 <w:color w:val="000000"/>
-                <w:sz w:val="21"/>
+                <w:sz w:val="20"/>
                 <w:szCs w:val="21"/>
               </w:rPr>
             </w:pPr>
@@ -1173,7 +1184,7 @@
               <w:rPr>
                 <w:rFonts w:ascii="Times New Roman" w:hAnsi="Times New Roman" w:cs="Times New Roman"/>
                 <w:color w:val="000000"/>
-                <w:sz w:val="21"/>
+                <w:sz w:val="20"/>
                 <w:szCs w:val="21"/>
               </w:rPr>
               <w:t>Google Cloud Platform Fundamentals: Core Infrastructure</w:t>
@@ -1182,7 +1193,7 @@
               <w:rPr>
                 <w:rFonts w:ascii="Times New Roman" w:hAnsi="Times New Roman" w:cs="Times New Roman"/>
                 <w:color w:val="000000"/>
-                <w:sz w:val="21"/>
+                <w:sz w:val="20"/>
                 <w:szCs w:val="21"/>
               </w:rPr>
               <w:t xml:space="preserve"> - Coursera</w:t>
@@ -1243,7 +1254,7 @@
             <w:pPr>
               <w:rPr>
                 <w:rFonts w:ascii="Times New Roman" w:hAnsi="Times New Roman"/>
-                <w:sz w:val="21"/>
+                <w:sz w:val="20"/>
                 <w:szCs w:val="21"/>
               </w:rPr>
             </w:pPr>
@@ -1252,7 +1263,7 @@
                 <w:rFonts w:ascii="Times New Roman" w:hAnsi="Times New Roman"/>
                 <w:b/>
                 <w:bCs/>
-                <w:sz w:val="21"/>
+                <w:sz w:val="20"/>
                 <w:szCs w:val="21"/>
               </w:rPr>
               <w:t>Personal Assistant Action Classifier (Northeastern University)</w:t>
@@ -1268,14 +1279,14 @@
               <w:jc w:val="right"/>
               <w:rPr>
                 <w:rFonts w:ascii="Times New Roman" w:hAnsi="Times New Roman"/>
-                <w:sz w:val="21"/>
+                <w:sz w:val="20"/>
                 <w:szCs w:val="21"/>
               </w:rPr>
             </w:pPr>
             <w:r>
               <w:rPr>
                 <w:rFonts w:ascii="Times New Roman" w:hAnsi="Times New Roman"/>
-                <w:sz w:val="21"/>
+                <w:sz w:val="20"/>
                 <w:szCs w:val="21"/>
               </w:rPr>
               <w:t>Fall - 2019</w:t>
@@ -1296,64 +1307,16 @@
         <w:rPr>
           <w:b/>
           <w:bCs/>
-          <w:sz w:val="21"/>
-          <w:szCs w:val="21"/>
-        </w:rPr>
-      </w:pPr>
-      <w:r>
-        <w:rPr>
-          <w:sz w:val="21"/>
-          <w:szCs w:val="21"/>
-        </w:rPr>
-        <w:t xml:space="preserve">Implemented classification algorithm using Python, </w:t>
-      </w:r>
-      <w:proofErr w:type="spellStart"/>
-      <w:r>
-        <w:rPr>
-          <w:sz w:val="21"/>
-          <w:szCs w:val="21"/>
-        </w:rPr>
-        <w:t>Keras</w:t>
-      </w:r>
-      <w:proofErr w:type="spellEnd"/>
-      <w:r>
-        <w:rPr>
-          <w:sz w:val="21"/>
-          <w:szCs w:val="21"/>
-        </w:rPr>
-        <w:t xml:space="preserve"> and </w:t>
-      </w:r>
-      <w:proofErr w:type="spellStart"/>
-      <w:r>
-        <w:rPr>
-          <w:sz w:val="21"/>
-          <w:szCs w:val="21"/>
-        </w:rPr>
-        <w:t>scikit</w:t>
-      </w:r>
-      <w:proofErr w:type="spellEnd"/>
-      <w:r>
-        <w:rPr>
-          <w:sz w:val="21"/>
-          <w:szCs w:val="21"/>
-        </w:rPr>
-        <w:t xml:space="preserve">-learn, and </w:t>
-      </w:r>
-      <w:proofErr w:type="gramStart"/>
-      <w:r>
-        <w:rPr>
-          <w:sz w:val="21"/>
-          <w:szCs w:val="21"/>
-        </w:rPr>
-        <w:t>pandas</w:t>
-      </w:r>
-      <w:proofErr w:type="gramEnd"/>
-      <w:r>
-        <w:rPr>
-          <w:sz w:val="21"/>
-          <w:szCs w:val="21"/>
-        </w:rPr>
-        <w:t xml:space="preserve"> libraries to learn how digital personal assistants can infer actions from user input sentences, so required response can be given to users based on inferred action.</w:t>
+          <w:sz w:val="20"/>
+          <w:szCs w:val="21"/>
+        </w:rPr>
+      </w:pPr>
+      <w:r>
+        <w:rPr>
+          <w:sz w:val="20"/>
+          <w:szCs w:val="21"/>
+        </w:rPr>
+        <w:t>Implemented classification algorithm using Python, Keras and scikit-learn, and pandas libraries to learn how digital personal assistants can infer actions from user input sentences, so required response can be given to users based on inferred action.</w:t>
       </w:r>
     </w:p>
     <w:tbl>
@@ -1384,7 +1347,7 @@
             <w:pPr>
               <w:rPr>
                 <w:rFonts w:ascii="Times New Roman" w:hAnsi="Times New Roman"/>
-                <w:sz w:val="21"/>
+                <w:sz w:val="20"/>
                 <w:szCs w:val="21"/>
               </w:rPr>
             </w:pPr>
@@ -1393,7 +1356,7 @@
                 <w:rFonts w:ascii="Times New Roman" w:hAnsi="Times New Roman"/>
                 <w:b/>
                 <w:bCs/>
-                <w:sz w:val="21"/>
+                <w:sz w:val="20"/>
                 <w:szCs w:val="21"/>
               </w:rPr>
               <w:t>Department Data Administration and Analysis System (University of Mumbai)</w:t>
@@ -1409,14 +1372,14 @@
               <w:jc w:val="right"/>
               <w:rPr>
                 <w:rFonts w:ascii="Times New Roman" w:hAnsi="Times New Roman"/>
-                <w:sz w:val="21"/>
+                <w:sz w:val="20"/>
                 <w:szCs w:val="21"/>
               </w:rPr>
             </w:pPr>
             <w:r>
               <w:rPr>
                 <w:rFonts w:ascii="Times New Roman" w:hAnsi="Times New Roman"/>
-                <w:sz w:val="21"/>
+                <w:sz w:val="20"/>
                 <w:szCs w:val="21"/>
               </w:rPr>
               <w:t>Spring</w:t>
@@ -1424,7 +1387,7 @@
             <w:r>
               <w:rPr>
                 <w:rFonts w:ascii="Times New Roman" w:hAnsi="Times New Roman"/>
-                <w:sz w:val="21"/>
+                <w:sz w:val="20"/>
                 <w:szCs w:val="21"/>
               </w:rPr>
               <w:t xml:space="preserve"> - 201</w:t>
@@ -1432,7 +1395,7 @@
             <w:r>
               <w:rPr>
                 <w:rFonts w:ascii="Times New Roman" w:hAnsi="Times New Roman"/>
-                <w:sz w:val="21"/>
+                <w:sz w:val="20"/>
                 <w:szCs w:val="21"/>
               </w:rPr>
               <w:t>4</w:t>
@@ -1448,44 +1411,30 @@
           <w:ilvl w:val="0"/>
           <w:numId w:val="8"/>
         </w:numPr>
+        <w:spacing w:after="100"/>
         <w:jc w:val="both"/>
         <w:rPr>
           <w:b/>
           <w:bCs/>
           <w:sz w:val="20"/>
-          <w:szCs w:val="20"/>
-        </w:rPr>
-      </w:pPr>
-      <w:r>
-        <w:rPr>
-          <w:sz w:val="21"/>
+          <w:szCs w:val="21"/>
+        </w:rPr>
+      </w:pPr>
+      <w:r>
+        <w:rPr>
+          <w:sz w:val="20"/>
           <w:szCs w:val="21"/>
         </w:rPr>
         <w:t>Designed and implemented website for Computer Science department using HTML, CSS, PHP, JavaScript, and MySQL giving access to various profile specific portals for data administration and reports generations for manipulation of student data, lab/office related data.</w:t>
       </w:r>
-    </w:p>
-    <w:p>
-      <w:pPr>
-        <w:pStyle w:val="Default"/>
-        <w:pBdr>
-          <w:bottom w:val="single" w:sz="6" w:space="1" w:color="auto"/>
-        </w:pBdr>
-        <w:spacing w:before="240"/>
-        <w:jc w:val="both"/>
-      </w:pPr>
       <w:r>
         <w:rPr>
           <w:b/>
           <w:bCs/>
-        </w:rPr>
-        <w:t>OTHER</w:t>
-      </w:r>
-      <w:r>
-        <w:rPr>
-          <w:b/>
-          <w:bCs/>
-        </w:rPr>
-        <w:t xml:space="preserve"> PROJECTS</w:t>
+          <w:sz w:val="20"/>
+          <w:szCs w:val="21"/>
+        </w:rPr>
+        <w:t xml:space="preserve"> </w:t>
       </w:r>
     </w:p>
     <w:tbl>
@@ -1516,7 +1465,7 @@
             <w:pPr>
               <w:rPr>
                 <w:rFonts w:ascii="Times New Roman" w:hAnsi="Times New Roman"/>
-                <w:sz w:val="21"/>
+                <w:sz w:val="20"/>
                 <w:szCs w:val="21"/>
               </w:rPr>
             </w:pPr>
@@ -1525,10 +1474,40 @@
                 <w:rFonts w:ascii="Times New Roman" w:hAnsi="Times New Roman"/>
                 <w:b/>
                 <w:bCs/>
-                <w:sz w:val="21"/>
-                <w:szCs w:val="21"/>
-              </w:rPr>
-              <w:t>Service Ticket Distributor (Infosys Ltd.)</w:t>
+                <w:sz w:val="20"/>
+                <w:szCs w:val="21"/>
+              </w:rPr>
+              <w:t>White</w:t>
+            </w:r>
+            <w:r>
+              <w:rPr>
+                <w:rFonts w:ascii="Times New Roman" w:hAnsi="Times New Roman"/>
+                <w:b/>
+                <w:bCs/>
+                <w:sz w:val="20"/>
+                <w:szCs w:val="21"/>
+              </w:rPr>
+              <w:t xml:space="preserve"> </w:t>
+            </w:r>
+            <w:r>
+              <w:rPr>
+                <w:rFonts w:ascii="Times New Roman" w:hAnsi="Times New Roman"/>
+                <w:b/>
+                <w:bCs/>
+                <w:sz w:val="20"/>
+                <w:szCs w:val="21"/>
+              </w:rPr>
+              <w:t>Board – LMS solution</w:t>
+            </w:r>
+            <w:r>
+              <w:rPr>
+                <w:rFonts w:ascii="Times New Roman" w:hAnsi="Times New Roman"/>
+                <w:b/>
+                <w:bCs/>
+                <w:sz w:val="20"/>
+                <w:szCs w:val="21"/>
+              </w:rPr>
+              <w:t xml:space="preserve"> (University of Mumbai)</w:t>
             </w:r>
           </w:p>
         </w:tc>
@@ -1541,33 +1520,25 @@
               <w:jc w:val="right"/>
               <w:rPr>
                 <w:rFonts w:ascii="Times New Roman" w:hAnsi="Times New Roman"/>
-                <w:sz w:val="21"/>
+                <w:sz w:val="20"/>
                 <w:szCs w:val="21"/>
               </w:rPr>
             </w:pPr>
             <w:r>
               <w:rPr>
                 <w:rFonts w:ascii="Times New Roman" w:hAnsi="Times New Roman"/>
-                <w:sz w:val="21"/>
-                <w:szCs w:val="21"/>
-              </w:rPr>
-              <w:t xml:space="preserve">Spring </w:t>
-            </w:r>
-            <w:r>
-              <w:rPr>
-                <w:rFonts w:ascii="Times New Roman" w:hAnsi="Times New Roman"/>
-                <w:sz w:val="21"/>
-                <w:szCs w:val="21"/>
-              </w:rPr>
-              <w:t>-</w:t>
-            </w:r>
-            <w:r>
-              <w:rPr>
-                <w:rFonts w:ascii="Times New Roman" w:hAnsi="Times New Roman"/>
-                <w:sz w:val="21"/>
-                <w:szCs w:val="21"/>
-              </w:rPr>
-              <w:t xml:space="preserve"> 2017</w:t>
+                <w:sz w:val="20"/>
+                <w:szCs w:val="21"/>
+              </w:rPr>
+              <w:t>Spring - 20</w:t>
+            </w:r>
+            <w:r>
+              <w:rPr>
+                <w:rFonts w:ascii="Times New Roman" w:hAnsi="Times New Roman"/>
+                <w:sz w:val="20"/>
+                <w:szCs w:val="21"/>
+              </w:rPr>
+              <w:t>20</w:t>
             </w:r>
           </w:p>
         </w:tc>
@@ -1590,7 +1561,216 @@
       </w:pPr>
       <w:r>
         <w:rPr>
-          <w:sz w:val="21"/>
+          <w:sz w:val="20"/>
+          <w:szCs w:val="21"/>
+        </w:rPr>
+        <w:t xml:space="preserve">Working on </w:t>
+      </w:r>
+      <w:r>
+        <w:rPr>
+          <w:sz w:val="20"/>
+          <w:szCs w:val="21"/>
+        </w:rPr>
+        <w:t>developing</w:t>
+      </w:r>
+      <w:r>
+        <w:rPr>
+          <w:sz w:val="20"/>
+          <w:szCs w:val="21"/>
+        </w:rPr>
+        <w:t xml:space="preserve"> </w:t>
+      </w:r>
+      <w:r>
+        <w:rPr>
+          <w:sz w:val="20"/>
+          <w:szCs w:val="21"/>
+        </w:rPr>
+        <w:t>LMS portal for faculty</w:t>
+      </w:r>
+      <w:r>
+        <w:rPr>
+          <w:sz w:val="20"/>
+          <w:szCs w:val="21"/>
+        </w:rPr>
+        <w:t>,</w:t>
+      </w:r>
+      <w:r>
+        <w:rPr>
+          <w:sz w:val="20"/>
+          <w:szCs w:val="21"/>
+        </w:rPr>
+        <w:t xml:space="preserve"> students</w:t>
+      </w:r>
+      <w:r>
+        <w:rPr>
+          <w:sz w:val="20"/>
+          <w:szCs w:val="21"/>
+        </w:rPr>
+        <w:t xml:space="preserve"> and admin</w:t>
+      </w:r>
+      <w:r>
+        <w:rPr>
+          <w:sz w:val="20"/>
+          <w:szCs w:val="21"/>
+        </w:rPr>
+        <w:t xml:space="preserve"> using </w:t>
+      </w:r>
+      <w:r>
+        <w:rPr>
+          <w:sz w:val="20"/>
+          <w:szCs w:val="21"/>
+        </w:rPr>
+        <w:t xml:space="preserve">jQuery, </w:t>
+      </w:r>
+      <w:r>
+        <w:rPr>
+          <w:sz w:val="20"/>
+          <w:szCs w:val="21"/>
+        </w:rPr>
+        <w:t xml:space="preserve">React, </w:t>
+      </w:r>
+      <w:r>
+        <w:rPr>
+          <w:sz w:val="20"/>
+          <w:szCs w:val="21"/>
+        </w:rPr>
+        <w:t>Redux</w:t>
+      </w:r>
+      <w:r>
+        <w:rPr>
+          <w:sz w:val="20"/>
+          <w:szCs w:val="21"/>
+        </w:rPr>
+        <w:t xml:space="preserve"> for efficient management of courses and course work</w:t>
+      </w:r>
+      <w:r>
+        <w:rPr>
+          <w:sz w:val="20"/>
+          <w:szCs w:val="21"/>
+        </w:rPr>
+        <w:t>.</w:t>
+      </w:r>
+    </w:p>
+    <w:p>
+      <w:pPr>
+        <w:pStyle w:val="Default"/>
+        <w:pBdr>
+          <w:bottom w:val="single" w:sz="6" w:space="1" w:color="auto"/>
+        </w:pBdr>
+        <w:spacing w:before="240"/>
+        <w:jc w:val="both"/>
+      </w:pPr>
+      <w:r>
+        <w:rPr>
+          <w:b/>
+          <w:bCs/>
+        </w:rPr>
+        <w:t>OTHER PROJECTS</w:t>
+      </w:r>
+    </w:p>
+    <w:tbl>
+      <w:tblPr>
+        <w:tblStyle w:val="TableGrid"/>
+        <w:tblW w:w="10985" w:type="dxa"/>
+        <w:tblInd w:w="-95" w:type="dxa"/>
+        <w:tblBorders>
+          <w:top w:val="none" w:sz="0" w:space="0" w:color="auto"/>
+          <w:left w:val="none" w:sz="0" w:space="0" w:color="auto"/>
+          <w:bottom w:val="none" w:sz="0" w:space="0" w:color="auto"/>
+          <w:right w:val="none" w:sz="0" w:space="0" w:color="auto"/>
+          <w:insideH w:val="none" w:sz="0" w:space="0" w:color="auto"/>
+          <w:insideV w:val="none" w:sz="0" w:space="0" w:color="auto"/>
+        </w:tblBorders>
+        <w:tblLook w:val="04A0" w:firstRow="1" w:lastRow="0" w:firstColumn="1" w:lastColumn="0" w:noHBand="0" w:noVBand="1"/>
+      </w:tblPr>
+      <w:tblGrid>
+        <w:gridCol w:w="9275"/>
+        <w:gridCol w:w="1710"/>
+      </w:tblGrid>
+      <w:tr>
+        <w:tc>
+          <w:tcPr>
+            <w:tcW w:w="9275" w:type="dxa"/>
+          </w:tcPr>
+          <w:p>
+            <w:pPr>
+              <w:rPr>
+                <w:rFonts w:ascii="Times New Roman" w:hAnsi="Times New Roman"/>
+                <w:sz w:val="20"/>
+                <w:szCs w:val="21"/>
+              </w:rPr>
+            </w:pPr>
+            <w:r>
+              <w:rPr>
+                <w:rFonts w:ascii="Times New Roman" w:hAnsi="Times New Roman"/>
+                <w:b/>
+                <w:bCs/>
+                <w:sz w:val="20"/>
+                <w:szCs w:val="21"/>
+              </w:rPr>
+              <w:t>Service Ticket Distributor (Infosys Ltd.)</w:t>
+            </w:r>
+          </w:p>
+        </w:tc>
+        <w:tc>
+          <w:tcPr>
+            <w:tcW w:w="1710" w:type="dxa"/>
+          </w:tcPr>
+          <w:p>
+            <w:pPr>
+              <w:jc w:val="right"/>
+              <w:rPr>
+                <w:rFonts w:ascii="Times New Roman" w:hAnsi="Times New Roman"/>
+                <w:sz w:val="20"/>
+                <w:szCs w:val="21"/>
+              </w:rPr>
+            </w:pPr>
+            <w:r>
+              <w:rPr>
+                <w:rFonts w:ascii="Times New Roman" w:hAnsi="Times New Roman"/>
+                <w:sz w:val="20"/>
+                <w:szCs w:val="21"/>
+              </w:rPr>
+              <w:t xml:space="preserve">Spring </w:t>
+            </w:r>
+            <w:r>
+              <w:rPr>
+                <w:rFonts w:ascii="Times New Roman" w:hAnsi="Times New Roman"/>
+                <w:sz w:val="20"/>
+                <w:szCs w:val="21"/>
+              </w:rPr>
+              <w:t>-</w:t>
+            </w:r>
+            <w:r>
+              <w:rPr>
+                <w:rFonts w:ascii="Times New Roman" w:hAnsi="Times New Roman"/>
+                <w:sz w:val="20"/>
+                <w:szCs w:val="21"/>
+              </w:rPr>
+              <w:t xml:space="preserve"> 2017</w:t>
+            </w:r>
+          </w:p>
+        </w:tc>
+      </w:tr>
+    </w:tbl>
+    <w:p>
+      <w:pPr>
+        <w:pStyle w:val="Default"/>
+        <w:numPr>
+          <w:ilvl w:val="0"/>
+          <w:numId w:val="8"/>
+        </w:numPr>
+        <w:jc w:val="both"/>
+        <w:rPr>
+          <w:b/>
+          <w:bCs/>
+          <w:sz w:val="20"/>
+          <w:szCs w:val="20"/>
+        </w:rPr>
+      </w:pPr>
+      <w:r>
+        <w:rPr>
+          <w:sz w:val="20"/>
           <w:szCs w:val="21"/>
         </w:rPr>
         <w:t>Built a system to distribute incoming tickets in ServiceNow to different queues using R language and libraries to differentiate and assign the incoming ServiceNow tickets to different queues based on keywords in short description and other details of ticket parameters.</w:t>
@@ -1622,29 +1802,18 @@
       <w:pPr>
         <w:pStyle w:val="Default"/>
         <w:rPr>
-          <w:sz w:val="21"/>
-          <w:szCs w:val="21"/>
-        </w:rPr>
-      </w:pPr>
-      <w:proofErr w:type="spellStart"/>
+          <w:sz w:val="20"/>
+          <w:szCs w:val="21"/>
+        </w:rPr>
+      </w:pPr>
       <w:r>
         <w:rPr>
           <w:b/>
           <w:bCs/>
-          <w:sz w:val="21"/>
-          <w:szCs w:val="21"/>
-        </w:rPr>
-        <w:t>Prolifics</w:t>
-      </w:r>
-      <w:proofErr w:type="spellEnd"/>
-      <w:r>
-        <w:rPr>
-          <w:b/>
-          <w:bCs/>
-          <w:sz w:val="21"/>
-          <w:szCs w:val="21"/>
-        </w:rPr>
-        <w:t xml:space="preserve"> Pune, India</w:t>
+          <w:sz w:val="20"/>
+          <w:szCs w:val="21"/>
+        </w:rPr>
+        <w:t>Prolifics Pune, India</w:t>
       </w:r>
     </w:p>
     <w:tbl>
@@ -1675,7 +1844,7 @@
             <w:pPr>
               <w:pStyle w:val="Default"/>
               <w:rPr>
-                <w:sz w:val="21"/>
+                <w:sz w:val="20"/>
                 <w:szCs w:val="21"/>
               </w:rPr>
             </w:pPr>
@@ -1683,7 +1852,7 @@
               <w:rPr>
                 <w:i/>
                 <w:iCs/>
-                <w:sz w:val="21"/>
+                <w:sz w:val="20"/>
                 <w:szCs w:val="21"/>
               </w:rPr>
               <w:t>Senior Software Engineer</w:t>
@@ -1699,13 +1868,13 @@
               <w:pStyle w:val="Default"/>
               <w:jc w:val="right"/>
               <w:rPr>
-                <w:sz w:val="21"/>
+                <w:sz w:val="20"/>
                 <w:szCs w:val="21"/>
               </w:rPr>
             </w:pPr>
             <w:r>
               <w:rPr>
-                <w:sz w:val="21"/>
+                <w:sz w:val="20"/>
                 <w:szCs w:val="21"/>
               </w:rPr>
               <w:t>November 2018 – August 2019</w:t>
@@ -1723,62 +1892,62 @@
         </w:numPr>
         <w:jc w:val="both"/>
         <w:rPr>
-          <w:sz w:val="21"/>
-          <w:szCs w:val="21"/>
-        </w:rPr>
-      </w:pPr>
-      <w:r>
-        <w:rPr>
-          <w:sz w:val="21"/>
+          <w:sz w:val="20"/>
+          <w:szCs w:val="21"/>
+        </w:rPr>
+      </w:pPr>
+      <w:r>
+        <w:rPr>
+          <w:sz w:val="20"/>
           <w:szCs w:val="21"/>
         </w:rPr>
         <w:t>C</w:t>
       </w:r>
       <w:r>
         <w:rPr>
-          <w:sz w:val="21"/>
+          <w:sz w:val="20"/>
           <w:szCs w:val="21"/>
         </w:rPr>
         <w:t>reate</w:t>
       </w:r>
       <w:r>
         <w:rPr>
-          <w:sz w:val="21"/>
+          <w:sz w:val="20"/>
           <w:szCs w:val="21"/>
         </w:rPr>
         <w:t>d</w:t>
       </w:r>
       <w:r>
         <w:rPr>
-          <w:sz w:val="21"/>
+          <w:sz w:val="20"/>
           <w:szCs w:val="21"/>
         </w:rPr>
         <w:t xml:space="preserve"> infrastructure for Encounter Resolutions and Operations along with Claim</w:t>
       </w:r>
       <w:r>
         <w:rPr>
-          <w:sz w:val="21"/>
+          <w:sz w:val="20"/>
           <w:szCs w:val="21"/>
         </w:rPr>
         <w:t xml:space="preserve"> </w:t>
       </w:r>
       <w:r>
         <w:rPr>
-          <w:sz w:val="21"/>
+          <w:sz w:val="20"/>
           <w:szCs w:val="21"/>
         </w:rPr>
         <w:t xml:space="preserve">Processing, ERA Processing </w:t>
       </w:r>
       <w:r>
         <w:rPr>
-          <w:sz w:val="21"/>
+          <w:sz w:val="20"/>
           <w:szCs w:val="21"/>
         </w:rPr>
         <w:t>in</w:t>
       </w:r>
       <w:r>
         <w:rPr>
-          <w:sz w:val="21"/>
+          <w:sz w:val="20"/>
           <w:szCs w:val="21"/>
         </w:rPr>
         <w:t xml:space="preserve"> IBM ITX and IBM IIB.</w:t>
@@ -1794,50 +1963,41 @@
         <w:spacing w:after="240"/>
         <w:jc w:val="both"/>
         <w:rPr>
-          <w:sz w:val="21"/>
-          <w:szCs w:val="21"/>
-        </w:rPr>
-      </w:pPr>
-      <w:r>
-        <w:rPr>
-          <w:sz w:val="21"/>
+          <w:sz w:val="20"/>
+          <w:szCs w:val="21"/>
+        </w:rPr>
+      </w:pPr>
+      <w:r>
+        <w:rPr>
+          <w:sz w:val="20"/>
           <w:szCs w:val="21"/>
         </w:rPr>
         <w:t>Developed</w:t>
       </w:r>
       <w:r>
         <w:rPr>
-          <w:sz w:val="21"/>
+          <w:sz w:val="20"/>
           <w:szCs w:val="21"/>
         </w:rPr>
         <w:t xml:space="preserve"> maps </w:t>
       </w:r>
       <w:r>
         <w:rPr>
-          <w:sz w:val="21"/>
+          <w:sz w:val="20"/>
           <w:szCs w:val="21"/>
         </w:rPr>
         <w:t>in</w:t>
       </w:r>
       <w:r>
         <w:rPr>
-          <w:sz w:val="21"/>
-          <w:szCs w:val="21"/>
-        </w:rPr>
-        <w:t xml:space="preserve"> </w:t>
-      </w:r>
-      <w:bookmarkStart w:id="0" w:name="_GoBack"/>
-      <w:bookmarkEnd w:id="0"/>
-      <w:r>
-        <w:rPr>
-          <w:sz w:val="21"/>
-          <w:szCs w:val="21"/>
-        </w:rPr>
-        <w:t>IBM ITX and ITXA to convert ANSI X12, CSV, XML, JSON, Fixed Length files</w:t>
-      </w:r>
-      <w:r>
-        <w:rPr>
-          <w:sz w:val="21"/>
+          <w:sz w:val="20"/>
+          <w:szCs w:val="21"/>
+        </w:rPr>
+        <w:t xml:space="preserve"> IBM ITX and ITXA to convert ANSI X12, CSV, XML, JSON, Fixed Length files</w:t>
+      </w:r>
+      <w:r>
+        <w:rPr>
+          <w:sz w:val="20"/>
           <w:szCs w:val="21"/>
         </w:rPr>
         <w:t>.</w:t>
@@ -1847,7 +2007,7 @@
       <w:pPr>
         <w:pStyle w:val="Default"/>
         <w:rPr>
-          <w:sz w:val="21"/>
+          <w:sz w:val="20"/>
           <w:szCs w:val="21"/>
         </w:rPr>
       </w:pPr>
@@ -1855,7 +2015,7 @@
         <w:rPr>
           <w:b/>
           <w:bCs/>
-          <w:sz w:val="21"/>
+          <w:sz w:val="20"/>
           <w:szCs w:val="21"/>
         </w:rPr>
         <w:t>Infosys Ltd.</w:t>
@@ -1864,7 +2024,7 @@
         <w:rPr>
           <w:b/>
           <w:bCs/>
-          <w:sz w:val="21"/>
+          <w:sz w:val="20"/>
           <w:szCs w:val="21"/>
         </w:rPr>
         <w:t>,</w:t>
@@ -1873,7 +2033,7 @@
         <w:rPr>
           <w:b/>
           <w:bCs/>
-          <w:sz w:val="21"/>
+          <w:sz w:val="20"/>
           <w:szCs w:val="21"/>
         </w:rPr>
         <w:t xml:space="preserve"> Pune, India</w:t>
@@ -1907,7 +2067,7 @@
             <w:pPr>
               <w:pStyle w:val="Default"/>
               <w:rPr>
-                <w:sz w:val="21"/>
+                <w:sz w:val="20"/>
                 <w:szCs w:val="21"/>
               </w:rPr>
             </w:pPr>
@@ -1915,7 +2075,7 @@
               <w:rPr>
                 <w:i/>
                 <w:iCs/>
-                <w:sz w:val="21"/>
+                <w:sz w:val="20"/>
                 <w:szCs w:val="21"/>
               </w:rPr>
               <w:t>Technology Analyst</w:t>
@@ -1931,13 +2091,13 @@
               <w:pStyle w:val="Default"/>
               <w:jc w:val="right"/>
               <w:rPr>
-                <w:sz w:val="21"/>
+                <w:sz w:val="20"/>
                 <w:szCs w:val="21"/>
               </w:rPr>
             </w:pPr>
             <w:r>
               <w:rPr>
-                <w:sz w:val="21"/>
+                <w:sz w:val="20"/>
                 <w:szCs w:val="21"/>
               </w:rPr>
               <w:t>July 2014 – November 2018</w:t>
@@ -1955,83 +2115,83 @@
         </w:numPr>
         <w:jc w:val="both"/>
         <w:rPr>
-          <w:sz w:val="21"/>
-          <w:szCs w:val="21"/>
-        </w:rPr>
-      </w:pPr>
-      <w:r>
-        <w:rPr>
-          <w:sz w:val="21"/>
+          <w:sz w:val="20"/>
+          <w:szCs w:val="21"/>
+        </w:rPr>
+      </w:pPr>
+      <w:r>
+        <w:rPr>
+          <w:sz w:val="20"/>
           <w:szCs w:val="21"/>
         </w:rPr>
         <w:t xml:space="preserve">Led </w:t>
       </w:r>
       <w:r>
         <w:rPr>
-          <w:sz w:val="21"/>
+          <w:sz w:val="20"/>
           <w:szCs w:val="21"/>
         </w:rPr>
         <w:t>MS (M</w:t>
       </w:r>
       <w:r>
         <w:rPr>
-          <w:sz w:val="21"/>
+          <w:sz w:val="20"/>
           <w:szCs w:val="21"/>
         </w:rPr>
         <w:t xml:space="preserve">anaged </w:t>
       </w:r>
       <w:r>
         <w:rPr>
-          <w:sz w:val="21"/>
+          <w:sz w:val="20"/>
           <w:szCs w:val="21"/>
         </w:rPr>
         <w:t>S</w:t>
       </w:r>
       <w:r>
         <w:rPr>
-          <w:sz w:val="21"/>
+          <w:sz w:val="20"/>
           <w:szCs w:val="21"/>
         </w:rPr>
         <w:t>ervice</w:t>
       </w:r>
       <w:r>
         <w:rPr>
-          <w:sz w:val="21"/>
+          <w:sz w:val="20"/>
           <w:szCs w:val="21"/>
         </w:rPr>
         <w:t>)</w:t>
       </w:r>
       <w:r>
         <w:rPr>
-          <w:sz w:val="21"/>
+          <w:sz w:val="20"/>
           <w:szCs w:val="21"/>
         </w:rPr>
         <w:t xml:space="preserve"> team </w:t>
       </w:r>
       <w:r>
         <w:rPr>
-          <w:sz w:val="21"/>
+          <w:sz w:val="20"/>
           <w:szCs w:val="21"/>
         </w:rPr>
         <w:t>to</w:t>
       </w:r>
       <w:r>
         <w:rPr>
-          <w:sz w:val="21"/>
+          <w:sz w:val="20"/>
           <w:szCs w:val="21"/>
         </w:rPr>
         <w:t xml:space="preserve"> analyz</w:t>
       </w:r>
       <w:r>
         <w:rPr>
-          <w:sz w:val="21"/>
+          <w:sz w:val="20"/>
           <w:szCs w:val="21"/>
         </w:rPr>
         <w:t>e various process</w:t>
       </w:r>
       <w:r>
         <w:rPr>
-          <w:sz w:val="21"/>
+          <w:sz w:val="20"/>
           <w:szCs w:val="21"/>
         </w:rPr>
         <w:t xml:space="preserve"> failures in production.</w:t>
@@ -2046,132 +2206,125 @@
         </w:numPr>
         <w:jc w:val="both"/>
         <w:rPr>
-          <w:sz w:val="21"/>
-          <w:szCs w:val="21"/>
-        </w:rPr>
-      </w:pPr>
-      <w:r>
-        <w:rPr>
-          <w:sz w:val="21"/>
+          <w:sz w:val="20"/>
+          <w:szCs w:val="21"/>
+        </w:rPr>
+      </w:pPr>
+      <w:r>
+        <w:rPr>
+          <w:sz w:val="20"/>
           <w:szCs w:val="21"/>
         </w:rPr>
         <w:t>Developed custom validations and file processing for batch transactions</w:t>
       </w:r>
       <w:r>
         <w:rPr>
-          <w:sz w:val="21"/>
+          <w:sz w:val="20"/>
           <w:szCs w:val="21"/>
         </w:rPr>
         <w:t xml:space="preserve"> (</w:t>
       </w:r>
       <w:r>
         <w:rPr>
-          <w:sz w:val="21"/>
+          <w:sz w:val="20"/>
           <w:szCs w:val="21"/>
         </w:rPr>
         <w:t>Enrollment, ERA, Claims</w:t>
       </w:r>
       <w:r>
         <w:rPr>
-          <w:sz w:val="21"/>
+          <w:sz w:val="20"/>
           <w:szCs w:val="21"/>
         </w:rPr>
         <w:t>)</w:t>
       </w:r>
       <w:r>
         <w:rPr>
-          <w:sz w:val="21"/>
+          <w:sz w:val="20"/>
           <w:szCs w:val="21"/>
         </w:rPr>
         <w:t xml:space="preserve"> and real</w:t>
       </w:r>
       <w:r>
         <w:rPr>
-          <w:sz w:val="21"/>
+          <w:sz w:val="20"/>
           <w:szCs w:val="21"/>
         </w:rPr>
         <w:t>-</w:t>
       </w:r>
       <w:r>
         <w:rPr>
-          <w:sz w:val="21"/>
+          <w:sz w:val="20"/>
           <w:szCs w:val="21"/>
         </w:rPr>
         <w:t xml:space="preserve">time transactions </w:t>
       </w:r>
       <w:r>
         <w:rPr>
-          <w:sz w:val="21"/>
+          <w:sz w:val="20"/>
           <w:szCs w:val="21"/>
         </w:rPr>
         <w:t>(</w:t>
       </w:r>
       <w:r>
         <w:rPr>
-          <w:sz w:val="21"/>
+          <w:sz w:val="20"/>
           <w:szCs w:val="21"/>
         </w:rPr>
         <w:t>Eligibility, Referrals, Claim Status Inquiry</w:t>
       </w:r>
       <w:r>
         <w:rPr>
-          <w:sz w:val="21"/>
+          <w:sz w:val="20"/>
           <w:szCs w:val="21"/>
         </w:rPr>
         <w:t>,</w:t>
       </w:r>
       <w:r>
         <w:rPr>
-          <w:sz w:val="21"/>
+          <w:sz w:val="20"/>
           <w:szCs w:val="21"/>
         </w:rPr>
         <w:t xml:space="preserve"> etc.</w:t>
       </w:r>
       <w:r>
         <w:rPr>
-          <w:sz w:val="21"/>
+          <w:sz w:val="20"/>
           <w:szCs w:val="21"/>
         </w:rPr>
         <w:t>)</w:t>
       </w:r>
       <w:r>
         <w:rPr>
-          <w:sz w:val="21"/>
+          <w:sz w:val="20"/>
           <w:szCs w:val="21"/>
         </w:rPr>
         <w:t xml:space="preserve"> </w:t>
       </w:r>
       <w:r>
         <w:rPr>
-          <w:sz w:val="21"/>
+          <w:sz w:val="20"/>
           <w:szCs w:val="21"/>
         </w:rPr>
         <w:t>in</w:t>
       </w:r>
       <w:r>
         <w:rPr>
-          <w:sz w:val="21"/>
+          <w:sz w:val="20"/>
           <w:szCs w:val="21"/>
         </w:rPr>
         <w:t xml:space="preserve"> C and shell scripting</w:t>
       </w:r>
       <w:r>
         <w:rPr>
-          <w:sz w:val="21"/>
-          <w:szCs w:val="21"/>
-        </w:rPr>
-        <w:t xml:space="preserve"> </w:t>
-      </w:r>
-      <w:r>
-        <w:rPr>
-          <w:sz w:val="21"/>
-          <w:szCs w:val="21"/>
-        </w:rPr>
-        <w:t>for various types of file (ANSI X12, CSV, Fixed length, XML)</w:t>
-      </w:r>
-      <w:r>
-        <w:rPr>
-          <w:sz w:val="21"/>
+          <w:sz w:val="20"/>
+          <w:szCs w:val="21"/>
+        </w:rPr>
+        <w:t xml:space="preserve"> for various types of file (ANSI X12, CSV, Fixed length, XML)</w:t>
+      </w:r>
+      <w:r>
+        <w:rPr>
+          <w:sz w:val="20"/>
           <w:szCs w:val="21"/>
         </w:rPr>
         <w:t>.</w:t>
@@ -2186,27 +2339,27 @@
         </w:numPr>
         <w:jc w:val="both"/>
         <w:rPr>
-          <w:sz w:val="21"/>
-          <w:szCs w:val="21"/>
-        </w:rPr>
-      </w:pPr>
-      <w:r>
-        <w:rPr>
-          <w:sz w:val="21"/>
+          <w:sz w:val="20"/>
+          <w:szCs w:val="21"/>
+        </w:rPr>
+      </w:pPr>
+      <w:r>
+        <w:rPr>
+          <w:sz w:val="20"/>
           <w:szCs w:val="21"/>
         </w:rPr>
         <w:t xml:space="preserve">Proposed code improvement design and managed team to implement design </w:t>
       </w:r>
       <w:r>
         <w:rPr>
-          <w:sz w:val="21"/>
+          <w:sz w:val="20"/>
           <w:szCs w:val="21"/>
         </w:rPr>
         <w:t>which</w:t>
       </w:r>
       <w:r>
         <w:rPr>
-          <w:sz w:val="21"/>
+          <w:sz w:val="20"/>
           <w:szCs w:val="21"/>
         </w:rPr>
         <w:t xml:space="preserve"> resulted in an 80% reduction in turn-around time for ticket resolution and improved in work efficiency of team.</w:t>
@@ -2221,13 +2374,13 @@
         </w:numPr>
         <w:jc w:val="both"/>
         <w:rPr>
-          <w:sz w:val="21"/>
-          <w:szCs w:val="21"/>
-        </w:rPr>
-      </w:pPr>
-      <w:r>
-        <w:rPr>
-          <w:sz w:val="21"/>
+          <w:sz w:val="20"/>
+          <w:szCs w:val="21"/>
+        </w:rPr>
+      </w:pPr>
+      <w:r>
+        <w:rPr>
+          <w:sz w:val="20"/>
           <w:szCs w:val="21"/>
         </w:rPr>
         <w:t>Designed a solution for multi format file processing using IBM WTX and shell scripting, resulting in 50% effort reduction.</w:t>
@@ -2248,7 +2401,7 @@
       </w:pPr>
       <w:r>
         <w:rPr>
-          <w:sz w:val="21"/>
+          <w:sz w:val="20"/>
           <w:szCs w:val="21"/>
         </w:rPr>
         <w:t>Developed enrollment automation tool using IBM MQ, C, shell scripting backend and HTML, CSS, JSP based web application to be used by the client to add new vendors for adding or updating vendor data for enrollment.</w:t>
@@ -3024,7 +3177,7 @@
       </w:pPr>
     </w:pPrDefault>
   </w:docDefaults>
-  <w:latentStyles w:defLockedState="0" w:defUIPriority="99" w:defSemiHidden="0" w:defUnhideWhenUsed="0" w:defQFormat="0" w:count="376">
+  <w:latentStyles w:defLockedState="0" w:defUIPriority="99" w:defSemiHidden="0" w:defUnhideWhenUsed="0" w:defQFormat="0" w:count="377">
     <w:lsdException w:name="Normal" w:uiPriority="0" w:qFormat="1"/>
     <w:lsdException w:name="heading 1" w:uiPriority="9" w:qFormat="1"/>
     <w:lsdException w:name="heading 2" w:semiHidden="1" w:uiPriority="9" w:unhideWhenUsed="1" w:qFormat="1"/>
@@ -3130,7 +3283,6 @@
     <w:lsdException w:name="HTML Sample" w:semiHidden="1" w:unhideWhenUsed="1"/>
     <w:lsdException w:name="HTML Typewriter" w:semiHidden="1" w:unhideWhenUsed="1"/>
     <w:lsdException w:name="HTML Variable" w:semiHidden="1" w:unhideWhenUsed="1"/>
-    <w:lsdException w:name="Normal Table" w:semiHidden="1" w:unhideWhenUsed="1"/>
     <w:lsdException w:name="annotation subject" w:semiHidden="1" w:unhideWhenUsed="1"/>
     <w:lsdException w:name="No List" w:semiHidden="1" w:unhideWhenUsed="1"/>
     <w:lsdException w:name="Outline List 1" w:semiHidden="1" w:unhideWhenUsed="1"/>
@@ -3177,10 +3329,8 @@
     <w:lsdException w:name="Table Subtle 2" w:semiHidden="1" w:unhideWhenUsed="1"/>
     <w:lsdException w:name="Table Web 1" w:semiHidden="1" w:unhideWhenUsed="1"/>
     <w:lsdException w:name="Table Web 2" w:semiHidden="1" w:unhideWhenUsed="1"/>
-    <w:lsdException w:name="Table Web 3" w:semiHidden="1" w:unhideWhenUsed="1"/>
     <w:lsdException w:name="Balloon Text" w:semiHidden="1" w:unhideWhenUsed="1"/>
     <w:lsdException w:name="Table Grid" w:uiPriority="39"/>
-    <w:lsdException w:name="Table Theme" w:semiHidden="1" w:unhideWhenUsed="1"/>
     <w:lsdException w:name="Placeholder Text" w:semiHidden="1"/>
     <w:lsdException w:name="No Spacing" w:uiPriority="1" w:qFormat="1"/>
     <w:lsdException w:name="Light Shading" w:uiPriority="60"/>
@@ -3401,6 +3551,7 @@
     <w:lsdException w:name="Hashtag" w:semiHidden="1" w:unhideWhenUsed="1"/>
     <w:lsdException w:name="Unresolved Mention" w:semiHidden="1" w:unhideWhenUsed="1"/>
     <w:lsdException w:name="Smart Link" w:semiHidden="1" w:unhideWhenUsed="1"/>
+    <w:lsdException w:name="Smart Link Error" w:semiHidden="1" w:unhideWhenUsed="1"/>
   </w:latentStyles>
   <w:style w:type="paragraph" w:default="1" w:styleId="Normal">
     <w:name w:val="Normal"/>
@@ -3810,7 +3961,7 @@
 </file>
 
 <file path=customXml/itemProps1.xml><?xml version="1.0" encoding="utf-8"?>
-<ds:datastoreItem xmlns:ds="http://schemas.openxmlformats.org/officeDocument/2006/customXml" ds:itemID="{C761CB18-0636-4DC8-BC81-91FAB8D0E48C}">
+<ds:datastoreItem xmlns:ds="http://schemas.openxmlformats.org/officeDocument/2006/customXml" ds:itemID="{93917CFC-BF34-47BB-B49D-66A0E929BC29}">
   <ds:schemaRefs>
     <ds:schemaRef ds:uri="http://schemas.openxmlformats.org/officeDocument/2006/bibliography"/>
   </ds:schemaRefs>

</xml_diff>

<commit_message>
Added Whiteboard project to correct position and corrected the University name
</commit_message>
<xml_diff>
--- a/Viral-Patel_Resume.docx
+++ b/Viral-Patel_Resume.docx
@@ -717,8 +717,6 @@
               </w:rPr>
               <w:t>, Python, C</w:t>
             </w:r>
-            <w:bookmarkStart w:id="0" w:name="_GoBack"/>
-            <w:bookmarkEnd w:id="0"/>
           </w:p>
         </w:tc>
       </w:tr>
@@ -1266,7 +1264,39 @@
                 <w:sz w:val="20"/>
                 <w:szCs w:val="21"/>
               </w:rPr>
-              <w:t>Personal Assistant Action Classifier (Northeastern University)</w:t>
+              <w:t>WhiteBoard – LMS solution</w:t>
+            </w:r>
+            <w:r>
+              <w:rPr>
+                <w:rFonts w:ascii="Times New Roman" w:hAnsi="Times New Roman"/>
+                <w:b/>
+                <w:bCs/>
+                <w:sz w:val="20"/>
+                <w:szCs w:val="21"/>
+              </w:rPr>
+              <w:t xml:space="preserve"> (</w:t>
+            </w:r>
+            <w:r>
+              <w:rPr>
+                <w:rFonts w:ascii="Times New Roman" w:hAnsi="Times New Roman"/>
+                <w:b/>
+                <w:bCs/>
+                <w:sz w:val="20"/>
+                <w:szCs w:val="21"/>
+              </w:rPr>
+              <w:t>Northeastern University</w:t>
+            </w:r>
+            <w:bookmarkStart w:id="0" w:name="_GoBack"/>
+            <w:bookmarkEnd w:id="0"/>
+            <w:r>
+              <w:rPr>
+                <w:rFonts w:ascii="Times New Roman" w:hAnsi="Times New Roman"/>
+                <w:b/>
+                <w:bCs/>
+                <w:sz w:val="20"/>
+                <w:szCs w:val="21"/>
+              </w:rPr>
+              <w:t>)</w:t>
             </w:r>
           </w:p>
         </w:tc>
@@ -1289,7 +1319,15 @@
                 <w:sz w:val="20"/>
                 <w:szCs w:val="21"/>
               </w:rPr>
-              <w:t>Fall - 2019</w:t>
+              <w:t>Spring - 20</w:t>
+            </w:r>
+            <w:r>
+              <w:rPr>
+                <w:rFonts w:ascii="Times New Roman" w:hAnsi="Times New Roman"/>
+                <w:sz w:val="20"/>
+                <w:szCs w:val="21"/>
+              </w:rPr>
+              <w:t>20</w:t>
             </w:r>
           </w:p>
         </w:tc>
@@ -1302,21 +1340,104 @@
           <w:ilvl w:val="0"/>
           <w:numId w:val="8"/>
         </w:numPr>
-        <w:spacing w:after="100"/>
         <w:jc w:val="both"/>
         <w:rPr>
           <w:b/>
           <w:bCs/>
           <w:sz w:val="20"/>
-          <w:szCs w:val="21"/>
-        </w:rPr>
-      </w:pPr>
-      <w:r>
-        <w:rPr>
-          <w:sz w:val="20"/>
-          <w:szCs w:val="21"/>
-        </w:rPr>
-        <w:t>Implemented classification algorithm using Python, Keras and scikit-learn, and pandas libraries to learn how digital personal assistants can infer actions from user input sentences, so required response can be given to users based on inferred action.</w:t>
+          <w:szCs w:val="20"/>
+        </w:rPr>
+      </w:pPr>
+      <w:r>
+        <w:rPr>
+          <w:sz w:val="20"/>
+          <w:szCs w:val="21"/>
+        </w:rPr>
+        <w:t xml:space="preserve">Working on </w:t>
+      </w:r>
+      <w:r>
+        <w:rPr>
+          <w:sz w:val="20"/>
+          <w:szCs w:val="21"/>
+        </w:rPr>
+        <w:t>developing</w:t>
+      </w:r>
+      <w:r>
+        <w:rPr>
+          <w:sz w:val="20"/>
+          <w:szCs w:val="21"/>
+        </w:rPr>
+        <w:t xml:space="preserve"> </w:t>
+      </w:r>
+      <w:r>
+        <w:rPr>
+          <w:sz w:val="20"/>
+          <w:szCs w:val="21"/>
+        </w:rPr>
+        <w:t>LMS portal for faculty</w:t>
+      </w:r>
+      <w:r>
+        <w:rPr>
+          <w:sz w:val="20"/>
+          <w:szCs w:val="21"/>
+        </w:rPr>
+        <w:t>,</w:t>
+      </w:r>
+      <w:r>
+        <w:rPr>
+          <w:sz w:val="20"/>
+          <w:szCs w:val="21"/>
+        </w:rPr>
+        <w:t xml:space="preserve"> students</w:t>
+      </w:r>
+      <w:r>
+        <w:rPr>
+          <w:sz w:val="20"/>
+          <w:szCs w:val="21"/>
+        </w:rPr>
+        <w:t xml:space="preserve"> and admin</w:t>
+      </w:r>
+      <w:r>
+        <w:rPr>
+          <w:sz w:val="20"/>
+          <w:szCs w:val="21"/>
+        </w:rPr>
+        <w:t xml:space="preserve"> using </w:t>
+      </w:r>
+      <w:r>
+        <w:rPr>
+          <w:sz w:val="20"/>
+          <w:szCs w:val="21"/>
+        </w:rPr>
+        <w:t xml:space="preserve">jQuery, </w:t>
+      </w:r>
+      <w:r>
+        <w:rPr>
+          <w:sz w:val="20"/>
+          <w:szCs w:val="21"/>
+        </w:rPr>
+        <w:t xml:space="preserve">React, </w:t>
+      </w:r>
+      <w:r>
+        <w:rPr>
+          <w:sz w:val="20"/>
+          <w:szCs w:val="21"/>
+        </w:rPr>
+        <w:t>Redux</w:t>
+      </w:r>
+      <w:r>
+        <w:rPr>
+          <w:sz w:val="20"/>
+          <w:szCs w:val="21"/>
+        </w:rPr>
+        <w:t xml:space="preserve"> for efficient management of courses and course work</w:t>
+      </w:r>
+      <w:r>
+        <w:rPr>
+          <w:sz w:val="20"/>
+          <w:szCs w:val="21"/>
+        </w:rPr>
+        <w:t>.</w:t>
       </w:r>
     </w:p>
     <w:tbl>
@@ -1359,7 +1480,7 @@
                 <w:sz w:val="20"/>
                 <w:szCs w:val="21"/>
               </w:rPr>
-              <w:t>Department Data Administration and Analysis System (University of Mumbai)</w:t>
+              <w:t>Personal Assistant Action Classifier (Northeastern University)</w:t>
             </w:r>
           </w:p>
         </w:tc>
@@ -1382,23 +1503,7 @@
                 <w:sz w:val="20"/>
                 <w:szCs w:val="21"/>
               </w:rPr>
-              <w:t>Spring</w:t>
-            </w:r>
-            <w:r>
-              <w:rPr>
-                <w:rFonts w:ascii="Times New Roman" w:hAnsi="Times New Roman"/>
-                <w:sz w:val="20"/>
-                <w:szCs w:val="21"/>
-              </w:rPr>
-              <w:t xml:space="preserve"> - 201</w:t>
-            </w:r>
-            <w:r>
-              <w:rPr>
-                <w:rFonts w:ascii="Times New Roman" w:hAnsi="Times New Roman"/>
-                <w:sz w:val="20"/>
-                <w:szCs w:val="21"/>
-              </w:rPr>
-              <w:t>4</w:t>
+              <w:t>Fall - 2019</w:t>
             </w:r>
           </w:p>
         </w:tc>
@@ -1425,16 +1530,7 @@
           <w:sz w:val="20"/>
           <w:szCs w:val="21"/>
         </w:rPr>
-        <w:t>Designed and implemented website for Computer Science department using HTML, CSS, PHP, JavaScript, and MySQL giving access to various profile specific portals for data administration and reports generations for manipulation of student data, lab/office related data.</w:t>
-      </w:r>
-      <w:r>
-        <w:rPr>
-          <w:b/>
-          <w:bCs/>
-          <w:sz w:val="20"/>
-          <w:szCs w:val="21"/>
-        </w:rPr>
-        <w:t xml:space="preserve"> </w:t>
+        <w:t>Implemented classification algorithm using Python, Keras and scikit-learn, and pandas libraries to learn how digital personal assistants can infer actions from user input sentences, so required response can be given to users based on inferred action.</w:t>
       </w:r>
     </w:p>
     <w:tbl>
@@ -1477,37 +1573,7 @@
                 <w:sz w:val="20"/>
                 <w:szCs w:val="21"/>
               </w:rPr>
-              <w:t>White</w:t>
-            </w:r>
-            <w:r>
-              <w:rPr>
-                <w:rFonts w:ascii="Times New Roman" w:hAnsi="Times New Roman"/>
-                <w:b/>
-                <w:bCs/>
-                <w:sz w:val="20"/>
-                <w:szCs w:val="21"/>
-              </w:rPr>
-              <w:t xml:space="preserve"> </w:t>
-            </w:r>
-            <w:r>
-              <w:rPr>
-                <w:rFonts w:ascii="Times New Roman" w:hAnsi="Times New Roman"/>
-                <w:b/>
-                <w:bCs/>
-                <w:sz w:val="20"/>
-                <w:szCs w:val="21"/>
-              </w:rPr>
-              <w:t>Board – LMS solution</w:t>
-            </w:r>
-            <w:r>
-              <w:rPr>
-                <w:rFonts w:ascii="Times New Roman" w:hAnsi="Times New Roman"/>
-                <w:b/>
-                <w:bCs/>
-                <w:sz w:val="20"/>
-                <w:szCs w:val="21"/>
-              </w:rPr>
-              <w:t xml:space="preserve"> (University of Mumbai)</w:t>
+              <w:t>Department Data Administration and Analysis System (University of Mumbai)</w:t>
             </w:r>
           </w:p>
         </w:tc>
@@ -1530,15 +1596,23 @@
                 <w:sz w:val="20"/>
                 <w:szCs w:val="21"/>
               </w:rPr>
-              <w:t>Spring - 20</w:t>
-            </w:r>
-            <w:r>
-              <w:rPr>
-                <w:rFonts w:ascii="Times New Roman" w:hAnsi="Times New Roman"/>
-                <w:sz w:val="20"/>
-                <w:szCs w:val="21"/>
-              </w:rPr>
-              <w:t>20</w:t>
+              <w:t xml:space="preserve">Spring </w:t>
+            </w:r>
+            <w:r>
+              <w:rPr>
+                <w:rFonts w:ascii="Times New Roman" w:hAnsi="Times New Roman"/>
+                <w:sz w:val="20"/>
+                <w:szCs w:val="21"/>
+              </w:rPr>
+              <w:t>–</w:t>
+            </w:r>
+            <w:r>
+              <w:rPr>
+                <w:rFonts w:ascii="Times New Roman" w:hAnsi="Times New Roman"/>
+                <w:sz w:val="20"/>
+                <w:szCs w:val="21"/>
+              </w:rPr>
+              <w:t xml:space="preserve"> 2014</w:t>
             </w:r>
           </w:p>
         </w:tc>
@@ -1564,91 +1638,7 @@
           <w:sz w:val="20"/>
           <w:szCs w:val="21"/>
         </w:rPr>
-        <w:t xml:space="preserve">Working on </w:t>
-      </w:r>
-      <w:r>
-        <w:rPr>
-          <w:sz w:val="20"/>
-          <w:szCs w:val="21"/>
-        </w:rPr>
-        <w:t>developing</w:t>
-      </w:r>
-      <w:r>
-        <w:rPr>
-          <w:sz w:val="20"/>
-          <w:szCs w:val="21"/>
-        </w:rPr>
-        <w:t xml:space="preserve"> </w:t>
-      </w:r>
-      <w:r>
-        <w:rPr>
-          <w:sz w:val="20"/>
-          <w:szCs w:val="21"/>
-        </w:rPr>
-        <w:t>LMS portal for faculty</w:t>
-      </w:r>
-      <w:r>
-        <w:rPr>
-          <w:sz w:val="20"/>
-          <w:szCs w:val="21"/>
-        </w:rPr>
-        <w:t>,</w:t>
-      </w:r>
-      <w:r>
-        <w:rPr>
-          <w:sz w:val="20"/>
-          <w:szCs w:val="21"/>
-        </w:rPr>
-        <w:t xml:space="preserve"> students</w:t>
-      </w:r>
-      <w:r>
-        <w:rPr>
-          <w:sz w:val="20"/>
-          <w:szCs w:val="21"/>
-        </w:rPr>
-        <w:t xml:space="preserve"> and admin</w:t>
-      </w:r>
-      <w:r>
-        <w:rPr>
-          <w:sz w:val="20"/>
-          <w:szCs w:val="21"/>
-        </w:rPr>
-        <w:t xml:space="preserve"> using </w:t>
-      </w:r>
-      <w:r>
-        <w:rPr>
-          <w:sz w:val="20"/>
-          <w:szCs w:val="21"/>
-        </w:rPr>
-        <w:t xml:space="preserve">jQuery, </w:t>
-      </w:r>
-      <w:r>
-        <w:rPr>
-          <w:sz w:val="20"/>
-          <w:szCs w:val="21"/>
-        </w:rPr>
-        <w:t xml:space="preserve">React, </w:t>
-      </w:r>
-      <w:r>
-        <w:rPr>
-          <w:sz w:val="20"/>
-          <w:szCs w:val="21"/>
-        </w:rPr>
-        <w:t>Redux</w:t>
-      </w:r>
-      <w:r>
-        <w:rPr>
-          <w:sz w:val="20"/>
-          <w:szCs w:val="21"/>
-        </w:rPr>
-        <w:t xml:space="preserve"> for efficient management of courses and course work</w:t>
-      </w:r>
-      <w:r>
-        <w:rPr>
-          <w:sz w:val="20"/>
-          <w:szCs w:val="21"/>
-        </w:rPr>
-        <w:t>.</w:t>
+        <w:t>Designed and implemented website for Computer Science department using HTML, CSS, PHP, JavaScript, and MySQL giving access to various profile specific portals for data administration and reports generations for manipulation of student data, lab/office related data.</w:t>
       </w:r>
     </w:p>
     <w:p>
@@ -2905,7 +2895,7 @@
   <w:abstractNum w:abstractNumId="7" w15:restartNumberingAfterBreak="0">
     <w:nsid w:val="5DFB2D35"/>
     <w:multiLevelType w:val="hybridMultilevel"/>
-    <w:tmpl w:val="44248114"/>
+    <w:tmpl w:val="4D3A1EEA"/>
     <w:lvl w:ilvl="0" w:tplc="04090001">
       <w:start w:val="1"/>
       <w:numFmt w:val="bullet"/>
@@ -3283,6 +3273,7 @@
     <w:lsdException w:name="HTML Sample" w:semiHidden="1" w:unhideWhenUsed="1"/>
     <w:lsdException w:name="HTML Typewriter" w:semiHidden="1" w:unhideWhenUsed="1"/>
     <w:lsdException w:name="HTML Variable" w:semiHidden="1" w:unhideWhenUsed="1"/>
+    <w:lsdException w:name="Normal Table" w:semiHidden="1" w:unhideWhenUsed="1"/>
     <w:lsdException w:name="annotation subject" w:semiHidden="1" w:unhideWhenUsed="1"/>
     <w:lsdException w:name="No List" w:semiHidden="1" w:unhideWhenUsed="1"/>
     <w:lsdException w:name="Outline List 1" w:semiHidden="1" w:unhideWhenUsed="1"/>
@@ -3329,8 +3320,10 @@
     <w:lsdException w:name="Table Subtle 2" w:semiHidden="1" w:unhideWhenUsed="1"/>
     <w:lsdException w:name="Table Web 1" w:semiHidden="1" w:unhideWhenUsed="1"/>
     <w:lsdException w:name="Table Web 2" w:semiHidden="1" w:unhideWhenUsed="1"/>
+    <w:lsdException w:name="Table Web 3" w:semiHidden="1" w:unhideWhenUsed="1"/>
     <w:lsdException w:name="Balloon Text" w:semiHidden="1" w:unhideWhenUsed="1"/>
     <w:lsdException w:name="Table Grid" w:uiPriority="39"/>
+    <w:lsdException w:name="Table Theme" w:semiHidden="1" w:unhideWhenUsed="1"/>
     <w:lsdException w:name="Placeholder Text" w:semiHidden="1"/>
     <w:lsdException w:name="No Spacing" w:uiPriority="1" w:qFormat="1"/>
     <w:lsdException w:name="Light Shading" w:uiPriority="60"/>
@@ -3961,7 +3954,7 @@
 </file>
 
 <file path=customXml/itemProps1.xml><?xml version="1.0" encoding="utf-8"?>
-<ds:datastoreItem xmlns:ds="http://schemas.openxmlformats.org/officeDocument/2006/customXml" ds:itemID="{93917CFC-BF34-47BB-B49D-66A0E929BC29}">
+<ds:datastoreItem xmlns:ds="http://schemas.openxmlformats.org/officeDocument/2006/customXml" ds:itemID="{FA7786EB-63D6-44F1-AA08-E7D209966378}">
   <ds:schemaRefs>
     <ds:schemaRef ds:uri="http://schemas.openxmlformats.org/officeDocument/2006/bibliography"/>
   </ds:schemaRefs>

</xml_diff>

<commit_message>
Added REST in technology
</commit_message>
<xml_diff>
--- a/Viral-Patel_Resume.docx
+++ b/Viral-Patel_Resume.docx
@@ -291,6 +291,8 @@
               <w:jc w:val="right"/>
               <w:rPr>
                 <w:rFonts w:ascii="Times New Roman" w:hAnsi="Times New Roman"/>
+                <w:b/>
+                <w:bCs/>
                 <w:sz w:val="20"/>
                 <w:szCs w:val="21"/>
               </w:rPr>
@@ -298,6 +300,8 @@
             <w:r>
               <w:rPr>
                 <w:rFonts w:ascii="Times New Roman" w:hAnsi="Times New Roman"/>
+                <w:b/>
+                <w:bCs/>
                 <w:sz w:val="20"/>
                 <w:szCs w:val="21"/>
               </w:rPr>
@@ -892,6 +896,17 @@
               </w:rPr>
               <w:t>HTML, CSS, Bootstrap, JavaScript, jQuery, React.js, Redux</w:t>
             </w:r>
+            <w:r>
+              <w:rPr>
+                <w:rFonts w:ascii="Times New Roman" w:hAnsi="Times New Roman" w:cs="Times New Roman"/>
+                <w:color w:val="000000"/>
+                <w:sz w:val="20"/>
+                <w:szCs w:val="21"/>
+              </w:rPr>
+              <w:t>, REST</w:t>
+            </w:r>
+            <w:bookmarkStart w:id="0" w:name="_GoBack"/>
+            <w:bookmarkEnd w:id="0"/>
           </w:p>
         </w:tc>
       </w:tr>
@@ -1256,15 +1271,27 @@
                 <w:szCs w:val="21"/>
               </w:rPr>
             </w:pPr>
-            <w:r>
-              <w:rPr>
-                <w:rFonts w:ascii="Times New Roman" w:hAnsi="Times New Roman"/>
-                <w:b/>
-                <w:bCs/>
-                <w:sz w:val="20"/>
-                <w:szCs w:val="21"/>
-              </w:rPr>
-              <w:t>WhiteBoard – LMS solution</w:t>
+            <w:proofErr w:type="spellStart"/>
+            <w:r>
+              <w:rPr>
+                <w:rFonts w:ascii="Times New Roman" w:hAnsi="Times New Roman"/>
+                <w:b/>
+                <w:bCs/>
+                <w:sz w:val="20"/>
+                <w:szCs w:val="21"/>
+              </w:rPr>
+              <w:t>WhiteBoard</w:t>
+            </w:r>
+            <w:proofErr w:type="spellEnd"/>
+            <w:r>
+              <w:rPr>
+                <w:rFonts w:ascii="Times New Roman" w:hAnsi="Times New Roman"/>
+                <w:b/>
+                <w:bCs/>
+                <w:sz w:val="20"/>
+                <w:szCs w:val="21"/>
+              </w:rPr>
+              <w:t xml:space="preserve"> – LMS solution</w:t>
             </w:r>
             <w:r>
               <w:rPr>
@@ -1286,8 +1313,6 @@
               </w:rPr>
               <w:t>Northeastern University</w:t>
             </w:r>
-            <w:bookmarkStart w:id="0" w:name="_GoBack"/>
-            <w:bookmarkEnd w:id="0"/>
             <w:r>
               <w:rPr>
                 <w:rFonts w:ascii="Times New Roman" w:hAnsi="Times New Roman"/>
@@ -1430,7 +1455,14 @@
           <w:sz w:val="20"/>
           <w:szCs w:val="21"/>
         </w:rPr>
-        <w:t xml:space="preserve"> for efficient management of courses and course work</w:t>
+        <w:t xml:space="preserve"> and custom APIs</w:t>
+      </w:r>
+      <w:r>
+        <w:rPr>
+          <w:sz w:val="20"/>
+          <w:szCs w:val="21"/>
+        </w:rPr>
+        <w:t xml:space="preserve"> for efficient management of course work</w:t>
       </w:r>
       <w:r>
         <w:rPr>
@@ -1530,7 +1562,39 @@
           <w:sz w:val="20"/>
           <w:szCs w:val="21"/>
         </w:rPr>
-        <w:t>Implemented classification algorithm using Python, Keras and scikit-learn, and pandas libraries to learn how digital personal assistants can infer actions from user input sentences, so required response can be given to users based on inferred action.</w:t>
+        <w:t xml:space="preserve">Implemented classification algorithm using Python, Keras and </w:t>
+      </w:r>
+      <w:proofErr w:type="spellStart"/>
+      <w:r>
+        <w:rPr>
+          <w:sz w:val="20"/>
+          <w:szCs w:val="21"/>
+        </w:rPr>
+        <w:t>scikit</w:t>
+      </w:r>
+      <w:proofErr w:type="spellEnd"/>
+      <w:r>
+        <w:rPr>
+          <w:sz w:val="20"/>
+          <w:szCs w:val="21"/>
+        </w:rPr>
+        <w:t xml:space="preserve">-learn, and </w:t>
+      </w:r>
+      <w:proofErr w:type="gramStart"/>
+      <w:r>
+        <w:rPr>
+          <w:sz w:val="20"/>
+          <w:szCs w:val="21"/>
+        </w:rPr>
+        <w:t>pandas</w:t>
+      </w:r>
+      <w:proofErr w:type="gramEnd"/>
+      <w:r>
+        <w:rPr>
+          <w:sz w:val="20"/>
+          <w:szCs w:val="21"/>
+        </w:rPr>
+        <w:t xml:space="preserve"> libraries to learn how digital personal assistants can infer actions from user input sentences, so required response can be given to users based on inferred action.</w:t>
       </w:r>
     </w:p>
     <w:tbl>
@@ -1796,6 +1860,7 @@
           <w:szCs w:val="21"/>
         </w:rPr>
       </w:pPr>
+      <w:proofErr w:type="spellStart"/>
       <w:r>
         <w:rPr>
           <w:b/>
@@ -1803,7 +1868,17 @@
           <w:sz w:val="20"/>
           <w:szCs w:val="21"/>
         </w:rPr>
-        <w:t>Prolifics Pune, India</w:t>
+        <w:t>Prolifics</w:t>
+      </w:r>
+      <w:proofErr w:type="spellEnd"/>
+      <w:r>
+        <w:rPr>
+          <w:b/>
+          <w:bCs/>
+          <w:sz w:val="20"/>
+          <w:szCs w:val="21"/>
+        </w:rPr>
+        <w:t xml:space="preserve"> Pune, India</w:t>
       </w:r>
     </w:p>
     <w:tbl>
@@ -3954,7 +4029,7 @@
 </file>
 
 <file path=customXml/itemProps1.xml><?xml version="1.0" encoding="utf-8"?>
-<ds:datastoreItem xmlns:ds="http://schemas.openxmlformats.org/officeDocument/2006/customXml" ds:itemID="{FA7786EB-63D6-44F1-AA08-E7D209966378}">
+<ds:datastoreItem xmlns:ds="http://schemas.openxmlformats.org/officeDocument/2006/customXml" ds:itemID="{0EE8A437-0CBF-49BB-B1B2-D58852149EBE}">
   <ds:schemaRefs>
     <ds:schemaRef ds:uri="http://schemas.openxmlformats.org/officeDocument/2006/bibliography"/>
   </ds:schemaRefs>

</xml_diff>

<commit_message>
Updated graduation year and duration of MS. Added MySQL and REST API in White Board project
</commit_message>
<xml_diff>
--- a/Viral-Patel_Resume.docx
+++ b/Viral-Patel_Resume.docx
@@ -232,7 +232,7 @@
                 <w:sz w:val="20"/>
                 <w:szCs w:val="21"/>
               </w:rPr>
-              <w:t>December 2021</w:t>
+              <w:t>September 2019 - Present</w:t>
             </w:r>
           </w:p>
         </w:tc>
@@ -300,12 +300,10 @@
             <w:r>
               <w:rPr>
                 <w:rFonts w:ascii="Times New Roman" w:hAnsi="Times New Roman"/>
-                <w:b/>
-                <w:bCs/>
-                <w:sz w:val="20"/>
-                <w:szCs w:val="21"/>
-              </w:rPr>
-              <w:t>GPA: 3.6/4.0</w:t>
+                <w:sz w:val="20"/>
+                <w:szCs w:val="21"/>
+              </w:rPr>
+              <w:t>Expected graduation: 2021</w:t>
             </w:r>
           </w:p>
         </w:tc>
@@ -346,6 +344,16 @@
                 <w:szCs w:val="21"/>
               </w:rPr>
             </w:pPr>
+            <w:r>
+              <w:rPr>
+                <w:rFonts w:ascii="Times New Roman" w:hAnsi="Times New Roman"/>
+                <w:b/>
+                <w:bCs/>
+                <w:sz w:val="20"/>
+                <w:szCs w:val="21"/>
+              </w:rPr>
+              <w:t>GPA: 3.6/4.0</w:t>
+            </w:r>
           </w:p>
         </w:tc>
       </w:tr>
@@ -894,7 +902,7 @@
                 <w:sz w:val="20"/>
                 <w:szCs w:val="21"/>
               </w:rPr>
-              <w:t>HTML, CSS, Bootstrap, JavaScript, jQuery, React.js, Redux</w:t>
+              <w:t>HTML, CSS, Bootstrap, JavaScript, jQuery, React, Redux</w:t>
             </w:r>
             <w:r>
               <w:rPr>
@@ -905,8 +913,6 @@
               </w:rPr>
               <w:t>, REST</w:t>
             </w:r>
-            <w:bookmarkStart w:id="0" w:name="_GoBack"/>
-            <w:bookmarkEnd w:id="0"/>
           </w:p>
         </w:tc>
       </w:tr>
@@ -1271,27 +1277,15 @@
                 <w:szCs w:val="21"/>
               </w:rPr>
             </w:pPr>
-            <w:proofErr w:type="spellStart"/>
-            <w:r>
-              <w:rPr>
-                <w:rFonts w:ascii="Times New Roman" w:hAnsi="Times New Roman"/>
-                <w:b/>
-                <w:bCs/>
-                <w:sz w:val="20"/>
-                <w:szCs w:val="21"/>
-              </w:rPr>
-              <w:t>WhiteBoard</w:t>
-            </w:r>
-            <w:proofErr w:type="spellEnd"/>
-            <w:r>
-              <w:rPr>
-                <w:rFonts w:ascii="Times New Roman" w:hAnsi="Times New Roman"/>
-                <w:b/>
-                <w:bCs/>
-                <w:sz w:val="20"/>
-                <w:szCs w:val="21"/>
-              </w:rPr>
-              <w:t xml:space="preserve"> – LMS solution</w:t>
+            <w:r>
+              <w:rPr>
+                <w:rFonts w:ascii="Times New Roman" w:hAnsi="Times New Roman"/>
+                <w:b/>
+                <w:bCs/>
+                <w:sz w:val="20"/>
+                <w:szCs w:val="21"/>
+              </w:rPr>
+              <w:t>WhiteBoard – LMS solution</w:t>
             </w:r>
             <w:r>
               <w:rPr>
@@ -1455,8 +1449,45 @@
           <w:sz w:val="20"/>
           <w:szCs w:val="21"/>
         </w:rPr>
-        <w:t xml:space="preserve"> and custom APIs</w:t>
-      </w:r>
+        <w:t>,</w:t>
+      </w:r>
+      <w:r>
+        <w:rPr>
+          <w:sz w:val="20"/>
+          <w:szCs w:val="21"/>
+        </w:rPr>
+        <w:t xml:space="preserve"> custom</w:t>
+      </w:r>
+      <w:r>
+        <w:rPr>
+          <w:sz w:val="20"/>
+          <w:szCs w:val="21"/>
+        </w:rPr>
+        <w:t xml:space="preserve"> REST</w:t>
+      </w:r>
+      <w:r>
+        <w:rPr>
+          <w:sz w:val="20"/>
+          <w:szCs w:val="21"/>
+        </w:rPr>
+        <w:t xml:space="preserve"> APIs</w:t>
+      </w:r>
+      <w:r>
+        <w:rPr>
+          <w:sz w:val="20"/>
+          <w:szCs w:val="21"/>
+        </w:rPr>
+        <w:t xml:space="preserve"> and</w:t>
+      </w:r>
+      <w:r>
+        <w:rPr>
+          <w:sz w:val="20"/>
+          <w:szCs w:val="21"/>
+        </w:rPr>
+        <w:t xml:space="preserve"> MySQL</w:t>
+      </w:r>
+      <w:bookmarkStart w:id="0" w:name="_GoBack"/>
+      <w:bookmarkEnd w:id="0"/>
       <w:r>
         <w:rPr>
           <w:sz w:val="20"/>
@@ -1562,39 +1593,7 @@
           <w:sz w:val="20"/>
           <w:szCs w:val="21"/>
         </w:rPr>
-        <w:t xml:space="preserve">Implemented classification algorithm using Python, Keras and </w:t>
-      </w:r>
-      <w:proofErr w:type="spellStart"/>
-      <w:r>
-        <w:rPr>
-          <w:sz w:val="20"/>
-          <w:szCs w:val="21"/>
-        </w:rPr>
-        <w:t>scikit</w:t>
-      </w:r>
-      <w:proofErr w:type="spellEnd"/>
-      <w:r>
-        <w:rPr>
-          <w:sz w:val="20"/>
-          <w:szCs w:val="21"/>
-        </w:rPr>
-        <w:t xml:space="preserve">-learn, and </w:t>
-      </w:r>
-      <w:proofErr w:type="gramStart"/>
-      <w:r>
-        <w:rPr>
-          <w:sz w:val="20"/>
-          <w:szCs w:val="21"/>
-        </w:rPr>
-        <w:t>pandas</w:t>
-      </w:r>
-      <w:proofErr w:type="gramEnd"/>
-      <w:r>
-        <w:rPr>
-          <w:sz w:val="20"/>
-          <w:szCs w:val="21"/>
-        </w:rPr>
-        <w:t xml:space="preserve"> libraries to learn how digital personal assistants can infer actions from user input sentences, so required response can be given to users based on inferred action.</w:t>
+        <w:t>Implemented classification algorithm using Python, Keras and scikit-learn, and pandas libraries to learn how digital personal assistants can infer actions from user input sentences, so required response can be given to users based on inferred action.</w:t>
       </w:r>
     </w:p>
     <w:tbl>
@@ -1860,7 +1859,6 @@
           <w:szCs w:val="21"/>
         </w:rPr>
       </w:pPr>
-      <w:proofErr w:type="spellStart"/>
       <w:r>
         <w:rPr>
           <w:b/>
@@ -1868,17 +1866,7 @@
           <w:sz w:val="20"/>
           <w:szCs w:val="21"/>
         </w:rPr>
-        <w:t>Prolifics</w:t>
-      </w:r>
-      <w:proofErr w:type="spellEnd"/>
-      <w:r>
-        <w:rPr>
-          <w:b/>
-          <w:bCs/>
-          <w:sz w:val="20"/>
-          <w:szCs w:val="21"/>
-        </w:rPr>
-        <w:t xml:space="preserve"> Pune, India</w:t>
+        <w:t>Prolifics Pune, India</w:t>
       </w:r>
     </w:p>
     <w:tbl>
@@ -4029,7 +4017,7 @@
 </file>
 
 <file path=customXml/itemProps1.xml><?xml version="1.0" encoding="utf-8"?>
-<ds:datastoreItem xmlns:ds="http://schemas.openxmlformats.org/officeDocument/2006/customXml" ds:itemID="{0EE8A437-0CBF-49BB-B1B2-D58852149EBE}">
+<ds:datastoreItem xmlns:ds="http://schemas.openxmlformats.org/officeDocument/2006/customXml" ds:itemID="{CB7A4DF1-0000-46A9-886C-F81014045784}">
   <ds:schemaRefs>
     <ds:schemaRef ds:uri="http://schemas.openxmlformats.org/officeDocument/2006/bibliography"/>
   </ds:schemaRefs>

</xml_diff>

<commit_message>
Update after Summer 2020 - GPA, Projects
</commit_message>
<xml_diff>
--- a/Viral-Patel_Resume.docx
+++ b/Viral-Patel_Resume.docx
@@ -76,8 +76,6 @@
               </w:r>
             </w:hyperlink>
           </w:p>
-          <w:bookmarkStart w:id="0" w:name="_GoBack"/>
-          <w:bookmarkEnd w:id="0"/>
           <w:p>
             <w:pPr>
               <w:jc w:val="center"/>
@@ -87,63 +85,17 @@
                 <w:szCs w:val="24"/>
               </w:rPr>
             </w:pPr>
-            <w:r>
-              <w:rPr>
-                <w:rFonts w:ascii="Times New Roman" w:hAnsi="Times New Roman" w:cs="Times New Roman"/>
-                <w:sz w:val="20"/>
-                <w:szCs w:val="20"/>
-              </w:rPr>
-              <w:fldChar w:fldCharType="begin"/>
-            </w:r>
-            <w:r>
-              <w:rPr>
-                <w:rFonts w:ascii="Times New Roman" w:hAnsi="Times New Roman" w:cs="Times New Roman"/>
-                <w:sz w:val="20"/>
-                <w:szCs w:val="20"/>
-              </w:rPr>
-              <w:instrText xml:space="preserve"> HYPERLINK "</w:instrText>
-            </w:r>
-            <w:r>
-              <w:rPr>
-                <w:rFonts w:ascii="Times New Roman" w:hAnsi="Times New Roman" w:cs="Times New Roman"/>
-                <w:sz w:val="20"/>
-                <w:szCs w:val="20"/>
-              </w:rPr>
-              <w:instrText>https://www.linkedin.com/in/patelviralb/</w:instrText>
-            </w:r>
-            <w:r>
-              <w:rPr>
-                <w:rFonts w:ascii="Times New Roman" w:hAnsi="Times New Roman" w:cs="Times New Roman"/>
-                <w:sz w:val="20"/>
-                <w:szCs w:val="20"/>
-              </w:rPr>
-              <w:instrText xml:space="preserve">" </w:instrText>
-            </w:r>
-            <w:r>
-              <w:rPr>
-                <w:rFonts w:ascii="Times New Roman" w:hAnsi="Times New Roman" w:cs="Times New Roman"/>
-                <w:sz w:val="20"/>
-                <w:szCs w:val="20"/>
-              </w:rPr>
-              <w:fldChar w:fldCharType="separate"/>
-            </w:r>
-            <w:r>
-              <w:rPr>
-                <w:rStyle w:val="Hyperlink"/>
-                <w:rFonts w:ascii="Times New Roman" w:hAnsi="Times New Roman" w:cs="Times New Roman"/>
-                <w:sz w:val="20"/>
-                <w:szCs w:val="20"/>
-              </w:rPr>
-              <w:t>https://www.linkedin.com/in/patelviralb/</w:t>
-            </w:r>
-            <w:r>
-              <w:rPr>
-                <w:rFonts w:ascii="Times New Roman" w:hAnsi="Times New Roman" w:cs="Times New Roman"/>
-                <w:sz w:val="20"/>
-                <w:szCs w:val="20"/>
-              </w:rPr>
-              <w:fldChar w:fldCharType="end"/>
-            </w:r>
+            <w:hyperlink r:id="rId9" w:history="1">
+              <w:r>
+                <w:rPr>
+                  <w:rStyle w:val="Hyperlink"/>
+                  <w:rFonts w:ascii="Times New Roman" w:hAnsi="Times New Roman" w:cs="Times New Roman"/>
+                  <w:sz w:val="20"/>
+                  <w:szCs w:val="20"/>
+                </w:rPr>
+                <w:t>https://www.linkedin.com/in/patelviralb/</w:t>
+              </w:r>
+            </w:hyperlink>
             <w:r>
               <w:rPr>
                 <w:rStyle w:val="Hyperlink"/>
@@ -541,7 +493,27 @@
                 <w:sz w:val="20"/>
                 <w:szCs w:val="20"/>
               </w:rPr>
-              <w:t>: 3.6/4.0</w:t>
+              <w:t>: 3.</w:t>
+            </w:r>
+            <w:r>
+              <w:rPr>
+                <w:rFonts w:ascii="Times New Roman" w:hAnsi="Times New Roman" w:cs="Times New Roman"/>
+                <w:b/>
+                <w:bCs/>
+                <w:sz w:val="20"/>
+                <w:szCs w:val="20"/>
+              </w:rPr>
+              <w:t>7</w:t>
+            </w:r>
+            <w:r>
+              <w:rPr>
+                <w:rFonts w:ascii="Times New Roman" w:hAnsi="Times New Roman" w:cs="Times New Roman"/>
+                <w:b/>
+                <w:bCs/>
+                <w:sz w:val="20"/>
+                <w:szCs w:val="20"/>
+              </w:rPr>
+              <w:t>/4.0</w:t>
             </w:r>
           </w:p>
         </w:tc>
@@ -574,6 +546,16 @@
                 <w:szCs w:val="21"/>
               </w:rPr>
               <w:t>Related Courses: Programming Design Paradigm, Foundation of Artificial Intelligence, Web Development, Algorithms</w:t>
+            </w:r>
+            <w:r>
+              <w:rPr>
+                <w:rFonts w:ascii="Times New Roman" w:hAnsi="Times New Roman"/>
+                <w:i/>
+                <w:iCs/>
+                <w:sz w:val="20"/>
+                <w:szCs w:val="21"/>
+              </w:rPr>
+              <w:t>, Foundation of Software Engineering</w:t>
             </w:r>
           </w:p>
         </w:tc>
@@ -827,7 +809,7 @@
                 <w:sz w:val="20"/>
                 <w:szCs w:val="21"/>
               </w:rPr>
-              <w:t>Operating System, Software Engineering, Database Management System</w:t>
+              <w:t>Operating System, Database Management System</w:t>
             </w:r>
           </w:p>
         </w:tc>
@@ -1157,7 +1139,7 @@
                 <w:sz w:val="20"/>
                 <w:szCs w:val="21"/>
               </w:rPr>
-              <w:t>HTML, CSS, Bootstrap, JavaScript, jQuery, React, Redux</w:t>
+              <w:t>HTML, CSS, Bootstrap</w:t>
             </w:r>
             <w:r>
               <w:rPr>
@@ -1166,7 +1148,34 @@
                 <w:sz w:val="20"/>
                 <w:szCs w:val="21"/>
               </w:rPr>
-              <w:t>, REST</w:t>
+              <w:t xml:space="preserve">, </w:t>
+            </w:r>
+            <w:r>
+              <w:rPr>
+                <w:rFonts w:ascii="Times New Roman" w:hAnsi="Times New Roman" w:cs="Times New Roman"/>
+                <w:color w:val="000000"/>
+                <w:sz w:val="20"/>
+                <w:szCs w:val="21"/>
+              </w:rPr>
+              <w:t>React, Redux</w:t>
+            </w:r>
+            <w:r>
+              <w:rPr>
+                <w:rFonts w:ascii="Times New Roman" w:hAnsi="Times New Roman" w:cs="Times New Roman"/>
+                <w:color w:val="000000"/>
+                <w:sz w:val="20"/>
+                <w:szCs w:val="21"/>
+              </w:rPr>
+              <w:t>, REST, Angular, Node.js</w:t>
+            </w:r>
+            <w:r>
+              <w:rPr>
+                <w:rFonts w:ascii="Times New Roman" w:hAnsi="Times New Roman" w:cs="Times New Roman"/>
+                <w:color w:val="000000"/>
+                <w:sz w:val="20"/>
+                <w:szCs w:val="21"/>
+              </w:rPr>
+              <w:t>, JavaScript, jQuery</w:t>
             </w:r>
           </w:p>
         </w:tc>
@@ -1249,6 +1258,15 @@
                 <w:szCs w:val="21"/>
               </w:rPr>
               <w:t>MySQL</w:t>
+            </w:r>
+            <w:r>
+              <w:rPr>
+                <w:rFonts w:ascii="Times New Roman" w:hAnsi="Times New Roman" w:cs="Times New Roman"/>
+                <w:color w:val="000000"/>
+                <w:sz w:val="20"/>
+                <w:szCs w:val="21"/>
+              </w:rPr>
+              <w:t>, MongoDB</w:t>
             </w:r>
             <w:r>
               <w:rPr>
@@ -1588,11 +1606,11 @@
                 <w:rFonts w:ascii="Times New Roman" w:hAnsi="Times New Roman" w:cs="Times New Roman"/>
                 <w:b/>
                 <w:bCs/>
-                <w:sz w:val="20"/>
-                <w:szCs w:val="20"/>
-              </w:rPr>
-            </w:pPr>
-            <w:proofErr w:type="spellStart"/>
+                <w:color w:val="000000"/>
+                <w:sz w:val="20"/>
+                <w:szCs w:val="21"/>
+              </w:rPr>
+            </w:pPr>
             <w:r>
               <w:rPr>
                 <w:rFonts w:ascii="Times New Roman" w:hAnsi="Times New Roman"/>
@@ -1601,9 +1619,8 @@
                 <w:sz w:val="20"/>
                 <w:szCs w:val="21"/>
               </w:rPr>
-              <w:t>WhiteBoard</w:t>
-            </w:r>
-            <w:proofErr w:type="spellEnd"/>
+              <w:t>White</w:t>
+            </w:r>
             <w:r>
               <w:rPr>
                 <w:rFonts w:ascii="Times New Roman" w:hAnsi="Times New Roman"/>
@@ -1612,7 +1629,7 @@
                 <w:sz w:val="20"/>
                 <w:szCs w:val="21"/>
               </w:rPr>
-              <w:t xml:space="preserve"> – LMS solution (</w:t>
+              <w:t xml:space="preserve"> </w:t>
             </w:r>
             <w:r>
               <w:rPr>
@@ -1622,6 +1639,16 @@
                 <w:sz w:val="20"/>
                 <w:szCs w:val="21"/>
               </w:rPr>
+              <w:t>Board – LMS solution (</w:t>
+            </w:r>
+            <w:r>
+              <w:rPr>
+                <w:rFonts w:ascii="Times New Roman" w:hAnsi="Times New Roman"/>
+                <w:b/>
+                <w:bCs/>
+                <w:sz w:val="20"/>
+                <w:szCs w:val="21"/>
+              </w:rPr>
               <w:t>Northeastern University</w:t>
             </w:r>
             <w:r>
@@ -1655,15 +1682,38 @@
                 <w:sz w:val="20"/>
                 <w:szCs w:val="20"/>
               </w:rPr>
-              <w:t xml:space="preserve">Spring </w:t>
-            </w:r>
-            <w:r>
-              <w:rPr>
-                <w:rFonts w:ascii="Times New Roman" w:hAnsi="Times New Roman" w:cs="Times New Roman"/>
-                <w:sz w:val="20"/>
-                <w:szCs w:val="20"/>
-              </w:rPr>
-              <w:t>–</w:t>
+              <w:t>Spring – 2020</w:t>
+            </w:r>
+          </w:p>
+        </w:tc>
+      </w:tr>
+      <w:tr>
+        <w:tc>
+          <w:tcPr>
+            <w:tcW w:w="10795" w:type="dxa"/>
+            <w:gridSpan w:val="2"/>
+          </w:tcPr>
+          <w:p>
+            <w:pPr>
+              <w:pStyle w:val="ListParagraph"/>
+              <w:numPr>
+                <w:ilvl w:val="0"/>
+                <w:numId w:val="1"/>
+              </w:numPr>
+              <w:ind w:left="420"/>
+              <w:rPr>
+                <w:rFonts w:ascii="Times New Roman" w:hAnsi="Times New Roman" w:cs="Times New Roman"/>
+                <w:sz w:val="20"/>
+                <w:szCs w:val="20"/>
+              </w:rPr>
+            </w:pPr>
+            <w:r>
+              <w:rPr>
+                <w:rFonts w:ascii="Times New Roman" w:hAnsi="Times New Roman" w:cs="Times New Roman"/>
+                <w:sz w:val="20"/>
+                <w:szCs w:val="20"/>
+              </w:rPr>
+              <w:t>Developed LMS</w:t>
             </w:r>
             <w:r>
               <w:rPr>
@@ -1679,7 +1729,235 @@
                 <w:sz w:val="20"/>
                 <w:szCs w:val="20"/>
               </w:rPr>
-              <w:t>2020</w:t>
+              <w:t>(Learning Management System)</w:t>
+            </w:r>
+            <w:r>
+              <w:rPr>
+                <w:rFonts w:ascii="Times New Roman" w:hAnsi="Times New Roman" w:cs="Times New Roman"/>
+                <w:sz w:val="20"/>
+                <w:szCs w:val="20"/>
+              </w:rPr>
+              <w:t xml:space="preserve"> </w:t>
+            </w:r>
+            <w:r>
+              <w:rPr>
+                <w:rFonts w:ascii="Times New Roman" w:hAnsi="Times New Roman" w:cs="Times New Roman"/>
+                <w:sz w:val="20"/>
+                <w:szCs w:val="20"/>
+              </w:rPr>
+              <w:t xml:space="preserve">portal for faculty, students and admin using </w:t>
+            </w:r>
+            <w:r>
+              <w:rPr>
+                <w:rFonts w:ascii="Times New Roman" w:hAnsi="Times New Roman" w:cs="Times New Roman"/>
+                <w:b/>
+                <w:bCs/>
+                <w:sz w:val="20"/>
+                <w:szCs w:val="20"/>
+              </w:rPr>
+              <w:t>React</w:t>
+            </w:r>
+            <w:r>
+              <w:rPr>
+                <w:rFonts w:ascii="Times New Roman" w:hAnsi="Times New Roman" w:cs="Times New Roman"/>
+                <w:sz w:val="20"/>
+                <w:szCs w:val="20"/>
+              </w:rPr>
+              <w:t xml:space="preserve">, </w:t>
+            </w:r>
+            <w:r>
+              <w:rPr>
+                <w:rFonts w:ascii="Times New Roman" w:hAnsi="Times New Roman" w:cs="Times New Roman"/>
+                <w:b/>
+                <w:bCs/>
+                <w:sz w:val="20"/>
+                <w:szCs w:val="20"/>
+              </w:rPr>
+              <w:t>Redux</w:t>
+            </w:r>
+            <w:r>
+              <w:rPr>
+                <w:rFonts w:ascii="Times New Roman" w:hAnsi="Times New Roman" w:cs="Times New Roman"/>
+                <w:sz w:val="20"/>
+                <w:szCs w:val="20"/>
+              </w:rPr>
+              <w:t xml:space="preserve">, </w:t>
+            </w:r>
+            <w:r>
+              <w:rPr>
+                <w:rFonts w:ascii="Times New Roman" w:hAnsi="Times New Roman" w:cs="Times New Roman"/>
+                <w:b/>
+                <w:bCs/>
+                <w:sz w:val="20"/>
+                <w:szCs w:val="20"/>
+              </w:rPr>
+              <w:t>Angular</w:t>
+            </w:r>
+            <w:r>
+              <w:rPr>
+                <w:rFonts w:ascii="Times New Roman" w:hAnsi="Times New Roman" w:cs="Times New Roman"/>
+                <w:sz w:val="20"/>
+                <w:szCs w:val="20"/>
+              </w:rPr>
+              <w:t xml:space="preserve">, </w:t>
+            </w:r>
+            <w:r>
+              <w:rPr>
+                <w:rFonts w:ascii="Times New Roman" w:hAnsi="Times New Roman" w:cs="Times New Roman"/>
+                <w:b/>
+                <w:bCs/>
+                <w:sz w:val="20"/>
+                <w:szCs w:val="20"/>
+              </w:rPr>
+              <w:t>Node.js</w:t>
+            </w:r>
+            <w:r>
+              <w:rPr>
+                <w:rFonts w:ascii="Times New Roman" w:hAnsi="Times New Roman" w:cs="Times New Roman"/>
+                <w:sz w:val="20"/>
+                <w:szCs w:val="20"/>
+              </w:rPr>
+              <w:t>,</w:t>
+            </w:r>
+            <w:r>
+              <w:rPr>
+                <w:rFonts w:ascii="Times New Roman" w:hAnsi="Times New Roman" w:cs="Times New Roman"/>
+                <w:sz w:val="20"/>
+                <w:szCs w:val="20"/>
+              </w:rPr>
+              <w:t xml:space="preserve"> custom </w:t>
+            </w:r>
+            <w:r>
+              <w:rPr>
+                <w:rFonts w:ascii="Times New Roman" w:hAnsi="Times New Roman" w:cs="Times New Roman"/>
+                <w:b/>
+                <w:bCs/>
+                <w:sz w:val="20"/>
+                <w:szCs w:val="20"/>
+              </w:rPr>
+              <w:t>REST APIs</w:t>
+            </w:r>
+            <w:r>
+              <w:rPr>
+                <w:rFonts w:ascii="Times New Roman" w:hAnsi="Times New Roman" w:cs="Times New Roman"/>
+                <w:sz w:val="20"/>
+                <w:szCs w:val="20"/>
+              </w:rPr>
+              <w:t xml:space="preserve">, </w:t>
+            </w:r>
+            <w:r>
+              <w:rPr>
+                <w:rFonts w:ascii="Times New Roman" w:hAnsi="Times New Roman" w:cs="Times New Roman"/>
+                <w:b/>
+                <w:bCs/>
+                <w:sz w:val="20"/>
+                <w:szCs w:val="20"/>
+              </w:rPr>
+              <w:t>MySQL</w:t>
+            </w:r>
+            <w:r>
+              <w:rPr>
+                <w:rFonts w:ascii="Times New Roman" w:hAnsi="Times New Roman" w:cs="Times New Roman"/>
+                <w:sz w:val="20"/>
+                <w:szCs w:val="20"/>
+              </w:rPr>
+              <w:t>,</w:t>
+            </w:r>
+            <w:r>
+              <w:rPr>
+                <w:rFonts w:ascii="Times New Roman" w:hAnsi="Times New Roman" w:cs="Times New Roman"/>
+                <w:b/>
+                <w:bCs/>
+                <w:sz w:val="20"/>
+                <w:szCs w:val="20"/>
+              </w:rPr>
+              <w:t xml:space="preserve"> </w:t>
+            </w:r>
+            <w:r>
+              <w:rPr>
+                <w:rFonts w:ascii="Times New Roman" w:hAnsi="Times New Roman" w:cs="Times New Roman"/>
+                <w:sz w:val="20"/>
+                <w:szCs w:val="20"/>
+              </w:rPr>
+              <w:t>and</w:t>
+            </w:r>
+            <w:r>
+              <w:rPr>
+                <w:rFonts w:ascii="Times New Roman" w:hAnsi="Times New Roman" w:cs="Times New Roman"/>
+                <w:sz w:val="20"/>
+                <w:szCs w:val="20"/>
+              </w:rPr>
+              <w:t xml:space="preserve"> </w:t>
+            </w:r>
+            <w:r>
+              <w:rPr>
+                <w:rFonts w:ascii="Times New Roman" w:hAnsi="Times New Roman" w:cs="Times New Roman"/>
+                <w:b/>
+                <w:bCs/>
+                <w:sz w:val="20"/>
+                <w:szCs w:val="20"/>
+              </w:rPr>
+              <w:t>MongoDB</w:t>
+            </w:r>
+            <w:r>
+              <w:rPr>
+                <w:rFonts w:ascii="Times New Roman" w:hAnsi="Times New Roman" w:cs="Times New Roman"/>
+                <w:sz w:val="20"/>
+                <w:szCs w:val="20"/>
+              </w:rPr>
+              <w:t xml:space="preserve"> for efficient management of course work.</w:t>
+            </w:r>
+          </w:p>
+        </w:tc>
+      </w:tr>
+      <w:tr>
+        <w:tc>
+          <w:tcPr>
+            <w:tcW w:w="9085" w:type="dxa"/>
+          </w:tcPr>
+          <w:p>
+            <w:pPr>
+              <w:ind w:left="-105"/>
+              <w:rPr>
+                <w:rFonts w:ascii="Times New Roman" w:hAnsi="Times New Roman"/>
+                <w:b/>
+                <w:bCs/>
+                <w:sz w:val="20"/>
+                <w:szCs w:val="21"/>
+              </w:rPr>
+            </w:pPr>
+            <w:r>
+              <w:rPr>
+                <w:rFonts w:ascii="Times New Roman" w:hAnsi="Times New Roman"/>
+                <w:b/>
+                <w:bCs/>
+                <w:sz w:val="20"/>
+                <w:szCs w:val="21"/>
+              </w:rPr>
+              <w:t>Personal Assistant Action Classifier (Northeastern University)</w:t>
+            </w:r>
+          </w:p>
+        </w:tc>
+        <w:tc>
+          <w:tcPr>
+            <w:tcW w:w="1710" w:type="dxa"/>
+          </w:tcPr>
+          <w:p>
+            <w:pPr>
+              <w:jc w:val="right"/>
+              <w:rPr>
+                <w:rFonts w:ascii="Times New Roman" w:hAnsi="Times New Roman" w:cs="Times New Roman"/>
+                <w:sz w:val="20"/>
+                <w:szCs w:val="20"/>
+              </w:rPr>
+            </w:pPr>
+            <w:r>
+              <w:rPr>
+                <w:rFonts w:ascii="Times New Roman" w:hAnsi="Times New Roman" w:cs="Times New Roman"/>
+                <w:sz w:val="20"/>
+                <w:szCs w:val="20"/>
+              </w:rPr>
+              <w:t>Fall – 2019</w:t>
             </w:r>
           </w:p>
         </w:tc>
@@ -1711,17 +1989,17 @@
                 <w:sz w:val="20"/>
                 <w:szCs w:val="20"/>
               </w:rPr>
-              <w:t xml:space="preserve">Working on developing LMS portal for faculty, students and admin using </w:t>
-            </w:r>
-            <w:r>
-              <w:rPr>
-                <w:rFonts w:ascii="Times New Roman" w:hAnsi="Times New Roman" w:cs="Times New Roman"/>
-                <w:b/>
-                <w:bCs/>
-                <w:sz w:val="20"/>
-                <w:szCs w:val="20"/>
-              </w:rPr>
-              <w:t>jQuery</w:t>
+              <w:t xml:space="preserve">Implemented classification algorithm using </w:t>
+            </w:r>
+            <w:r>
+              <w:rPr>
+                <w:rFonts w:ascii="Times New Roman" w:hAnsi="Times New Roman" w:cs="Times New Roman"/>
+                <w:b/>
+                <w:bCs/>
+                <w:sz w:val="20"/>
+                <w:szCs w:val="20"/>
+              </w:rPr>
+              <w:t>Python</w:t>
             </w:r>
             <w:r>
               <w:rPr>
@@ -1739,189 +2017,6 @@
                 <w:sz w:val="20"/>
                 <w:szCs w:val="20"/>
               </w:rPr>
-              <w:t>React</w:t>
-            </w:r>
-            <w:r>
-              <w:rPr>
-                <w:rFonts w:ascii="Times New Roman" w:hAnsi="Times New Roman" w:cs="Times New Roman"/>
-                <w:sz w:val="20"/>
-                <w:szCs w:val="20"/>
-              </w:rPr>
-              <w:t xml:space="preserve">, </w:t>
-            </w:r>
-            <w:r>
-              <w:rPr>
-                <w:rFonts w:ascii="Times New Roman" w:hAnsi="Times New Roman" w:cs="Times New Roman"/>
-                <w:b/>
-                <w:bCs/>
-                <w:sz w:val="20"/>
-                <w:szCs w:val="20"/>
-              </w:rPr>
-              <w:t>Redux</w:t>
-            </w:r>
-            <w:r>
-              <w:rPr>
-                <w:rFonts w:ascii="Times New Roman" w:hAnsi="Times New Roman" w:cs="Times New Roman"/>
-                <w:sz w:val="20"/>
-                <w:szCs w:val="20"/>
-              </w:rPr>
-              <w:t xml:space="preserve">, custom </w:t>
-            </w:r>
-            <w:r>
-              <w:rPr>
-                <w:rFonts w:ascii="Times New Roman" w:hAnsi="Times New Roman" w:cs="Times New Roman"/>
-                <w:b/>
-                <w:bCs/>
-                <w:sz w:val="20"/>
-                <w:szCs w:val="20"/>
-              </w:rPr>
-              <w:t>REST API</w:t>
-            </w:r>
-            <w:r>
-              <w:rPr>
-                <w:rFonts w:ascii="Times New Roman" w:hAnsi="Times New Roman" w:cs="Times New Roman"/>
-                <w:sz w:val="20"/>
-                <w:szCs w:val="20"/>
-              </w:rPr>
-              <w:t>s and</w:t>
-            </w:r>
-            <w:r>
-              <w:rPr>
-                <w:rFonts w:ascii="Times New Roman" w:hAnsi="Times New Roman" w:cs="Times New Roman"/>
-                <w:sz w:val="20"/>
-                <w:szCs w:val="20"/>
-              </w:rPr>
-              <w:t xml:space="preserve"> </w:t>
-            </w:r>
-            <w:r>
-              <w:rPr>
-                <w:rFonts w:ascii="Times New Roman" w:hAnsi="Times New Roman" w:cs="Times New Roman"/>
-                <w:b/>
-                <w:bCs/>
-                <w:sz w:val="20"/>
-                <w:szCs w:val="20"/>
-              </w:rPr>
-              <w:t>MySQL</w:t>
-            </w:r>
-            <w:r>
-              <w:rPr>
-                <w:rFonts w:ascii="Times New Roman" w:hAnsi="Times New Roman" w:cs="Times New Roman"/>
-                <w:sz w:val="20"/>
-                <w:szCs w:val="20"/>
-              </w:rPr>
-              <w:t xml:space="preserve"> for efficient management of course work.</w:t>
-            </w:r>
-          </w:p>
-        </w:tc>
-      </w:tr>
-      <w:tr>
-        <w:tc>
-          <w:tcPr>
-            <w:tcW w:w="9085" w:type="dxa"/>
-          </w:tcPr>
-          <w:p>
-            <w:pPr>
-              <w:ind w:left="-105"/>
-              <w:rPr>
-                <w:rFonts w:ascii="Times New Roman" w:hAnsi="Times New Roman" w:cs="Times New Roman"/>
-                <w:b/>
-                <w:bCs/>
-                <w:color w:val="000000"/>
-                <w:sz w:val="20"/>
-                <w:szCs w:val="21"/>
-              </w:rPr>
-            </w:pPr>
-            <w:r>
-              <w:rPr>
-                <w:rFonts w:ascii="Times New Roman" w:hAnsi="Times New Roman"/>
-                <w:b/>
-                <w:bCs/>
-                <w:sz w:val="20"/>
-                <w:szCs w:val="21"/>
-              </w:rPr>
-              <w:t>Personal Assistant Action Classifier (Northeastern University)</w:t>
-            </w:r>
-          </w:p>
-        </w:tc>
-        <w:tc>
-          <w:tcPr>
-            <w:tcW w:w="1710" w:type="dxa"/>
-          </w:tcPr>
-          <w:p>
-            <w:pPr>
-              <w:jc w:val="right"/>
-              <w:rPr>
-                <w:rFonts w:ascii="Times New Roman" w:hAnsi="Times New Roman" w:cs="Times New Roman"/>
-                <w:sz w:val="20"/>
-                <w:szCs w:val="20"/>
-              </w:rPr>
-            </w:pPr>
-            <w:r>
-              <w:rPr>
-                <w:rFonts w:ascii="Times New Roman" w:hAnsi="Times New Roman" w:cs="Times New Roman"/>
-                <w:sz w:val="20"/>
-                <w:szCs w:val="20"/>
-              </w:rPr>
-              <w:t>Fall – 2019</w:t>
-            </w:r>
-          </w:p>
-        </w:tc>
-      </w:tr>
-      <w:tr>
-        <w:tc>
-          <w:tcPr>
-            <w:tcW w:w="10795" w:type="dxa"/>
-            <w:gridSpan w:val="2"/>
-          </w:tcPr>
-          <w:p>
-            <w:pPr>
-              <w:pStyle w:val="ListParagraph"/>
-              <w:numPr>
-                <w:ilvl w:val="0"/>
-                <w:numId w:val="1"/>
-              </w:numPr>
-              <w:ind w:left="435"/>
-              <w:jc w:val="both"/>
-              <w:rPr>
-                <w:rFonts w:ascii="Times New Roman" w:hAnsi="Times New Roman" w:cs="Times New Roman"/>
-                <w:sz w:val="20"/>
-                <w:szCs w:val="20"/>
-              </w:rPr>
-            </w:pPr>
-            <w:r>
-              <w:rPr>
-                <w:rFonts w:ascii="Times New Roman" w:hAnsi="Times New Roman" w:cs="Times New Roman"/>
-                <w:sz w:val="20"/>
-                <w:szCs w:val="20"/>
-              </w:rPr>
-              <w:t xml:space="preserve">Implemented classification algorithm using </w:t>
-            </w:r>
-            <w:r>
-              <w:rPr>
-                <w:rFonts w:ascii="Times New Roman" w:hAnsi="Times New Roman" w:cs="Times New Roman"/>
-                <w:b/>
-                <w:bCs/>
-                <w:sz w:val="20"/>
-                <w:szCs w:val="20"/>
-              </w:rPr>
-              <w:t>Python</w:t>
-            </w:r>
-            <w:r>
-              <w:rPr>
-                <w:rFonts w:ascii="Times New Roman" w:hAnsi="Times New Roman" w:cs="Times New Roman"/>
-                <w:sz w:val="20"/>
-                <w:szCs w:val="20"/>
-              </w:rPr>
-              <w:t xml:space="preserve">, </w:t>
-            </w:r>
-            <w:r>
-              <w:rPr>
-                <w:rFonts w:ascii="Times New Roman" w:hAnsi="Times New Roman" w:cs="Times New Roman"/>
-                <w:b/>
-                <w:bCs/>
-                <w:sz w:val="20"/>
-                <w:szCs w:val="20"/>
-              </w:rPr>
               <w:t>Keras</w:t>
             </w:r>
             <w:r>
@@ -1932,27 +2027,15 @@
               </w:rPr>
               <w:t xml:space="preserve"> and </w:t>
             </w:r>
-            <w:proofErr w:type="spellStart"/>
-            <w:r>
-              <w:rPr>
-                <w:rFonts w:ascii="Times New Roman" w:hAnsi="Times New Roman" w:cs="Times New Roman"/>
-                <w:b/>
-                <w:bCs/>
-                <w:sz w:val="20"/>
-                <w:szCs w:val="20"/>
-              </w:rPr>
-              <w:t>scikit</w:t>
-            </w:r>
-            <w:proofErr w:type="spellEnd"/>
-            <w:r>
-              <w:rPr>
-                <w:rFonts w:ascii="Times New Roman" w:hAnsi="Times New Roman" w:cs="Times New Roman"/>
-                <w:b/>
-                <w:bCs/>
-                <w:sz w:val="20"/>
-                <w:szCs w:val="20"/>
-              </w:rPr>
-              <w:t>-learn</w:t>
+            <w:r>
+              <w:rPr>
+                <w:rFonts w:ascii="Times New Roman" w:hAnsi="Times New Roman" w:cs="Times New Roman"/>
+                <w:b/>
+                <w:bCs/>
+                <w:sz w:val="20"/>
+                <w:szCs w:val="20"/>
+              </w:rPr>
+              <w:t>scikit-learn</w:t>
             </w:r>
             <w:r>
               <w:rPr>
@@ -2247,6 +2330,176 @@
                 <w:sz w:val="20"/>
                 <w:szCs w:val="21"/>
               </w:rPr>
+              <w:t>Web Access Management portal</w:t>
+            </w:r>
+            <w:r>
+              <w:rPr>
+                <w:rFonts w:ascii="Times New Roman" w:hAnsi="Times New Roman"/>
+                <w:b/>
+                <w:bCs/>
+                <w:sz w:val="20"/>
+                <w:szCs w:val="21"/>
+              </w:rPr>
+              <w:t xml:space="preserve"> (</w:t>
+            </w:r>
+            <w:r>
+              <w:rPr>
+                <w:rFonts w:ascii="Times New Roman" w:hAnsi="Times New Roman"/>
+                <w:b/>
+                <w:bCs/>
+                <w:sz w:val="20"/>
+                <w:szCs w:val="21"/>
+              </w:rPr>
+              <w:t>Northeastern University</w:t>
+            </w:r>
+            <w:r>
+              <w:rPr>
+                <w:rFonts w:ascii="Times New Roman" w:hAnsi="Times New Roman"/>
+                <w:b/>
+                <w:bCs/>
+                <w:sz w:val="20"/>
+                <w:szCs w:val="21"/>
+              </w:rPr>
+              <w:t>)</w:t>
+            </w:r>
+          </w:p>
+        </w:tc>
+        <w:tc>
+          <w:tcPr>
+            <w:tcW w:w="1710" w:type="dxa"/>
+          </w:tcPr>
+          <w:p>
+            <w:pPr>
+              <w:jc w:val="right"/>
+              <w:rPr>
+                <w:rFonts w:ascii="Times New Roman" w:hAnsi="Times New Roman" w:cs="Times New Roman"/>
+                <w:sz w:val="20"/>
+                <w:szCs w:val="20"/>
+              </w:rPr>
+            </w:pPr>
+            <w:r>
+              <w:rPr>
+                <w:rFonts w:ascii="Times New Roman" w:hAnsi="Times New Roman" w:cs="Times New Roman"/>
+                <w:sz w:val="20"/>
+                <w:szCs w:val="20"/>
+              </w:rPr>
+              <w:t>Spring – 2020</w:t>
+            </w:r>
+          </w:p>
+        </w:tc>
+      </w:tr>
+      <w:tr>
+        <w:tc>
+          <w:tcPr>
+            <w:tcW w:w="10795" w:type="dxa"/>
+            <w:gridSpan w:val="2"/>
+          </w:tcPr>
+          <w:p>
+            <w:pPr>
+              <w:pStyle w:val="ListParagraph"/>
+              <w:numPr>
+                <w:ilvl w:val="0"/>
+                <w:numId w:val="1"/>
+              </w:numPr>
+              <w:ind w:left="435"/>
+              <w:rPr>
+                <w:rFonts w:ascii="Times New Roman" w:hAnsi="Times New Roman" w:cs="Times New Roman"/>
+                <w:sz w:val="20"/>
+                <w:szCs w:val="20"/>
+              </w:rPr>
+            </w:pPr>
+            <w:r>
+              <w:rPr>
+                <w:rFonts w:ascii="Times New Roman" w:hAnsi="Times New Roman" w:cs="Times New Roman"/>
+                <w:sz w:val="20"/>
+                <w:szCs w:val="20"/>
+              </w:rPr>
+              <w:t>Designed a web access management tool for students to perform various CRUD operations on their data</w:t>
+            </w:r>
+            <w:r>
+              <w:t xml:space="preserve"> </w:t>
+            </w:r>
+            <w:r>
+              <w:rPr>
+                <w:rFonts w:ascii="Times New Roman" w:hAnsi="Times New Roman" w:cs="Times New Roman"/>
+                <w:sz w:val="20"/>
+                <w:szCs w:val="20"/>
+              </w:rPr>
+              <w:t>which lies on server,</w:t>
+            </w:r>
+            <w:bookmarkStart w:id="0" w:name="_GoBack"/>
+            <w:bookmarkEnd w:id="0"/>
+            <w:r>
+              <w:rPr>
+                <w:rFonts w:ascii="Times New Roman" w:hAnsi="Times New Roman" w:cs="Times New Roman"/>
+                <w:sz w:val="20"/>
+                <w:szCs w:val="20"/>
+              </w:rPr>
+              <w:t xml:space="preserve"> using </w:t>
+            </w:r>
+            <w:r>
+              <w:rPr>
+                <w:rFonts w:ascii="Times New Roman" w:hAnsi="Times New Roman" w:cs="Times New Roman"/>
+                <w:b/>
+                <w:bCs/>
+                <w:sz w:val="20"/>
+                <w:szCs w:val="20"/>
+              </w:rPr>
+              <w:t>React</w:t>
+            </w:r>
+            <w:r>
+              <w:rPr>
+                <w:rFonts w:ascii="Times New Roman" w:hAnsi="Times New Roman" w:cs="Times New Roman"/>
+                <w:sz w:val="20"/>
+                <w:szCs w:val="20"/>
+              </w:rPr>
+              <w:t xml:space="preserve">, </w:t>
+            </w:r>
+            <w:r>
+              <w:rPr>
+                <w:rFonts w:ascii="Times New Roman" w:hAnsi="Times New Roman" w:cs="Times New Roman"/>
+                <w:b/>
+                <w:bCs/>
+                <w:sz w:val="20"/>
+                <w:szCs w:val="20"/>
+              </w:rPr>
+              <w:t>Redux</w:t>
+            </w:r>
+            <w:r>
+              <w:rPr>
+                <w:rFonts w:ascii="Times New Roman" w:hAnsi="Times New Roman" w:cs="Times New Roman"/>
+                <w:sz w:val="20"/>
+                <w:szCs w:val="20"/>
+              </w:rPr>
+              <w:t>.</w:t>
+            </w:r>
+          </w:p>
+        </w:tc>
+      </w:tr>
+      <w:tr>
+        <w:tc>
+          <w:tcPr>
+            <w:tcW w:w="9085" w:type="dxa"/>
+          </w:tcPr>
+          <w:p>
+            <w:pPr>
+              <w:ind w:left="-105"/>
+              <w:rPr>
+                <w:rFonts w:ascii="Times New Roman" w:hAnsi="Times New Roman"/>
+                <w:b/>
+                <w:bCs/>
+                <w:sz w:val="20"/>
+                <w:szCs w:val="21"/>
+              </w:rPr>
+            </w:pPr>
+            <w:r>
+              <w:rPr>
+                <w:rFonts w:ascii="Times New Roman" w:hAnsi="Times New Roman"/>
+                <w:b/>
+                <w:bCs/>
+                <w:sz w:val="20"/>
+                <w:szCs w:val="21"/>
+              </w:rPr>
               <w:t>Service Ticket Distributor (Infosys Ltd.)</w:t>
             </w:r>
           </w:p>
@@ -2270,15 +2523,7 @@
                 <w:sz w:val="20"/>
                 <w:szCs w:val="20"/>
               </w:rPr>
-              <w:t>Spring – 20</w:t>
-            </w:r>
-            <w:r>
-              <w:rPr>
-                <w:rFonts w:ascii="Times New Roman" w:hAnsi="Times New Roman" w:cs="Times New Roman"/>
-                <w:sz w:val="20"/>
-                <w:szCs w:val="20"/>
-              </w:rPr>
-              <w:t>17</w:t>
+              <w:t>Spring – 2017</w:t>
             </w:r>
           </w:p>
         </w:tc>
@@ -2404,7 +2649,6 @@
                 <w:szCs w:val="20"/>
               </w:rPr>
             </w:pPr>
-            <w:proofErr w:type="spellStart"/>
             <w:r>
               <w:rPr>
                 <w:rFonts w:ascii="Times New Roman" w:hAnsi="Times New Roman"/>
@@ -2415,7 +2659,6 @@
               </w:rPr>
               <w:t>Prolifics</w:t>
             </w:r>
-            <w:proofErr w:type="spellEnd"/>
             <w:r>
               <w:rPr>
                 <w:rFonts w:ascii="Times New Roman" w:hAnsi="Times New Roman"/>
@@ -3001,7 +3244,39 @@
                 <w:sz w:val="20"/>
                 <w:szCs w:val="20"/>
               </w:rPr>
-              <w:t xml:space="preserve">Developed custom validations and file processing for batch transactions (Enrollment, ERA, Claims) and real-time transactions (Eligibility, Referrals, Claim Status Inquiry, etc.) in </w:t>
+              <w:t>Created</w:t>
+            </w:r>
+            <w:r>
+              <w:rPr>
+                <w:rFonts w:ascii="Times New Roman" w:hAnsi="Times New Roman" w:cs="Times New Roman"/>
+                <w:sz w:val="20"/>
+                <w:szCs w:val="20"/>
+              </w:rPr>
+              <w:t xml:space="preserve"> custom validations for batch (Enrollment, ERA, Claims) and real-time (Eligibility, Referrals, Claim Status Inquiry, etc.) </w:t>
+            </w:r>
+            <w:r>
+              <w:rPr>
+                <w:rFonts w:ascii="Times New Roman" w:hAnsi="Times New Roman" w:cs="Times New Roman"/>
+                <w:sz w:val="20"/>
+                <w:szCs w:val="20"/>
+              </w:rPr>
+              <w:t xml:space="preserve">transactions </w:t>
+            </w:r>
+            <w:r>
+              <w:rPr>
+                <w:rFonts w:ascii="Times New Roman" w:hAnsi="Times New Roman" w:cs="Times New Roman"/>
+                <w:sz w:val="20"/>
+                <w:szCs w:val="20"/>
+              </w:rPr>
+              <w:t>using</w:t>
+            </w:r>
+            <w:r>
+              <w:rPr>
+                <w:rFonts w:ascii="Times New Roman" w:hAnsi="Times New Roman" w:cs="Times New Roman"/>
+                <w:sz w:val="20"/>
+                <w:szCs w:val="20"/>
+              </w:rPr>
+              <w:t xml:space="preserve"> </w:t>
             </w:r>
             <w:r>
               <w:rPr>
@@ -3037,7 +3312,23 @@
                 <w:sz w:val="20"/>
                 <w:szCs w:val="20"/>
               </w:rPr>
-              <w:t xml:space="preserve"> for various types of file (ANSI X12, CSV, Fixed length, XML).</w:t>
+              <w:t xml:space="preserve"> for various file</w:t>
+            </w:r>
+            <w:r>
+              <w:rPr>
+                <w:rFonts w:ascii="Times New Roman" w:hAnsi="Times New Roman" w:cs="Times New Roman"/>
+                <w:sz w:val="20"/>
+                <w:szCs w:val="20"/>
+              </w:rPr>
+              <w:t>s</w:t>
+            </w:r>
+            <w:r>
+              <w:rPr>
+                <w:rFonts w:ascii="Times New Roman" w:hAnsi="Times New Roman" w:cs="Times New Roman"/>
+                <w:sz w:val="20"/>
+                <w:szCs w:val="20"/>
+              </w:rPr>
+              <w:t xml:space="preserve"> (ANSI X12, CSV, Fixed length, XML).</w:t>
             </w:r>
           </w:p>
         </w:tc>
@@ -3069,57 +3360,15 @@
                 <w:sz w:val="20"/>
                 <w:szCs w:val="20"/>
               </w:rPr>
-              <w:t>Proposed code improvement design and managed team to implement design which resulted in an 80% reduction in turn-around time for ticket resolution and improved in work efficiency of team.</w:t>
-            </w:r>
-          </w:p>
-        </w:tc>
-      </w:tr>
-      <w:tr>
-        <w:tc>
-          <w:tcPr>
-            <w:tcW w:w="10795" w:type="dxa"/>
-            <w:gridSpan w:val="2"/>
-          </w:tcPr>
-          <w:p>
-            <w:pPr>
-              <w:pStyle w:val="ListParagraph"/>
-              <w:numPr>
-                <w:ilvl w:val="0"/>
-                <w:numId w:val="3"/>
-              </w:numPr>
-              <w:ind w:left="427"/>
-              <w:jc w:val="both"/>
-              <w:rPr>
-                <w:rFonts w:ascii="Times New Roman" w:hAnsi="Times New Roman" w:cs="Times New Roman"/>
-                <w:sz w:val="20"/>
-                <w:szCs w:val="20"/>
-              </w:rPr>
-            </w:pPr>
-            <w:r>
-              <w:rPr>
-                <w:rFonts w:ascii="Times New Roman" w:hAnsi="Times New Roman" w:cs="Times New Roman"/>
-                <w:sz w:val="20"/>
-                <w:szCs w:val="20"/>
-              </w:rPr>
-              <w:t xml:space="preserve">Designed a solution for multi format file processing using </w:t>
-            </w:r>
-            <w:r>
-              <w:rPr>
-                <w:rFonts w:ascii="Times New Roman" w:hAnsi="Times New Roman" w:cs="Times New Roman"/>
-                <w:b/>
-                <w:bCs/>
-                <w:sz w:val="20"/>
-                <w:szCs w:val="20"/>
-              </w:rPr>
-              <w:t>IBM WTX</w:t>
-            </w:r>
-            <w:r>
-              <w:rPr>
-                <w:rFonts w:ascii="Times New Roman" w:hAnsi="Times New Roman" w:cs="Times New Roman"/>
-                <w:sz w:val="20"/>
-                <w:szCs w:val="20"/>
-              </w:rPr>
-              <w:t xml:space="preserve"> and shell scripting, resulting in 50% effort reduction.</w:t>
+              <w:t>Re-designed claim extraction process</w:t>
+            </w:r>
+            <w:r>
+              <w:rPr>
+                <w:rFonts w:ascii="Times New Roman" w:hAnsi="Times New Roman" w:cs="Times New Roman"/>
+                <w:sz w:val="20"/>
+                <w:szCs w:val="20"/>
+              </w:rPr>
+              <w:t xml:space="preserve"> which resulted in an 80% reduction in turn-around time for ticket resolution.</w:t>
             </w:r>
           </w:p>
         </w:tc>
@@ -3515,7 +3764,7 @@
   <w:abstractNum w:abstractNumId="2" w15:restartNumberingAfterBreak="0">
     <w:nsid w:val="3BE21DAC"/>
     <w:multiLevelType w:val="hybridMultilevel"/>
-    <w:tmpl w:val="FCEA58A0"/>
+    <w:tmpl w:val="0166EE58"/>
     <w:lvl w:ilvl="0" w:tplc="04090001">
       <w:start w:val="1"/>
       <w:numFmt w:val="bullet"/>
@@ -4130,6 +4379,46 @@
       <w:contextualSpacing/>
     </w:pPr>
   </w:style>
+  <w:style w:type="paragraph" w:styleId="Revision">
+    <w:name w:val="Revision"/>
+    <w:hidden/>
+    <w:uiPriority w:val="99"/>
+    <w:semiHidden/>
+    <w:rsid w:val="00612FD3"/>
+    <w:pPr>
+      <w:spacing w:after="0" w:line="240" w:lineRule="auto"/>
+    </w:pPr>
+  </w:style>
+  <w:style w:type="paragraph" w:styleId="BalloonText">
+    <w:name w:val="Balloon Text"/>
+    <w:basedOn w:val="Normal"/>
+    <w:link w:val="BalloonTextChar"/>
+    <w:uiPriority w:val="99"/>
+    <w:semiHidden/>
+    <w:unhideWhenUsed/>
+    <w:rsid w:val="00612FD3"/>
+    <w:pPr>
+      <w:spacing w:after="0" w:line="240" w:lineRule="auto"/>
+    </w:pPr>
+    <w:rPr>
+      <w:rFonts w:ascii="Segoe UI" w:hAnsi="Segoe UI" w:cs="Segoe UI"/>
+      <w:sz w:val="18"/>
+      <w:szCs w:val="18"/>
+    </w:rPr>
+  </w:style>
+  <w:style w:type="character" w:customStyle="1" w:styleId="BalloonTextChar">
+    <w:name w:val="Balloon Text Char"/>
+    <w:basedOn w:val="DefaultParagraphFont"/>
+    <w:link w:val="BalloonText"/>
+    <w:uiPriority w:val="99"/>
+    <w:semiHidden/>
+    <w:rsid w:val="00612FD3"/>
+    <w:rPr>
+      <w:rFonts w:ascii="Segoe UI" w:hAnsi="Segoe UI" w:cs="Segoe UI"/>
+      <w:sz w:val="18"/>
+      <w:szCs w:val="18"/>
+    </w:rPr>
+  </w:style>
 </w:styles>
 </file>
 
@@ -4429,18 +4718,18 @@
 </file>
 
 <file path=customXml/item1.xml><?xml version="1.0" encoding="utf-8"?>
-<p:properties xmlns:p="http://schemas.microsoft.com/office/2006/metadata/properties" xmlns:xsi="http://www.w3.org/2001/XMLSchema-instance" xmlns:pc="http://schemas.microsoft.com/office/infopath/2007/PartnerControls">
-  <documentManagement/>
-</p:properties>
-</file>
-
-<file path=customXml/item2.xml><?xml version="1.0" encoding="utf-8"?>
 <?mso-contentType ?>
 <FormTemplates xmlns="http://schemas.microsoft.com/sharepoint/v3/contenttype/forms">
   <Display>DocumentLibraryForm</Display>
   <Edit>DocumentLibraryForm</Edit>
   <New>DocumentLibraryForm</New>
 </FormTemplates>
+</file>
+
+<file path=customXml/item2.xml><?xml version="1.0" encoding="utf-8"?>
+<p:properties xmlns:p="http://schemas.microsoft.com/office/2006/metadata/properties" xmlns:xsi="http://www.w3.org/2001/XMLSchema-instance" xmlns:pc="http://schemas.microsoft.com/office/infopath/2007/PartnerControls">
+  <documentManagement/>
+</p:properties>
 </file>
 
 <file path=customXml/item3.xml><?xml version="1.0" encoding="utf-8"?>
@@ -4628,25 +4917,25 @@
 </file>
 
 <file path=customXml/itemProps1.xml><?xml version="1.0" encoding="utf-8"?>
-<ds:datastoreItem xmlns:ds="http://schemas.openxmlformats.org/officeDocument/2006/customXml" ds:itemID="{DDAFDE9D-3521-416B-A74A-3BD3057C8F6C}">
+<ds:datastoreItem xmlns:ds="http://schemas.openxmlformats.org/officeDocument/2006/customXml" ds:itemID="{1992B42F-16CE-4DE3-9813-D61257BABAEF}">
   <ds:schemaRefs>
-    <ds:schemaRef ds:uri="http://purl.org/dc/dcmitype/"/>
-    <ds:schemaRef ds:uri="http://schemas.microsoft.com/office/infopath/2007/PartnerControls"/>
-    <ds:schemaRef ds:uri="http://schemas.microsoft.com/office/2006/documentManagement/types"/>
-    <ds:schemaRef ds:uri="http://purl.org/dc/elements/1.1/"/>
-    <ds:schemaRef ds:uri="http://schemas.microsoft.com/office/2006/metadata/properties"/>
-    <ds:schemaRef ds:uri="http://purl.org/dc/terms/"/>
-    <ds:schemaRef ds:uri="http://schemas.openxmlformats.org/package/2006/metadata/core-properties"/>
-    <ds:schemaRef ds:uri="fe0a4b2e-cd41-43e3-82a8-6b493f40e3b7"/>
-    <ds:schemaRef ds:uri="http://www.w3.org/XML/1998/namespace"/>
+    <ds:schemaRef ds:uri="http://schemas.microsoft.com/sharepoint/v3/contenttype/forms"/>
   </ds:schemaRefs>
 </ds:datastoreItem>
 </file>
 
 <file path=customXml/itemProps2.xml><?xml version="1.0" encoding="utf-8"?>
-<ds:datastoreItem xmlns:ds="http://schemas.openxmlformats.org/officeDocument/2006/customXml" ds:itemID="{1992B42F-16CE-4DE3-9813-D61257BABAEF}">
+<ds:datastoreItem xmlns:ds="http://schemas.openxmlformats.org/officeDocument/2006/customXml" ds:itemID="{DDAFDE9D-3521-416B-A74A-3BD3057C8F6C}">
   <ds:schemaRefs>
-    <ds:schemaRef ds:uri="http://schemas.microsoft.com/sharepoint/v3/contenttype/forms"/>
+    <ds:schemaRef ds:uri="http://schemas.microsoft.com/office/infopath/2007/PartnerControls"/>
+    <ds:schemaRef ds:uri="http://purl.org/dc/elements/1.1/"/>
+    <ds:schemaRef ds:uri="http://schemas.microsoft.com/office/2006/metadata/properties"/>
+    <ds:schemaRef ds:uri="http://purl.org/dc/terms/"/>
+    <ds:schemaRef ds:uri="http://schemas.microsoft.com/office/2006/documentManagement/types"/>
+    <ds:schemaRef ds:uri="http://purl.org/dc/dcmitype/"/>
+    <ds:schemaRef ds:uri="http://schemas.openxmlformats.org/package/2006/metadata/core-properties"/>
+    <ds:schemaRef ds:uri="fe0a4b2e-cd41-43e3-82a8-6b493f40e3b7"/>
+    <ds:schemaRef ds:uri="http://www.w3.org/XML/1998/namespace"/>
   </ds:schemaRefs>
 </ds:datastoreItem>
 </file>

</xml_diff>

<commit_message>
Updated resume with latest projects and job at quick base
</commit_message>
<xml_diff>
--- a/Viral-Patel_Resume.docx
+++ b/Viral-Patel_Resume.docx
@@ -1619,47 +1619,7 @@
                 <w:sz w:val="20"/>
                 <w:szCs w:val="21"/>
               </w:rPr>
-              <w:t>White</w:t>
-            </w:r>
-            <w:r>
-              <w:rPr>
-                <w:rFonts w:ascii="Times New Roman" w:hAnsi="Times New Roman"/>
-                <w:b/>
-                <w:bCs/>
-                <w:sz w:val="20"/>
-                <w:szCs w:val="21"/>
-              </w:rPr>
-              <w:t xml:space="preserve"> </w:t>
-            </w:r>
-            <w:r>
-              <w:rPr>
-                <w:rFonts w:ascii="Times New Roman" w:hAnsi="Times New Roman"/>
-                <w:b/>
-                <w:bCs/>
-                <w:sz w:val="20"/>
-                <w:szCs w:val="21"/>
-              </w:rPr>
-              <w:t>Board – LMS solution (</w:t>
-            </w:r>
-            <w:r>
-              <w:rPr>
-                <w:rFonts w:ascii="Times New Roman" w:hAnsi="Times New Roman"/>
-                <w:b/>
-                <w:bCs/>
-                <w:sz w:val="20"/>
-                <w:szCs w:val="21"/>
-              </w:rPr>
-              <w:t>Northeastern University</w:t>
-            </w:r>
-            <w:r>
-              <w:rPr>
-                <w:rFonts w:ascii="Times New Roman" w:hAnsi="Times New Roman"/>
-                <w:b/>
-                <w:bCs/>
-                <w:sz w:val="20"/>
-                <w:szCs w:val="21"/>
-              </w:rPr>
-              <w:t>)</w:t>
+              <w:t>Chowk</w:t>
             </w:r>
           </w:p>
         </w:tc>
@@ -1713,7 +1673,31 @@
                 <w:sz w:val="20"/>
                 <w:szCs w:val="20"/>
               </w:rPr>
-              <w:t>Developed LMS</w:t>
+              <w:t xml:space="preserve">Created </w:t>
+            </w:r>
+            <w:r>
+              <w:rPr>
+                <w:rFonts w:ascii="Times New Roman" w:hAnsi="Times New Roman" w:cs="Times New Roman"/>
+                <w:sz w:val="20"/>
+                <w:szCs w:val="20"/>
+              </w:rPr>
+              <w:t xml:space="preserve">an effective open communication Q&amp;A forum for computer science students and staff. </w:t>
+            </w:r>
+            <w:r>
+              <w:rPr>
+                <w:rFonts w:ascii="Times New Roman" w:hAnsi="Times New Roman" w:cs="Times New Roman"/>
+                <w:sz w:val="20"/>
+                <w:szCs w:val="20"/>
+              </w:rPr>
+              <w:t xml:space="preserve">The forum is </w:t>
+            </w:r>
+            <w:r>
+              <w:rPr>
+                <w:rFonts w:ascii="Times New Roman" w:hAnsi="Times New Roman" w:cs="Times New Roman"/>
+                <w:sz w:val="20"/>
+                <w:szCs w:val="20"/>
+              </w:rPr>
+              <w:t>like</w:t>
             </w:r>
             <w:r>
               <w:rPr>
@@ -1729,7 +1713,7 @@
                 <w:sz w:val="20"/>
                 <w:szCs w:val="20"/>
               </w:rPr>
-              <w:t>(Learning Management System)</w:t>
+              <w:t>Piazza/Blackboard with a bit of Stack</w:t>
             </w:r>
             <w:r>
               <w:rPr>
@@ -1745,7 +1729,39 @@
                 <w:sz w:val="20"/>
                 <w:szCs w:val="20"/>
               </w:rPr>
-              <w:t xml:space="preserve">portal for faculty, students and admin using </w:t>
+              <w:t>Overflow mixed in</w:t>
+            </w:r>
+            <w:r>
+              <w:rPr>
+                <w:rFonts w:ascii="Times New Roman" w:hAnsi="Times New Roman" w:cs="Times New Roman"/>
+                <w:sz w:val="20"/>
+                <w:szCs w:val="20"/>
+              </w:rPr>
+              <w:t>.</w:t>
+            </w:r>
+            <w:r>
+              <w:rPr>
+                <w:rFonts w:ascii="Times New Roman" w:hAnsi="Times New Roman" w:cs="Times New Roman"/>
+                <w:sz w:val="20"/>
+                <w:szCs w:val="20"/>
+              </w:rPr>
+              <w:t xml:space="preserve"> </w:t>
+            </w:r>
+            <w:r>
+              <w:rPr>
+                <w:rFonts w:ascii="Times New Roman" w:hAnsi="Times New Roman" w:cs="Times New Roman"/>
+                <w:sz w:val="20"/>
+                <w:szCs w:val="20"/>
+              </w:rPr>
+              <w:t>Front</w:t>
+            </w:r>
+            <w:r>
+              <w:rPr>
+                <w:rFonts w:ascii="Times New Roman" w:hAnsi="Times New Roman" w:cs="Times New Roman"/>
+                <w:sz w:val="20"/>
+                <w:szCs w:val="20"/>
+              </w:rPr>
+              <w:t xml:space="preserve">-end was developed using </w:t>
             </w:r>
             <w:r>
               <w:rPr>
@@ -1760,6 +1776,18 @@
             <w:r>
               <w:rPr>
                 <w:rFonts w:ascii="Times New Roman" w:hAnsi="Times New Roman" w:cs="Times New Roman"/>
+                <w:b/>
+                <w:bCs/>
+                <w:sz w:val="20"/>
+                <w:szCs w:val="20"/>
+              </w:rPr>
+              <w:t>, Redux</w:t>
+            </w:r>
+            <w:bookmarkStart w:id="0" w:name="_GoBack"/>
+            <w:bookmarkEnd w:id="0"/>
+            <w:r>
+              <w:rPr>
+                <w:rFonts w:ascii="Times New Roman" w:hAnsi="Times New Roman" w:cs="Times New Roman"/>
                 <w:sz w:val="20"/>
                 <w:szCs w:val="20"/>
               </w:rPr>
@@ -1768,6 +1796,214 @@
             <w:r>
               <w:rPr>
                 <w:rFonts w:ascii="Times New Roman" w:hAnsi="Times New Roman" w:cs="Times New Roman"/>
+                <w:sz w:val="20"/>
+                <w:szCs w:val="20"/>
+              </w:rPr>
+              <w:t xml:space="preserve">back-end endpoints were created using </w:t>
+            </w:r>
+            <w:r>
+              <w:rPr>
+                <w:rFonts w:ascii="Times New Roman" w:hAnsi="Times New Roman" w:cs="Times New Roman"/>
+                <w:b/>
+                <w:bCs/>
+                <w:sz w:val="20"/>
+                <w:szCs w:val="20"/>
+              </w:rPr>
+              <w:t>Typescript</w:t>
+            </w:r>
+            <w:r>
+              <w:rPr>
+                <w:rFonts w:ascii="Times New Roman" w:hAnsi="Times New Roman" w:cs="Times New Roman"/>
+                <w:sz w:val="20"/>
+                <w:szCs w:val="20"/>
+              </w:rPr>
+              <w:t xml:space="preserve"> and</w:t>
+            </w:r>
+            <w:r>
+              <w:rPr>
+                <w:rFonts w:ascii="Times New Roman" w:hAnsi="Times New Roman" w:cs="Times New Roman"/>
+                <w:sz w:val="20"/>
+                <w:szCs w:val="20"/>
+              </w:rPr>
+              <w:t xml:space="preserve"> </w:t>
+            </w:r>
+            <w:r>
+              <w:rPr>
+                <w:rFonts w:ascii="Times New Roman" w:hAnsi="Times New Roman" w:cs="Times New Roman"/>
+                <w:b/>
+                <w:bCs/>
+                <w:sz w:val="20"/>
+                <w:szCs w:val="20"/>
+              </w:rPr>
+              <w:t xml:space="preserve">MySQL </w:t>
+            </w:r>
+            <w:r>
+              <w:rPr>
+                <w:rFonts w:ascii="Times New Roman" w:hAnsi="Times New Roman" w:cs="Times New Roman"/>
+                <w:sz w:val="20"/>
+                <w:szCs w:val="20"/>
+              </w:rPr>
+              <w:t>was used as persistent storage.</w:t>
+            </w:r>
+          </w:p>
+        </w:tc>
+      </w:tr>
+      <w:tr>
+        <w:tc>
+          <w:tcPr>
+            <w:tcW w:w="9085" w:type="dxa"/>
+          </w:tcPr>
+          <w:p>
+            <w:pPr>
+              <w:ind w:left="-120"/>
+              <w:rPr>
+                <w:rFonts w:ascii="Times New Roman" w:hAnsi="Times New Roman" w:cs="Times New Roman"/>
+                <w:sz w:val="20"/>
+                <w:szCs w:val="20"/>
+              </w:rPr>
+            </w:pPr>
+            <w:r>
+              <w:rPr>
+                <w:rFonts w:ascii="Times New Roman" w:hAnsi="Times New Roman"/>
+                <w:b/>
+                <w:bCs/>
+                <w:sz w:val="20"/>
+                <w:szCs w:val="21"/>
+              </w:rPr>
+              <w:t>White</w:t>
+            </w:r>
+            <w:r>
+              <w:rPr>
+                <w:rFonts w:ascii="Times New Roman" w:hAnsi="Times New Roman"/>
+                <w:b/>
+                <w:bCs/>
+                <w:sz w:val="20"/>
+                <w:szCs w:val="21"/>
+              </w:rPr>
+              <w:t xml:space="preserve"> </w:t>
+            </w:r>
+            <w:r>
+              <w:rPr>
+                <w:rFonts w:ascii="Times New Roman" w:hAnsi="Times New Roman"/>
+                <w:b/>
+                <w:bCs/>
+                <w:sz w:val="20"/>
+                <w:szCs w:val="21"/>
+              </w:rPr>
+              <w:t>Board – LMS solution (</w:t>
+            </w:r>
+            <w:r>
+              <w:rPr>
+                <w:rFonts w:ascii="Times New Roman" w:hAnsi="Times New Roman"/>
+                <w:b/>
+                <w:bCs/>
+                <w:sz w:val="20"/>
+                <w:szCs w:val="21"/>
+              </w:rPr>
+              <w:t>Northeastern University</w:t>
+            </w:r>
+            <w:r>
+              <w:rPr>
+                <w:rFonts w:ascii="Times New Roman" w:hAnsi="Times New Roman"/>
+                <w:b/>
+                <w:bCs/>
+                <w:sz w:val="20"/>
+                <w:szCs w:val="21"/>
+              </w:rPr>
+              <w:t>)</w:t>
+            </w:r>
+          </w:p>
+        </w:tc>
+        <w:tc>
+          <w:tcPr>
+            <w:tcW w:w="1710" w:type="dxa"/>
+          </w:tcPr>
+          <w:p>
+            <w:pPr>
+              <w:ind w:left="60"/>
+              <w:jc w:val="right"/>
+              <w:rPr>
+                <w:rFonts w:ascii="Times New Roman" w:hAnsi="Times New Roman" w:cs="Times New Roman"/>
+                <w:sz w:val="20"/>
+                <w:szCs w:val="20"/>
+              </w:rPr>
+            </w:pPr>
+            <w:r>
+              <w:rPr>
+                <w:rFonts w:ascii="Times New Roman" w:hAnsi="Times New Roman" w:cs="Times New Roman"/>
+                <w:sz w:val="20"/>
+                <w:szCs w:val="20"/>
+              </w:rPr>
+              <w:t>Spring</w:t>
+            </w:r>
+            <w:r>
+              <w:rPr>
+                <w:rFonts w:ascii="Times New Roman" w:hAnsi="Times New Roman" w:cs="Times New Roman"/>
+                <w:sz w:val="20"/>
+                <w:szCs w:val="20"/>
+              </w:rPr>
+              <w:t xml:space="preserve"> – 20</w:t>
+            </w:r>
+            <w:r>
+              <w:rPr>
+                <w:rFonts w:ascii="Times New Roman" w:hAnsi="Times New Roman" w:cs="Times New Roman"/>
+                <w:sz w:val="20"/>
+                <w:szCs w:val="20"/>
+              </w:rPr>
+              <w:t>20</w:t>
+            </w:r>
+          </w:p>
+        </w:tc>
+      </w:tr>
+      <w:tr>
+        <w:tc>
+          <w:tcPr>
+            <w:tcW w:w="10795" w:type="dxa"/>
+            <w:gridSpan w:val="2"/>
+          </w:tcPr>
+          <w:p>
+            <w:pPr>
+              <w:pStyle w:val="ListParagraph"/>
+              <w:numPr>
+                <w:ilvl w:val="0"/>
+                <w:numId w:val="1"/>
+              </w:numPr>
+              <w:ind w:left="420"/>
+              <w:rPr>
+                <w:rFonts w:ascii="Times New Roman" w:hAnsi="Times New Roman" w:cs="Times New Roman"/>
+                <w:sz w:val="20"/>
+                <w:szCs w:val="20"/>
+              </w:rPr>
+            </w:pPr>
+            <w:r>
+              <w:rPr>
+                <w:rFonts w:ascii="Times New Roman" w:hAnsi="Times New Roman" w:cs="Times New Roman"/>
+                <w:sz w:val="20"/>
+                <w:szCs w:val="20"/>
+              </w:rPr>
+              <w:t xml:space="preserve">Developed LMS (Learning Management System) portal for faculty, students and admin using </w:t>
+            </w:r>
+            <w:r>
+              <w:rPr>
+                <w:rFonts w:ascii="Times New Roman" w:hAnsi="Times New Roman" w:cs="Times New Roman"/>
+                <w:b/>
+                <w:bCs/>
+                <w:sz w:val="20"/>
+                <w:szCs w:val="20"/>
+              </w:rPr>
+              <w:t>React</w:t>
+            </w:r>
+            <w:r>
+              <w:rPr>
+                <w:rFonts w:ascii="Times New Roman" w:hAnsi="Times New Roman" w:cs="Times New Roman"/>
+                <w:sz w:val="20"/>
+                <w:szCs w:val="20"/>
+              </w:rPr>
+              <w:t xml:space="preserve">, </w:t>
+            </w:r>
+            <w:r>
+              <w:rPr>
+                <w:rFonts w:ascii="Times New Roman" w:hAnsi="Times New Roman" w:cs="Times New Roman"/>
                 <w:b/>
                 <w:bCs/>
                 <w:sz w:val="20"/>
@@ -1817,55 +2053,47 @@
                 <w:sz w:val="20"/>
                 <w:szCs w:val="20"/>
               </w:rPr>
+              <w:t xml:space="preserve">, custom </w:t>
+            </w:r>
+            <w:r>
+              <w:rPr>
+                <w:rFonts w:ascii="Times New Roman" w:hAnsi="Times New Roman" w:cs="Times New Roman"/>
+                <w:b/>
+                <w:bCs/>
+                <w:sz w:val="20"/>
+                <w:szCs w:val="20"/>
+              </w:rPr>
+              <w:t>REST APIs</w:t>
+            </w:r>
+            <w:r>
+              <w:rPr>
+                <w:rFonts w:ascii="Times New Roman" w:hAnsi="Times New Roman" w:cs="Times New Roman"/>
+                <w:sz w:val="20"/>
+                <w:szCs w:val="20"/>
+              </w:rPr>
+              <w:t xml:space="preserve">, </w:t>
+            </w:r>
+            <w:r>
+              <w:rPr>
+                <w:rFonts w:ascii="Times New Roman" w:hAnsi="Times New Roman" w:cs="Times New Roman"/>
+                <w:b/>
+                <w:bCs/>
+                <w:sz w:val="20"/>
+                <w:szCs w:val="20"/>
+              </w:rPr>
+              <w:t>MySQL</w:t>
+            </w:r>
+            <w:r>
+              <w:rPr>
+                <w:rFonts w:ascii="Times New Roman" w:hAnsi="Times New Roman" w:cs="Times New Roman"/>
+                <w:sz w:val="20"/>
+                <w:szCs w:val="20"/>
+              </w:rPr>
               <w:t>,</w:t>
             </w:r>
             <w:r>
               <w:rPr>
                 <w:rFonts w:ascii="Times New Roman" w:hAnsi="Times New Roman" w:cs="Times New Roman"/>
-                <w:sz w:val="20"/>
-                <w:szCs w:val="20"/>
-              </w:rPr>
-              <w:t xml:space="preserve"> custom </w:t>
-            </w:r>
-            <w:r>
-              <w:rPr>
-                <w:rFonts w:ascii="Times New Roman" w:hAnsi="Times New Roman" w:cs="Times New Roman"/>
-                <w:b/>
-                <w:bCs/>
-                <w:sz w:val="20"/>
-                <w:szCs w:val="20"/>
-              </w:rPr>
-              <w:t>REST APIs</w:t>
-            </w:r>
-            <w:r>
-              <w:rPr>
-                <w:rFonts w:ascii="Times New Roman" w:hAnsi="Times New Roman" w:cs="Times New Roman"/>
-                <w:sz w:val="20"/>
-                <w:szCs w:val="20"/>
-              </w:rPr>
-              <w:t xml:space="preserve">, </w:t>
-            </w:r>
-            <w:r>
-              <w:rPr>
-                <w:rFonts w:ascii="Times New Roman" w:hAnsi="Times New Roman" w:cs="Times New Roman"/>
-                <w:b/>
-                <w:bCs/>
-                <w:sz w:val="20"/>
-                <w:szCs w:val="20"/>
-              </w:rPr>
-              <w:t>MySQL</w:t>
-            </w:r>
-            <w:r>
-              <w:rPr>
-                <w:rFonts w:ascii="Times New Roman" w:hAnsi="Times New Roman" w:cs="Times New Roman"/>
-                <w:sz w:val="20"/>
-                <w:szCs w:val="20"/>
-              </w:rPr>
-              <w:t>,</w:t>
-            </w:r>
-            <w:r>
-              <w:rPr>
-                <w:rFonts w:ascii="Times New Roman" w:hAnsi="Times New Roman" w:cs="Times New Roman"/>
                 <w:b/>
                 <w:bCs/>
                 <w:sz w:val="20"/>
@@ -1879,15 +2107,7 @@
                 <w:sz w:val="20"/>
                 <w:szCs w:val="20"/>
               </w:rPr>
-              <w:t>and</w:t>
-            </w:r>
-            <w:r>
-              <w:rPr>
-                <w:rFonts w:ascii="Times New Roman" w:hAnsi="Times New Roman" w:cs="Times New Roman"/>
-                <w:sz w:val="20"/>
-                <w:szCs w:val="20"/>
-              </w:rPr>
-              <w:t xml:space="preserve"> </w:t>
+              <w:t xml:space="preserve">and </w:t>
             </w:r>
             <w:r>
               <w:rPr>
@@ -2069,190 +2289,15 @@
       <w:tr>
         <w:tc>
           <w:tcPr>
-            <w:tcW w:w="9085" w:type="dxa"/>
-          </w:tcPr>
-          <w:p>
-            <w:pPr>
-              <w:ind w:left="-105"/>
-              <w:rPr>
-                <w:rFonts w:ascii="Times New Roman" w:hAnsi="Times New Roman" w:cs="Times New Roman"/>
-                <w:b/>
-                <w:bCs/>
-                <w:color w:val="000000"/>
-                <w:sz w:val="20"/>
-                <w:szCs w:val="21"/>
-              </w:rPr>
-            </w:pPr>
-            <w:r>
-              <w:rPr>
-                <w:rFonts w:ascii="Times New Roman" w:hAnsi="Times New Roman"/>
-                <w:b/>
-                <w:bCs/>
-                <w:sz w:val="20"/>
-                <w:szCs w:val="21"/>
-              </w:rPr>
-              <w:t>Department Data Administration and Analysis System (University of Mumbai)</w:t>
-            </w:r>
-          </w:p>
-        </w:tc>
-        <w:tc>
-          <w:tcPr>
-            <w:tcW w:w="1710" w:type="dxa"/>
-          </w:tcPr>
-          <w:p>
-            <w:pPr>
-              <w:jc w:val="right"/>
-              <w:rPr>
-                <w:rFonts w:ascii="Times New Roman" w:hAnsi="Times New Roman" w:cs="Times New Roman"/>
-                <w:sz w:val="20"/>
-                <w:szCs w:val="20"/>
-              </w:rPr>
-            </w:pPr>
-            <w:r>
-              <w:rPr>
-                <w:rFonts w:ascii="Times New Roman" w:hAnsi="Times New Roman" w:cs="Times New Roman"/>
-                <w:sz w:val="20"/>
-                <w:szCs w:val="20"/>
-              </w:rPr>
-              <w:t>Spring – 2014</w:t>
-            </w:r>
-          </w:p>
-        </w:tc>
-      </w:tr>
-      <w:tr>
-        <w:tc>
-          <w:tcPr>
             <w:tcW w:w="10795" w:type="dxa"/>
             <w:gridSpan w:val="2"/>
           </w:tcPr>
           <w:p>
             <w:pPr>
-              <w:pStyle w:val="ListParagraph"/>
-              <w:numPr>
-                <w:ilvl w:val="0"/>
-                <w:numId w:val="1"/>
-              </w:numPr>
-              <w:ind w:left="435"/>
-              <w:jc w:val="both"/>
-              <w:rPr>
-                <w:rFonts w:ascii="Times New Roman" w:hAnsi="Times New Roman" w:cs="Times New Roman"/>
-                <w:sz w:val="20"/>
-                <w:szCs w:val="20"/>
-              </w:rPr>
-            </w:pPr>
-            <w:r>
-              <w:rPr>
-                <w:rFonts w:ascii="Times New Roman" w:hAnsi="Times New Roman" w:cs="Times New Roman"/>
-                <w:sz w:val="20"/>
-                <w:szCs w:val="20"/>
-              </w:rPr>
-              <w:t xml:space="preserve">Designed and implemented website for Computer Science department using </w:t>
-            </w:r>
-            <w:r>
-              <w:rPr>
-                <w:rFonts w:ascii="Times New Roman" w:hAnsi="Times New Roman" w:cs="Times New Roman"/>
-                <w:b/>
-                <w:bCs/>
-                <w:sz w:val="20"/>
-                <w:szCs w:val="20"/>
-              </w:rPr>
-              <w:t>HTML</w:t>
-            </w:r>
-            <w:r>
-              <w:rPr>
-                <w:rFonts w:ascii="Times New Roman" w:hAnsi="Times New Roman" w:cs="Times New Roman"/>
-                <w:sz w:val="20"/>
-                <w:szCs w:val="20"/>
-              </w:rPr>
-              <w:t xml:space="preserve">, </w:t>
-            </w:r>
-            <w:r>
-              <w:rPr>
-                <w:rFonts w:ascii="Times New Roman" w:hAnsi="Times New Roman" w:cs="Times New Roman"/>
-                <w:b/>
-                <w:bCs/>
-                <w:sz w:val="20"/>
-                <w:szCs w:val="20"/>
-              </w:rPr>
-              <w:t>CSS</w:t>
-            </w:r>
-            <w:r>
-              <w:rPr>
-                <w:rFonts w:ascii="Times New Roman" w:hAnsi="Times New Roman" w:cs="Times New Roman"/>
-                <w:sz w:val="20"/>
-                <w:szCs w:val="20"/>
-              </w:rPr>
-              <w:t xml:space="preserve">, </w:t>
-            </w:r>
-            <w:r>
-              <w:rPr>
-                <w:rFonts w:ascii="Times New Roman" w:hAnsi="Times New Roman" w:cs="Times New Roman"/>
-                <w:b/>
-                <w:bCs/>
-                <w:sz w:val="20"/>
-                <w:szCs w:val="20"/>
-              </w:rPr>
-              <w:t>PHP</w:t>
-            </w:r>
-            <w:r>
-              <w:rPr>
-                <w:rFonts w:ascii="Times New Roman" w:hAnsi="Times New Roman" w:cs="Times New Roman"/>
-                <w:sz w:val="20"/>
-                <w:szCs w:val="20"/>
-              </w:rPr>
-              <w:t xml:space="preserve">, </w:t>
-            </w:r>
-            <w:r>
-              <w:rPr>
-                <w:rFonts w:ascii="Times New Roman" w:hAnsi="Times New Roman" w:cs="Times New Roman"/>
-                <w:b/>
-                <w:bCs/>
-                <w:sz w:val="20"/>
-                <w:szCs w:val="20"/>
-              </w:rPr>
-              <w:t>JavaScript</w:t>
-            </w:r>
-            <w:r>
-              <w:rPr>
-                <w:rFonts w:ascii="Times New Roman" w:hAnsi="Times New Roman" w:cs="Times New Roman"/>
-                <w:sz w:val="20"/>
-                <w:szCs w:val="20"/>
-              </w:rPr>
-              <w:t xml:space="preserve">, and </w:t>
-            </w:r>
-            <w:r>
-              <w:rPr>
-                <w:rFonts w:ascii="Times New Roman" w:hAnsi="Times New Roman" w:cs="Times New Roman"/>
-                <w:b/>
-                <w:bCs/>
-                <w:sz w:val="20"/>
-                <w:szCs w:val="20"/>
-              </w:rPr>
-              <w:t>MySQL</w:t>
-            </w:r>
-            <w:r>
-              <w:rPr>
-                <w:rFonts w:ascii="Times New Roman" w:hAnsi="Times New Roman" w:cs="Times New Roman"/>
-                <w:sz w:val="20"/>
-                <w:szCs w:val="20"/>
-              </w:rPr>
-              <w:t xml:space="preserve"> giving access to various profile specific portals for data administration and reports generations for manipulation of student data, lab/office related data.</w:t>
-            </w:r>
-          </w:p>
-        </w:tc>
-      </w:tr>
-      <w:tr>
-        <w:tc>
-          <w:tcPr>
-            <w:tcW w:w="10795" w:type="dxa"/>
-            <w:gridSpan w:val="2"/>
-          </w:tcPr>
-          <w:p>
-            <w:pPr>
-              <w:rPr>
-                <w:rFonts w:ascii="Times New Roman" w:hAnsi="Times New Roman" w:cs="Times New Roman"/>
-                <w:sz w:val="8"/>
-                <w:szCs w:val="8"/>
+              <w:rPr>
+                <w:rFonts w:ascii="Times New Roman" w:hAnsi="Times New Roman" w:cs="Times New Roman"/>
+                <w:sz w:val="4"/>
+                <w:szCs w:val="4"/>
               </w:rPr>
             </w:pPr>
           </w:p>
@@ -2427,8 +2472,6 @@
               </w:rPr>
               <w:t>which lies on server,</w:t>
             </w:r>
-            <w:bookmarkStart w:id="0" w:name="_GoBack"/>
-            <w:bookmarkEnd w:id="0"/>
             <w:r>
               <w:rPr>
                 <w:rFonts w:ascii="Times New Roman" w:hAnsi="Times New Roman" w:cs="Times New Roman"/>
@@ -2657,7 +2700,7 @@
                 <w:sz w:val="20"/>
                 <w:szCs w:val="21"/>
               </w:rPr>
-              <w:t>Prolifics</w:t>
+              <w:t>Quick</w:t>
             </w:r>
             <w:r>
               <w:rPr>
@@ -2667,7 +2710,57 @@
                 <w:sz w:val="20"/>
                 <w:szCs w:val="21"/>
               </w:rPr>
-              <w:t>, Pune, India</w:t>
+              <w:t xml:space="preserve"> </w:t>
+            </w:r>
+            <w:r>
+              <w:rPr>
+                <w:rFonts w:ascii="Times New Roman" w:hAnsi="Times New Roman"/>
+                <w:b/>
+                <w:bCs/>
+                <w:sz w:val="20"/>
+                <w:szCs w:val="21"/>
+              </w:rPr>
+              <w:t>Base</w:t>
+            </w:r>
+            <w:r>
+              <w:rPr>
+                <w:rFonts w:ascii="Times New Roman" w:hAnsi="Times New Roman"/>
+                <w:b/>
+                <w:bCs/>
+                <w:sz w:val="20"/>
+                <w:szCs w:val="21"/>
+              </w:rPr>
+              <w:t xml:space="preserve">, </w:t>
+            </w:r>
+            <w:r>
+              <w:rPr>
+                <w:rFonts w:ascii="Times New Roman" w:hAnsi="Times New Roman"/>
+                <w:b/>
+                <w:bCs/>
+                <w:sz w:val="20"/>
+                <w:szCs w:val="21"/>
+              </w:rPr>
+              <w:t>Cambridge</w:t>
+            </w:r>
+            <w:r>
+              <w:rPr>
+                <w:rFonts w:ascii="Times New Roman" w:hAnsi="Times New Roman"/>
+                <w:b/>
+                <w:bCs/>
+                <w:sz w:val="20"/>
+                <w:szCs w:val="21"/>
+              </w:rPr>
+              <w:t xml:space="preserve">, </w:t>
+            </w:r>
+            <w:r>
+              <w:rPr>
+                <w:rFonts w:ascii="Times New Roman" w:hAnsi="Times New Roman"/>
+                <w:b/>
+                <w:bCs/>
+                <w:sz w:val="20"/>
+                <w:szCs w:val="21"/>
+              </w:rPr>
+              <w:t>MA</w:t>
             </w:r>
           </w:p>
         </w:tc>
@@ -2711,7 +2804,7 @@
                 <w:sz w:val="20"/>
                 <w:szCs w:val="21"/>
               </w:rPr>
-              <w:t>Senior Software Engineer</w:t>
+              <w:t>Software Engineer Co-op</w:t>
             </w:r>
           </w:p>
         </w:tc>
@@ -2734,31 +2827,39 @@
                 <w:sz w:val="20"/>
                 <w:szCs w:val="20"/>
               </w:rPr>
-              <w:t>November</w:t>
-            </w:r>
-            <w:r>
-              <w:rPr>
-                <w:rFonts w:ascii="Times New Roman" w:hAnsi="Times New Roman" w:cs="Times New Roman"/>
-                <w:sz w:val="20"/>
-                <w:szCs w:val="20"/>
-              </w:rPr>
-              <w:t xml:space="preserve"> 2018 – </w:t>
-            </w:r>
-            <w:r>
-              <w:rPr>
-                <w:rFonts w:ascii="Times New Roman" w:hAnsi="Times New Roman" w:cs="Times New Roman"/>
-                <w:sz w:val="20"/>
-                <w:szCs w:val="20"/>
-              </w:rPr>
-              <w:t xml:space="preserve">August </w:t>
-            </w:r>
-            <w:r>
-              <w:rPr>
-                <w:rFonts w:ascii="Times New Roman" w:hAnsi="Times New Roman" w:cs="Times New Roman"/>
-                <w:sz w:val="20"/>
-                <w:szCs w:val="20"/>
-              </w:rPr>
-              <w:t>2019</w:t>
+              <w:t>June</w:t>
+            </w:r>
+            <w:r>
+              <w:rPr>
+                <w:rFonts w:ascii="Times New Roman" w:hAnsi="Times New Roman" w:cs="Times New Roman"/>
+                <w:sz w:val="20"/>
+                <w:szCs w:val="20"/>
+              </w:rPr>
+              <w:t xml:space="preserve"> 20</w:t>
+            </w:r>
+            <w:r>
+              <w:rPr>
+                <w:rFonts w:ascii="Times New Roman" w:hAnsi="Times New Roman" w:cs="Times New Roman"/>
+                <w:sz w:val="20"/>
+                <w:szCs w:val="20"/>
+              </w:rPr>
+              <w:t>20</w:t>
+            </w:r>
+            <w:r>
+              <w:rPr>
+                <w:rFonts w:ascii="Times New Roman" w:hAnsi="Times New Roman" w:cs="Times New Roman"/>
+                <w:sz w:val="20"/>
+                <w:szCs w:val="20"/>
+              </w:rPr>
+              <w:t xml:space="preserve"> – </w:t>
+            </w:r>
+            <w:r>
+              <w:rPr>
+                <w:rFonts w:ascii="Times New Roman" w:hAnsi="Times New Roman" w:cs="Times New Roman"/>
+                <w:sz w:val="20"/>
+                <w:szCs w:val="20"/>
+              </w:rPr>
+              <w:t>Present</w:t>
             </w:r>
           </w:p>
         </w:tc>
@@ -2790,7 +2891,217 @@
                 <w:sz w:val="20"/>
                 <w:szCs w:val="20"/>
               </w:rPr>
-              <w:t>Created infrastructure for Encounter Resolutions and Operations along with Claim Processing, ERA Processing in IBM ITX and IBM IIB.</w:t>
+              <w:t xml:space="preserve">Working </w:t>
+            </w:r>
+            <w:r>
+              <w:rPr>
+                <w:rFonts w:ascii="Times New Roman" w:hAnsi="Times New Roman" w:cs="Times New Roman"/>
+                <w:sz w:val="20"/>
+                <w:szCs w:val="20"/>
+              </w:rPr>
+              <w:t xml:space="preserve">on enhancing timeline report type </w:t>
+            </w:r>
+            <w:r>
+              <w:rPr>
+                <w:rFonts w:ascii="Times New Roman" w:hAnsi="Times New Roman" w:cs="Times New Roman"/>
+                <w:sz w:val="20"/>
+                <w:szCs w:val="20"/>
+              </w:rPr>
+              <w:t xml:space="preserve">using </w:t>
+            </w:r>
+            <w:r>
+              <w:rPr>
+                <w:rFonts w:ascii="Times New Roman" w:hAnsi="Times New Roman" w:cs="Times New Roman"/>
+                <w:b/>
+                <w:bCs/>
+                <w:sz w:val="20"/>
+                <w:szCs w:val="20"/>
+              </w:rPr>
+              <w:t>React</w:t>
+            </w:r>
+            <w:r>
+              <w:rPr>
+                <w:rFonts w:ascii="Times New Roman" w:hAnsi="Times New Roman" w:cs="Times New Roman"/>
+                <w:b/>
+                <w:bCs/>
+                <w:sz w:val="20"/>
+                <w:szCs w:val="20"/>
+              </w:rPr>
+              <w:t>, Redux</w:t>
+            </w:r>
+            <w:r>
+              <w:rPr>
+                <w:rFonts w:ascii="Times New Roman" w:hAnsi="Times New Roman" w:cs="Times New Roman"/>
+                <w:sz w:val="20"/>
+                <w:szCs w:val="20"/>
+              </w:rPr>
+              <w:t xml:space="preserve"> as</w:t>
+            </w:r>
+            <w:r>
+              <w:rPr>
+                <w:rFonts w:ascii="Times New Roman" w:hAnsi="Times New Roman" w:cs="Times New Roman"/>
+                <w:sz w:val="20"/>
+                <w:szCs w:val="20"/>
+              </w:rPr>
+              <w:t xml:space="preserve"> front-end </w:t>
+            </w:r>
+            <w:r>
+              <w:rPr>
+                <w:rFonts w:ascii="Times New Roman" w:hAnsi="Times New Roman" w:cs="Times New Roman"/>
+                <w:sz w:val="20"/>
+                <w:szCs w:val="20"/>
+              </w:rPr>
+              <w:t xml:space="preserve">and </w:t>
+            </w:r>
+            <w:r>
+              <w:rPr>
+                <w:rFonts w:ascii="Times New Roman" w:hAnsi="Times New Roman" w:cs="Times New Roman"/>
+                <w:b/>
+                <w:bCs/>
+                <w:sz w:val="20"/>
+                <w:szCs w:val="20"/>
+              </w:rPr>
+              <w:t>C++</w:t>
+            </w:r>
+            <w:r>
+              <w:rPr>
+                <w:rFonts w:ascii="Times New Roman" w:hAnsi="Times New Roman" w:cs="Times New Roman"/>
+                <w:sz w:val="20"/>
+                <w:szCs w:val="20"/>
+              </w:rPr>
+              <w:t xml:space="preserve"> as backend with temporary storage </w:t>
+            </w:r>
+            <w:r>
+              <w:rPr>
+                <w:rFonts w:ascii="Times New Roman" w:hAnsi="Times New Roman" w:cs="Times New Roman"/>
+                <w:sz w:val="20"/>
+                <w:szCs w:val="20"/>
+              </w:rPr>
+              <w:t xml:space="preserve">in </w:t>
+            </w:r>
+            <w:r>
+              <w:rPr>
+                <w:rFonts w:ascii="Times New Roman" w:hAnsi="Times New Roman" w:cs="Times New Roman"/>
+                <w:b/>
+                <w:bCs/>
+                <w:sz w:val="20"/>
+                <w:szCs w:val="20"/>
+              </w:rPr>
+              <w:t xml:space="preserve">MS </w:t>
+            </w:r>
+            <w:r>
+              <w:rPr>
+                <w:rFonts w:ascii="Times New Roman" w:hAnsi="Times New Roman" w:cs="Times New Roman"/>
+                <w:b/>
+                <w:bCs/>
+                <w:sz w:val="20"/>
+                <w:szCs w:val="20"/>
+              </w:rPr>
+              <w:t>SQL</w:t>
+            </w:r>
+            <w:r>
+              <w:rPr>
+                <w:rFonts w:ascii="Times New Roman" w:hAnsi="Times New Roman" w:cs="Times New Roman"/>
+                <w:sz w:val="20"/>
+                <w:szCs w:val="20"/>
+              </w:rPr>
+              <w:t>.</w:t>
+            </w:r>
+          </w:p>
+        </w:tc>
+      </w:tr>
+      <w:tr>
+        <w:tc>
+          <w:tcPr>
+            <w:tcW w:w="10795" w:type="dxa"/>
+            <w:gridSpan w:val="2"/>
+          </w:tcPr>
+          <w:p>
+            <w:pPr>
+              <w:rPr>
+                <w:rFonts w:ascii="Times New Roman" w:hAnsi="Times New Roman" w:cs="Times New Roman"/>
+                <w:sz w:val="4"/>
+                <w:szCs w:val="4"/>
+              </w:rPr>
+            </w:pPr>
+          </w:p>
+        </w:tc>
+      </w:tr>
+      <w:tr>
+        <w:tc>
+          <w:tcPr>
+            <w:tcW w:w="10795" w:type="dxa"/>
+            <w:gridSpan w:val="2"/>
+          </w:tcPr>
+          <w:p>
+            <w:pPr>
+              <w:ind w:left="-120"/>
+              <w:rPr>
+                <w:rFonts w:ascii="Times New Roman" w:hAnsi="Times New Roman" w:cs="Times New Roman"/>
+                <w:sz w:val="20"/>
+                <w:szCs w:val="20"/>
+              </w:rPr>
+            </w:pPr>
+            <w:r>
+              <w:rPr>
+                <w:rFonts w:ascii="Times New Roman" w:hAnsi="Times New Roman"/>
+                <w:b/>
+                <w:bCs/>
+                <w:sz w:val="20"/>
+                <w:szCs w:val="21"/>
+              </w:rPr>
+              <w:t>Prolifics, Pune, India</w:t>
+            </w:r>
+          </w:p>
+        </w:tc>
+      </w:tr>
+      <w:tr>
+        <w:tc>
+          <w:tcPr>
+            <w:tcW w:w="7740" w:type="dxa"/>
+          </w:tcPr>
+          <w:p>
+            <w:pPr>
+              <w:ind w:left="-120"/>
+              <w:rPr>
+                <w:rFonts w:ascii="Times New Roman" w:hAnsi="Times New Roman" w:cs="Times New Roman"/>
+                <w:sz w:val="20"/>
+                <w:szCs w:val="20"/>
+              </w:rPr>
+            </w:pPr>
+            <w:r>
+              <w:rPr>
+                <w:rFonts w:ascii="Times New Roman" w:hAnsi="Times New Roman"/>
+                <w:i/>
+                <w:iCs/>
+                <w:sz w:val="20"/>
+                <w:szCs w:val="21"/>
+              </w:rPr>
+              <w:t>Senior Software Engineer</w:t>
+            </w:r>
+          </w:p>
+        </w:tc>
+        <w:tc>
+          <w:tcPr>
+            <w:tcW w:w="3055" w:type="dxa"/>
+          </w:tcPr>
+          <w:p>
+            <w:pPr>
+              <w:ind w:left="-120"/>
+              <w:jc w:val="right"/>
+              <w:rPr>
+                <w:rFonts w:ascii="Times New Roman" w:hAnsi="Times New Roman" w:cs="Times New Roman"/>
+                <w:sz w:val="20"/>
+                <w:szCs w:val="20"/>
+              </w:rPr>
+            </w:pPr>
+            <w:r>
+              <w:rPr>
+                <w:rFonts w:ascii="Times New Roman" w:hAnsi="Times New Roman" w:cs="Times New Roman"/>
+                <w:sz w:val="20"/>
+                <w:szCs w:val="20"/>
+              </w:rPr>
+              <w:t>November 2018 – August 2019</w:t>
             </w:r>
           </w:p>
         </w:tc>
@@ -2808,21 +3119,22 @@
                 <w:ilvl w:val="0"/>
                 <w:numId w:val="1"/>
               </w:numPr>
-              <w:ind w:left="435"/>
-              <w:jc w:val="both"/>
-              <w:rPr>
-                <w:rFonts w:ascii="Times New Roman" w:hAnsi="Times New Roman" w:cs="Times New Roman"/>
-                <w:sz w:val="20"/>
-                <w:szCs w:val="20"/>
-              </w:rPr>
-            </w:pPr>
-            <w:r>
-              <w:rPr>
-                <w:rFonts w:ascii="Times New Roman" w:hAnsi="Times New Roman" w:cs="Times New Roman"/>
-                <w:sz w:val="20"/>
-                <w:szCs w:val="20"/>
-              </w:rPr>
-              <w:t xml:space="preserve">Developed maps in </w:t>
+              <w:ind w:left="420"/>
+              <w:rPr>
+                <w:rFonts w:ascii="Times New Roman" w:hAnsi="Times New Roman"/>
+                <w:b/>
+                <w:bCs/>
+                <w:sz w:val="20"/>
+                <w:szCs w:val="21"/>
+              </w:rPr>
+            </w:pPr>
+            <w:r>
+              <w:rPr>
+                <w:rFonts w:ascii="Times New Roman" w:hAnsi="Times New Roman" w:cs="Times New Roman"/>
+                <w:sz w:val="20"/>
+                <w:szCs w:val="20"/>
+              </w:rPr>
+              <w:t xml:space="preserve">Created infrastructure and maps for Encounter Resolutions and Operations along with Claim Processing, ERA Processing in </w:t>
             </w:r>
             <w:r>
               <w:rPr>
@@ -2943,10 +3255,13 @@
           </w:tcPr>
           <w:p>
             <w:pPr>
-              <w:rPr>
-                <w:rFonts w:ascii="Times New Roman" w:hAnsi="Times New Roman" w:cs="Times New Roman"/>
-                <w:sz w:val="8"/>
-                <w:szCs w:val="8"/>
+              <w:ind w:left="-120"/>
+              <w:rPr>
+                <w:rFonts w:ascii="Times New Roman" w:hAnsi="Times New Roman"/>
+                <w:b/>
+                <w:bCs/>
+                <w:sz w:val="4"/>
+                <w:szCs w:val="6"/>
               </w:rPr>
             </w:pPr>
           </w:p>
@@ -2962,9 +3277,11 @@
             <w:pPr>
               <w:ind w:left="-120"/>
               <w:rPr>
-                <w:rFonts w:ascii="Times New Roman" w:hAnsi="Times New Roman" w:cs="Times New Roman"/>
-                <w:sz w:val="20"/>
-                <w:szCs w:val="20"/>
+                <w:rFonts w:ascii="Times New Roman" w:hAnsi="Times New Roman"/>
+                <w:b/>
+                <w:bCs/>
+                <w:sz w:val="20"/>
+                <w:szCs w:val="21"/>
               </w:rPr>
             </w:pPr>
             <w:r>
@@ -3026,39 +3343,7 @@
                 <w:sz w:val="20"/>
                 <w:szCs w:val="20"/>
               </w:rPr>
-              <w:t>March</w:t>
-            </w:r>
-            <w:r>
-              <w:rPr>
-                <w:rFonts w:ascii="Times New Roman" w:hAnsi="Times New Roman" w:cs="Times New Roman"/>
-                <w:sz w:val="20"/>
-                <w:szCs w:val="20"/>
-              </w:rPr>
-              <w:t xml:space="preserve"> 201</w:t>
-            </w:r>
-            <w:r>
-              <w:rPr>
-                <w:rFonts w:ascii="Times New Roman" w:hAnsi="Times New Roman" w:cs="Times New Roman"/>
-                <w:sz w:val="20"/>
-                <w:szCs w:val="20"/>
-              </w:rPr>
-              <w:t>8</w:t>
-            </w:r>
-            <w:r>
-              <w:rPr>
-                <w:rFonts w:ascii="Times New Roman" w:hAnsi="Times New Roman" w:cs="Times New Roman"/>
-                <w:sz w:val="20"/>
-                <w:szCs w:val="20"/>
-              </w:rPr>
-              <w:t xml:space="preserve"> – </w:t>
-            </w:r>
-            <w:r>
-              <w:rPr>
-                <w:rFonts w:ascii="Times New Roman" w:hAnsi="Times New Roman" w:cs="Times New Roman"/>
-                <w:sz w:val="20"/>
-                <w:szCs w:val="20"/>
-              </w:rPr>
-              <w:t>November 2018</w:t>
+              <w:t>March 2018 – November 2018</w:t>
             </w:r>
           </w:p>
         </w:tc>
@@ -3252,15 +3537,7 @@
                 <w:sz w:val="20"/>
                 <w:szCs w:val="20"/>
               </w:rPr>
-              <w:t xml:space="preserve"> custom validations for batch (Enrollment, ERA, Claims) and real-time (Eligibility, Referrals, Claim Status Inquiry, etc.) </w:t>
-            </w:r>
-            <w:r>
-              <w:rPr>
-                <w:rFonts w:ascii="Times New Roman" w:hAnsi="Times New Roman" w:cs="Times New Roman"/>
-                <w:sz w:val="20"/>
-                <w:szCs w:val="20"/>
-              </w:rPr>
-              <w:t xml:space="preserve">transactions </w:t>
+              <w:t xml:space="preserve"> custom validations for batch (Enrollment, ERA, Claims) and real-time (Eligibility, Referrals, Claim Status Inquiry, etc.) transactions </w:t>
             </w:r>
             <w:r>
               <w:rPr>
@@ -3369,144 +3646,6 @@
                 <w:szCs w:val="20"/>
               </w:rPr>
               <w:t xml:space="preserve"> which resulted in an 80% reduction in turn-around time for ticket resolution.</w:t>
-            </w:r>
-          </w:p>
-        </w:tc>
-      </w:tr>
-      <w:tr>
-        <w:tc>
-          <w:tcPr>
-            <w:tcW w:w="10795" w:type="dxa"/>
-            <w:gridSpan w:val="2"/>
-          </w:tcPr>
-          <w:p>
-            <w:pPr>
-              <w:pStyle w:val="ListParagraph"/>
-              <w:numPr>
-                <w:ilvl w:val="0"/>
-                <w:numId w:val="3"/>
-              </w:numPr>
-              <w:ind w:left="427"/>
-              <w:jc w:val="both"/>
-              <w:rPr>
-                <w:rFonts w:ascii="Times New Roman" w:hAnsi="Times New Roman" w:cs="Times New Roman"/>
-                <w:sz w:val="20"/>
-                <w:szCs w:val="20"/>
-              </w:rPr>
-            </w:pPr>
-            <w:r>
-              <w:rPr>
-                <w:rFonts w:ascii="Times New Roman" w:hAnsi="Times New Roman" w:cs="Times New Roman"/>
-                <w:sz w:val="20"/>
-                <w:szCs w:val="20"/>
-              </w:rPr>
-              <w:t xml:space="preserve">Developed enrollment automation tool using </w:t>
-            </w:r>
-            <w:r>
-              <w:rPr>
-                <w:rFonts w:ascii="Times New Roman" w:hAnsi="Times New Roman" w:cs="Times New Roman"/>
-                <w:sz w:val="20"/>
-                <w:szCs w:val="20"/>
-              </w:rPr>
-              <w:t>IBM MQ</w:t>
-            </w:r>
-            <w:r>
-              <w:rPr>
-                <w:rFonts w:ascii="Times New Roman" w:hAnsi="Times New Roman" w:cs="Times New Roman"/>
-                <w:sz w:val="20"/>
-                <w:szCs w:val="20"/>
-              </w:rPr>
-              <w:t xml:space="preserve">, </w:t>
-            </w:r>
-            <w:r>
-              <w:rPr>
-                <w:rFonts w:ascii="Times New Roman" w:hAnsi="Times New Roman" w:cs="Times New Roman"/>
-                <w:b/>
-                <w:bCs/>
-                <w:sz w:val="20"/>
-                <w:szCs w:val="20"/>
-              </w:rPr>
-              <w:t>C</w:t>
-            </w:r>
-            <w:r>
-              <w:rPr>
-                <w:rFonts w:ascii="Times New Roman" w:hAnsi="Times New Roman" w:cs="Times New Roman"/>
-                <w:sz w:val="20"/>
-                <w:szCs w:val="20"/>
-              </w:rPr>
-              <w:t xml:space="preserve">, </w:t>
-            </w:r>
-            <w:r>
-              <w:rPr>
-                <w:rFonts w:ascii="Times New Roman" w:hAnsi="Times New Roman" w:cs="Times New Roman"/>
-                <w:b/>
-                <w:bCs/>
-                <w:sz w:val="20"/>
-                <w:szCs w:val="20"/>
-              </w:rPr>
-              <w:t>shell scripting</w:t>
-            </w:r>
-            <w:r>
-              <w:rPr>
-                <w:rFonts w:ascii="Times New Roman" w:hAnsi="Times New Roman" w:cs="Times New Roman"/>
-                <w:sz w:val="20"/>
-                <w:szCs w:val="20"/>
-              </w:rPr>
-              <w:t xml:space="preserve"> backend and </w:t>
-            </w:r>
-            <w:r>
-              <w:rPr>
-                <w:rFonts w:ascii="Times New Roman" w:hAnsi="Times New Roman" w:cs="Times New Roman"/>
-                <w:b/>
-                <w:bCs/>
-                <w:sz w:val="20"/>
-                <w:szCs w:val="20"/>
-              </w:rPr>
-              <w:t>HTML</w:t>
-            </w:r>
-            <w:r>
-              <w:rPr>
-                <w:rFonts w:ascii="Times New Roman" w:hAnsi="Times New Roman" w:cs="Times New Roman"/>
-                <w:sz w:val="20"/>
-                <w:szCs w:val="20"/>
-              </w:rPr>
-              <w:t xml:space="preserve">, </w:t>
-            </w:r>
-            <w:r>
-              <w:rPr>
-                <w:rFonts w:ascii="Times New Roman" w:hAnsi="Times New Roman" w:cs="Times New Roman"/>
-                <w:b/>
-                <w:bCs/>
-                <w:sz w:val="20"/>
-                <w:szCs w:val="20"/>
-              </w:rPr>
-              <w:t>CSS</w:t>
-            </w:r>
-            <w:r>
-              <w:rPr>
-                <w:rFonts w:ascii="Times New Roman" w:hAnsi="Times New Roman" w:cs="Times New Roman"/>
-                <w:sz w:val="20"/>
-                <w:szCs w:val="20"/>
-              </w:rPr>
-              <w:t xml:space="preserve">, </w:t>
-            </w:r>
-            <w:r>
-              <w:rPr>
-                <w:rFonts w:ascii="Times New Roman" w:hAnsi="Times New Roman" w:cs="Times New Roman"/>
-                <w:b/>
-                <w:bCs/>
-                <w:sz w:val="20"/>
-                <w:szCs w:val="20"/>
-              </w:rPr>
-              <w:t>JSP</w:t>
-            </w:r>
-            <w:r>
-              <w:rPr>
-                <w:rFonts w:ascii="Times New Roman" w:hAnsi="Times New Roman" w:cs="Times New Roman"/>
-                <w:sz w:val="20"/>
-                <w:szCs w:val="20"/>
-              </w:rPr>
-              <w:t xml:space="preserve"> based web application to be used by the client to add new vendors for adding or updating vendor data for enrollment.</w:t>
             </w:r>
           </w:p>
         </w:tc>
@@ -3764,7 +3903,7 @@
   <w:abstractNum w:abstractNumId="2" w15:restartNumberingAfterBreak="0">
     <w:nsid w:val="3BE21DAC"/>
     <w:multiLevelType w:val="hybridMultilevel"/>
-    <w:tmpl w:val="0166EE58"/>
+    <w:tmpl w:val="5CB4FFA4"/>
     <w:lvl w:ilvl="0" w:tplc="04090001">
       <w:start w:val="1"/>
       <w:numFmt w:val="bullet"/>
@@ -3903,7 +4042,7 @@
       </w:pPr>
     </w:pPrDefault>
   </w:docDefaults>
-  <w:latentStyles w:defLockedState="0" w:defUIPriority="99" w:defSemiHidden="0" w:defUnhideWhenUsed="0" w:defQFormat="0" w:count="377">
+  <w:latentStyles w:defLockedState="0" w:defUIPriority="99" w:defSemiHidden="0" w:defUnhideWhenUsed="0" w:defQFormat="0" w:count="376">
     <w:lsdException w:name="Normal" w:uiPriority="0" w:qFormat="1"/>
     <w:lsdException w:name="heading 1" w:uiPriority="9" w:qFormat="1"/>
     <w:lsdException w:name="heading 2" w:semiHidden="1" w:uiPriority="9" w:unhideWhenUsed="1" w:qFormat="1"/>
@@ -4280,7 +4419,6 @@
     <w:lsdException w:name="Hashtag" w:semiHidden="1" w:unhideWhenUsed="1"/>
     <w:lsdException w:name="Unresolved Mention" w:semiHidden="1" w:unhideWhenUsed="1"/>
     <w:lsdException w:name="Smart Link" w:semiHidden="1" w:unhideWhenUsed="1"/>
-    <w:lsdException w:name="Smart Link Error" w:semiHidden="1" w:unhideWhenUsed="1"/>
   </w:latentStyles>
   <w:style w:type="paragraph" w:default="1" w:styleId="Normal">
     <w:name w:val="Normal"/>
@@ -4718,21 +4856,6 @@
 </file>
 
 <file path=customXml/item1.xml><?xml version="1.0" encoding="utf-8"?>
-<?mso-contentType ?>
-<FormTemplates xmlns="http://schemas.microsoft.com/sharepoint/v3/contenttype/forms">
-  <Display>DocumentLibraryForm</Display>
-  <Edit>DocumentLibraryForm</Edit>
-  <New>DocumentLibraryForm</New>
-</FormTemplates>
-</file>
-
-<file path=customXml/item2.xml><?xml version="1.0" encoding="utf-8"?>
-<p:properties xmlns:p="http://schemas.microsoft.com/office/2006/metadata/properties" xmlns:xsi="http://www.w3.org/2001/XMLSchema-instance" xmlns:pc="http://schemas.microsoft.com/office/infopath/2007/PartnerControls">
-  <documentManagement/>
-</p:properties>
-</file>
-
-<file path=customXml/item3.xml><?xml version="1.0" encoding="utf-8"?>
 <ct:contentTypeSchema xmlns:ct="http://schemas.microsoft.com/office/2006/metadata/contentType" xmlns:ma="http://schemas.microsoft.com/office/2006/metadata/properties/metaAttributes" ct:_="" ma:_="" ma:contentTypeName="Document" ma:contentTypeID="0x010100B15D252DF0696A4DB342171CD8728B6A" ma:contentTypeVersion="10" ma:contentTypeDescription="Create a new document." ma:contentTypeScope="" ma:versionID="9ff42345b85133b01ab106ebd2a91de4">
   <xsd:schema xmlns:xsd="http://www.w3.org/2001/XMLSchema" xmlns:xs="http://www.w3.org/2001/XMLSchema" xmlns:p="http://schemas.microsoft.com/office/2006/metadata/properties" xmlns:ns3="fe0a4b2e-cd41-43e3-82a8-6b493f40e3b7" targetNamespace="http://schemas.microsoft.com/office/2006/metadata/properties" ma:root="true" ma:fieldsID="88d3ba7a811810d07ecfdeddace5c1bb" ns3:_="">
     <xsd:import namespace="fe0a4b2e-cd41-43e3-82a8-6b493f40e3b7"/>
@@ -4916,10 +5039,35 @@
 </ct:contentTypeSchema>
 </file>
 
+<file path=customXml/item2.xml><?xml version="1.0" encoding="utf-8"?>
+<p:properties xmlns:p="http://schemas.microsoft.com/office/2006/metadata/properties" xmlns:xsi="http://www.w3.org/2001/XMLSchema-instance" xmlns:pc="http://schemas.microsoft.com/office/infopath/2007/PartnerControls">
+  <documentManagement/>
+</p:properties>
+</file>
+
+<file path=customXml/item3.xml><?xml version="1.0" encoding="utf-8"?>
+<?mso-contentType ?>
+<FormTemplates xmlns="http://schemas.microsoft.com/sharepoint/v3/contenttype/forms">
+  <Display>DocumentLibraryForm</Display>
+  <Edit>DocumentLibraryForm</Edit>
+  <New>DocumentLibraryForm</New>
+</FormTemplates>
+</file>
+
 <file path=customXml/itemProps1.xml><?xml version="1.0" encoding="utf-8"?>
-<ds:datastoreItem xmlns:ds="http://schemas.openxmlformats.org/officeDocument/2006/customXml" ds:itemID="{1992B42F-16CE-4DE3-9813-D61257BABAEF}">
+<ds:datastoreItem xmlns:ds="http://schemas.openxmlformats.org/officeDocument/2006/customXml" ds:itemID="{975516D5-AF9D-4F30-A4D5-31001B2788F5}">
   <ds:schemaRefs>
-    <ds:schemaRef ds:uri="http://schemas.microsoft.com/sharepoint/v3/contenttype/forms"/>
+    <ds:schemaRef ds:uri="http://schemas.microsoft.com/office/2006/metadata/contentType"/>
+    <ds:schemaRef ds:uri="http://schemas.microsoft.com/office/2006/metadata/properties/metaAttributes"/>
+    <ds:schemaRef ds:uri="http://www.w3.org/2001/XMLSchema"/>
+    <ds:schemaRef ds:uri="http://schemas.microsoft.com/office/2006/metadata/properties"/>
+    <ds:schemaRef ds:uri="fe0a4b2e-cd41-43e3-82a8-6b493f40e3b7"/>
+    <ds:schemaRef ds:uri="http://schemas.microsoft.com/office/2006/documentManagement/types"/>
+    <ds:schemaRef ds:uri="http://schemas.microsoft.com/office/infopath/2007/PartnerControls"/>
+    <ds:schemaRef ds:uri="http://schemas.openxmlformats.org/package/2006/metadata/core-properties"/>
+    <ds:schemaRef ds:uri="http://purl.org/dc/elements/1.1/"/>
+    <ds:schemaRef ds:uri="http://purl.org/dc/terms/"/>
+    <ds:schemaRef ds:uri="http://schemas.microsoft.com/internal/obd"/>
   </ds:schemaRefs>
 </ds:datastoreItem>
 </file>
@@ -4941,19 +5089,9 @@
 </file>
 
 <file path=customXml/itemProps3.xml><?xml version="1.0" encoding="utf-8"?>
-<ds:datastoreItem xmlns:ds="http://schemas.openxmlformats.org/officeDocument/2006/customXml" ds:itemID="{975516D5-AF9D-4F30-A4D5-31001B2788F5}">
+<ds:datastoreItem xmlns:ds="http://schemas.openxmlformats.org/officeDocument/2006/customXml" ds:itemID="{1992B42F-16CE-4DE3-9813-D61257BABAEF}">
   <ds:schemaRefs>
-    <ds:schemaRef ds:uri="http://schemas.microsoft.com/office/2006/metadata/contentType"/>
-    <ds:schemaRef ds:uri="http://schemas.microsoft.com/office/2006/metadata/properties/metaAttributes"/>
-    <ds:schemaRef ds:uri="http://www.w3.org/2001/XMLSchema"/>
-    <ds:schemaRef ds:uri="http://schemas.microsoft.com/office/2006/metadata/properties"/>
-    <ds:schemaRef ds:uri="fe0a4b2e-cd41-43e3-82a8-6b493f40e3b7"/>
-    <ds:schemaRef ds:uri="http://schemas.microsoft.com/office/2006/documentManagement/types"/>
-    <ds:schemaRef ds:uri="http://schemas.microsoft.com/office/infopath/2007/PartnerControls"/>
-    <ds:schemaRef ds:uri="http://schemas.openxmlformats.org/package/2006/metadata/core-properties"/>
-    <ds:schemaRef ds:uri="http://purl.org/dc/elements/1.1/"/>
-    <ds:schemaRef ds:uri="http://purl.org/dc/terms/"/>
-    <ds:schemaRef ds:uri="http://schemas.microsoft.com/internal/obd"/>
+    <ds:schemaRef ds:uri="http://schemas.microsoft.com/sharepoint/v3/contenttype/forms"/>
   </ds:schemaRefs>
 </ds:datastoreItem>
 </file>
</xml_diff>

<commit_message>
Updates made for Amazon Job ID:1204415
</commit_message>
<xml_diff>
--- a/Viral-Patel_Resume.docx
+++ b/Viral-Patel_Resume.docx
@@ -874,7 +874,7 @@
       <w:tr>
         <w:tc>
           <w:tcPr>
-            <w:tcW w:w="2785" w:type="dxa"/>
+            <w:tcW w:w="2784" w:type="dxa"/>
           </w:tcPr>
           <w:p>
             <w:pPr>
@@ -901,7 +901,7 @@
         </w:tc>
         <w:tc>
           <w:tcPr>
-            <w:tcW w:w="270" w:type="dxa"/>
+            <w:tcW w:w="283" w:type="dxa"/>
           </w:tcPr>
           <w:p>
             <w:pPr>
@@ -928,7 +928,7 @@
         </w:tc>
         <w:tc>
           <w:tcPr>
-            <w:tcW w:w="7735" w:type="dxa"/>
+            <w:tcW w:w="7733" w:type="dxa"/>
             <w:gridSpan w:val="2"/>
           </w:tcPr>
           <w:p>
@@ -953,7 +953,7 @@
       <w:tr>
         <w:tc>
           <w:tcPr>
-            <w:tcW w:w="2785" w:type="dxa"/>
+            <w:tcW w:w="2784" w:type="dxa"/>
           </w:tcPr>
           <w:p>
             <w:pPr>
@@ -981,7 +981,7 @@
         </w:tc>
         <w:tc>
           <w:tcPr>
-            <w:tcW w:w="270" w:type="dxa"/>
+            <w:tcW w:w="283" w:type="dxa"/>
           </w:tcPr>
           <w:p>
             <w:pPr>
@@ -1008,7 +1008,7 @@
         </w:tc>
         <w:tc>
           <w:tcPr>
-            <w:tcW w:w="7735" w:type="dxa"/>
+            <w:tcW w:w="7733" w:type="dxa"/>
             <w:gridSpan w:val="2"/>
           </w:tcPr>
           <w:p>
@@ -1065,7 +1065,7 @@
       <w:tr>
         <w:tc>
           <w:tcPr>
-            <w:tcW w:w="2785" w:type="dxa"/>
+            <w:tcW w:w="2784" w:type="dxa"/>
           </w:tcPr>
           <w:p>
             <w:pPr>
@@ -1094,7 +1094,7 @@
         </w:tc>
         <w:tc>
           <w:tcPr>
-            <w:tcW w:w="270" w:type="dxa"/>
+            <w:tcW w:w="283" w:type="dxa"/>
           </w:tcPr>
           <w:p>
             <w:pPr>
@@ -1121,7 +1121,7 @@
         </w:tc>
         <w:tc>
           <w:tcPr>
-            <w:tcW w:w="7735" w:type="dxa"/>
+            <w:tcW w:w="7733" w:type="dxa"/>
             <w:gridSpan w:val="2"/>
           </w:tcPr>
           <w:p>
@@ -1166,16 +1166,7 @@
                 <w:sz w:val="20"/>
                 <w:szCs w:val="21"/>
               </w:rPr>
-              <w:t>, REST, Angular, Node.js</w:t>
-            </w:r>
-            <w:r>
-              <w:rPr>
-                <w:rFonts w:ascii="Times New Roman" w:hAnsi="Times New Roman" w:cs="Times New Roman"/>
-                <w:color w:val="000000"/>
-                <w:sz w:val="20"/>
-                <w:szCs w:val="21"/>
-              </w:rPr>
-              <w:t>, JavaScript, jQuery</w:t>
+              <w:t>, REST</w:t>
             </w:r>
           </w:p>
         </w:tc>
@@ -1183,7 +1174,7 @@
       <w:tr>
         <w:tc>
           <w:tcPr>
-            <w:tcW w:w="2785" w:type="dxa"/>
+            <w:tcW w:w="2784" w:type="dxa"/>
           </w:tcPr>
           <w:p>
             <w:pPr>
@@ -1212,7 +1203,7 @@
         </w:tc>
         <w:tc>
           <w:tcPr>
-            <w:tcW w:w="270" w:type="dxa"/>
+            <w:tcW w:w="283" w:type="dxa"/>
           </w:tcPr>
           <w:p>
             <w:pPr>
@@ -1239,7 +1230,7 @@
         </w:tc>
         <w:tc>
           <w:tcPr>
-            <w:tcW w:w="7735" w:type="dxa"/>
+            <w:tcW w:w="7733" w:type="dxa"/>
             <w:gridSpan w:val="2"/>
           </w:tcPr>
           <w:p>
@@ -1292,7 +1283,7 @@
       <w:tr>
         <w:tc>
           <w:tcPr>
-            <w:tcW w:w="2785" w:type="dxa"/>
+            <w:tcW w:w="2784" w:type="dxa"/>
           </w:tcPr>
           <w:p>
             <w:pPr>
@@ -1321,7 +1312,7 @@
         </w:tc>
         <w:tc>
           <w:tcPr>
-            <w:tcW w:w="270" w:type="dxa"/>
+            <w:tcW w:w="283" w:type="dxa"/>
           </w:tcPr>
           <w:p>
             <w:pPr>
@@ -1348,7 +1339,7 @@
         </w:tc>
         <w:tc>
           <w:tcPr>
-            <w:tcW w:w="7735" w:type="dxa"/>
+            <w:tcW w:w="7733" w:type="dxa"/>
             <w:gridSpan w:val="2"/>
           </w:tcPr>
           <w:p>
@@ -1374,151 +1365,7 @@
       <w:tr>
         <w:tc>
           <w:tcPr>
-            <w:tcW w:w="2785" w:type="dxa"/>
-          </w:tcPr>
-          <w:p>
-            <w:pPr>
-              <w:ind w:left="-105"/>
-              <w:rPr>
-                <w:rFonts w:ascii="Times New Roman" w:hAnsi="Times New Roman" w:cs="Times New Roman"/>
-                <w:b/>
-                <w:bCs/>
-                <w:color w:val="000000"/>
-                <w:sz w:val="20"/>
-                <w:szCs w:val="21"/>
-              </w:rPr>
-            </w:pPr>
-            <w:r>
-              <w:rPr>
-                <w:rFonts w:ascii="Times New Roman" w:hAnsi="Times New Roman" w:cs="Times New Roman"/>
-                <w:b/>
-                <w:bCs/>
-                <w:color w:val="000000"/>
-                <w:sz w:val="20"/>
-                <w:szCs w:val="21"/>
-              </w:rPr>
-              <w:t>Certification</w:t>
-            </w:r>
-          </w:p>
-        </w:tc>
-        <w:tc>
-          <w:tcPr>
-            <w:tcW w:w="270" w:type="dxa"/>
-          </w:tcPr>
-          <w:p>
-            <w:pPr>
-              <w:jc w:val="right"/>
-              <w:rPr>
-                <w:rFonts w:ascii="Times New Roman" w:hAnsi="Times New Roman" w:cs="Times New Roman"/>
-                <w:b/>
-                <w:bCs/>
-                <w:sz w:val="20"/>
-                <w:szCs w:val="20"/>
-              </w:rPr>
-            </w:pPr>
-            <w:r>
-              <w:rPr>
-                <w:rFonts w:ascii="Times New Roman" w:hAnsi="Times New Roman" w:cs="Times New Roman"/>
-                <w:b/>
-                <w:bCs/>
-                <w:sz w:val="20"/>
-                <w:szCs w:val="20"/>
-              </w:rPr>
-              <w:t>:</w:t>
-            </w:r>
-          </w:p>
-        </w:tc>
-        <w:tc>
-          <w:tcPr>
-            <w:tcW w:w="7735" w:type="dxa"/>
-            <w:gridSpan w:val="2"/>
-          </w:tcPr>
-          <w:p>
-            <w:pPr>
-              <w:rPr>
-                <w:rFonts w:ascii="Times New Roman" w:hAnsi="Times New Roman" w:cs="Times New Roman"/>
-                <w:color w:val="000000"/>
-                <w:sz w:val="20"/>
-                <w:szCs w:val="21"/>
-              </w:rPr>
-            </w:pPr>
-            <w:r>
-              <w:rPr>
-                <w:rFonts w:ascii="Times New Roman" w:hAnsi="Times New Roman" w:cs="Times New Roman"/>
-                <w:color w:val="000000"/>
-                <w:sz w:val="20"/>
-                <w:szCs w:val="21"/>
-              </w:rPr>
-              <w:t xml:space="preserve">Google Cloud Platform Fundamentals: Core Infrastructure </w:t>
-            </w:r>
-            <w:r>
-              <w:rPr>
-                <w:rFonts w:ascii="Times New Roman" w:hAnsi="Times New Roman"/>
-                <w:sz w:val="20"/>
-                <w:szCs w:val="21"/>
-              </w:rPr>
-              <w:t>–</w:t>
-            </w:r>
-            <w:r>
-              <w:rPr>
-                <w:rFonts w:ascii="Times New Roman" w:hAnsi="Times New Roman" w:cs="Times New Roman"/>
-                <w:color w:val="000000"/>
-                <w:sz w:val="20"/>
-                <w:szCs w:val="21"/>
-              </w:rPr>
-              <w:t xml:space="preserve"> Coursera</w:t>
-            </w:r>
-            <w:r>
-              <w:rPr>
-                <w:rFonts w:ascii="Times New Roman" w:hAnsi="Times New Roman" w:cs="Times New Roman"/>
-                <w:color w:val="000000"/>
-                <w:sz w:val="20"/>
-                <w:szCs w:val="21"/>
-              </w:rPr>
-              <w:t>,</w:t>
-            </w:r>
-          </w:p>
-          <w:p>
-            <w:pPr>
-              <w:rPr>
-                <w:rFonts w:ascii="Times New Roman" w:hAnsi="Times New Roman" w:cs="Times New Roman"/>
-                <w:sz w:val="20"/>
-                <w:szCs w:val="20"/>
-              </w:rPr>
-            </w:pPr>
-            <w:r>
-              <w:rPr>
-                <w:rFonts w:ascii="Times New Roman" w:hAnsi="Times New Roman" w:cs="Times New Roman"/>
-                <w:color w:val="000000"/>
-                <w:sz w:val="20"/>
-                <w:szCs w:val="21"/>
-              </w:rPr>
-              <w:t>Learning Git and GitHub</w:t>
-            </w:r>
-            <w:r>
-              <w:rPr>
-                <w:rFonts w:ascii="Times New Roman" w:hAnsi="Times New Roman" w:cs="Times New Roman"/>
-                <w:color w:val="000000"/>
-                <w:sz w:val="20"/>
-                <w:szCs w:val="21"/>
-              </w:rPr>
-              <w:t xml:space="preserve"> </w:t>
-            </w:r>
-            <w:r>
-              <w:rPr>
-                <w:rFonts w:ascii="Times New Roman" w:hAnsi="Times New Roman"/>
-                <w:sz w:val="20"/>
-                <w:szCs w:val="21"/>
-              </w:rPr>
-              <w:t>– LinkedIn</w:t>
-            </w:r>
-          </w:p>
-        </w:tc>
-      </w:tr>
-      <w:tr>
-        <w:tc>
-          <w:tcPr>
-            <w:tcW w:w="4519" w:type="dxa"/>
+            <w:tcW w:w="4531" w:type="dxa"/>
             <w:gridSpan w:val="3"/>
           </w:tcPr>
           <w:p>
@@ -1533,7 +1380,7 @@
         </w:tc>
         <w:tc>
           <w:tcPr>
-            <w:tcW w:w="6271" w:type="dxa"/>
+            <w:tcW w:w="6269" w:type="dxa"/>
           </w:tcPr>
           <w:p>
             <w:pPr>
@@ -1783,8 +1630,6 @@
               </w:rPr>
               <w:t>, Redux</w:t>
             </w:r>
-            <w:bookmarkStart w:id="0" w:name="_GoBack"/>
-            <w:bookmarkEnd w:id="0"/>
             <w:r>
               <w:rPr>
                 <w:rFonts w:ascii="Times New Roman" w:hAnsi="Times New Roman" w:cs="Times New Roman"/>
@@ -1934,23 +1779,7 @@
                 <w:sz w:val="20"/>
                 <w:szCs w:val="20"/>
               </w:rPr>
-              <w:t>Spring</w:t>
-            </w:r>
-            <w:r>
-              <w:rPr>
-                <w:rFonts w:ascii="Times New Roman" w:hAnsi="Times New Roman" w:cs="Times New Roman"/>
-                <w:sz w:val="20"/>
-                <w:szCs w:val="20"/>
-              </w:rPr>
-              <w:t xml:space="preserve"> – 20</w:t>
-            </w:r>
-            <w:r>
-              <w:rPr>
-                <w:rFonts w:ascii="Times New Roman" w:hAnsi="Times New Roman" w:cs="Times New Roman"/>
-                <w:sz w:val="20"/>
-                <w:szCs w:val="20"/>
-              </w:rPr>
-              <w:t>20</w:t>
+              <w:t>Spring – 2020</w:t>
             </w:r>
           </w:p>
         </w:tc>
@@ -2296,8 +2125,8 @@
             <w:pPr>
               <w:rPr>
                 <w:rFonts w:ascii="Times New Roman" w:hAnsi="Times New Roman" w:cs="Times New Roman"/>
-                <w:sz w:val="4"/>
-                <w:szCs w:val="4"/>
+                <w:sz w:val="8"/>
+                <w:szCs w:val="8"/>
               </w:rPr>
             </w:pPr>
           </w:p>
@@ -3020,8 +2849,8 @@
             <w:pPr>
               <w:rPr>
                 <w:rFonts w:ascii="Times New Roman" w:hAnsi="Times New Roman" w:cs="Times New Roman"/>
-                <w:sz w:val="4"/>
-                <w:szCs w:val="4"/>
+                <w:sz w:val="8"/>
+                <w:szCs w:val="8"/>
               </w:rPr>
             </w:pPr>
           </w:p>
@@ -3260,8 +3089,8 @@
                 <w:rFonts w:ascii="Times New Roman" w:hAnsi="Times New Roman"/>
                 <w:b/>
                 <w:bCs/>
-                <w:sz w:val="4"/>
-                <w:szCs w:val="6"/>
+                <w:sz w:val="8"/>
+                <w:szCs w:val="10"/>
               </w:rPr>
             </w:pPr>
           </w:p>
@@ -3497,7 +3326,17 @@
                 <w:sz w:val="20"/>
                 <w:szCs w:val="20"/>
               </w:rPr>
-              <w:t>MS (Managed Service) team to analyze various process failures in production.</w:t>
+              <w:t>Managed Service</w:t>
+            </w:r>
+            <w:bookmarkStart w:id="0" w:name="_GoBack"/>
+            <w:bookmarkEnd w:id="0"/>
+            <w:r>
+              <w:rPr>
+                <w:rFonts w:ascii="Times New Roman" w:hAnsi="Times New Roman" w:cs="Times New Roman"/>
+                <w:sz w:val="20"/>
+                <w:szCs w:val="20"/>
+              </w:rPr>
+              <w:t xml:space="preserve"> team to analyze various process failures in production.</w:t>
             </w:r>
           </w:p>
         </w:tc>
@@ -3537,7 +3376,23 @@
                 <w:sz w:val="20"/>
                 <w:szCs w:val="20"/>
               </w:rPr>
-              <w:t xml:space="preserve"> custom validations for batch (Enrollment, ERA, Claims) and real-time (Eligibility, Referrals, Claim Status Inquiry, etc.) transactions </w:t>
+              <w:t xml:space="preserve"> custom validations for </w:t>
+            </w:r>
+            <w:r>
+              <w:rPr>
+                <w:rFonts w:ascii="Times New Roman" w:hAnsi="Times New Roman" w:cs="Times New Roman"/>
+                <w:sz w:val="20"/>
+                <w:szCs w:val="20"/>
+              </w:rPr>
+              <w:t>various</w:t>
+            </w:r>
+            <w:r>
+              <w:rPr>
+                <w:rFonts w:ascii="Times New Roman" w:hAnsi="Times New Roman" w:cs="Times New Roman"/>
+                <w:sz w:val="20"/>
+                <w:szCs w:val="20"/>
+              </w:rPr>
+              <w:t xml:space="preserve"> transactions </w:t>
             </w:r>
             <w:r>
               <w:rPr>
@@ -3589,23 +3444,23 @@
                 <w:sz w:val="20"/>
                 <w:szCs w:val="20"/>
               </w:rPr>
-              <w:t xml:space="preserve"> for various file</w:t>
-            </w:r>
-            <w:r>
-              <w:rPr>
-                <w:rFonts w:ascii="Times New Roman" w:hAnsi="Times New Roman" w:cs="Times New Roman"/>
-                <w:sz w:val="20"/>
-                <w:szCs w:val="20"/>
-              </w:rPr>
-              <w:t>s</w:t>
-            </w:r>
-            <w:r>
-              <w:rPr>
-                <w:rFonts w:ascii="Times New Roman" w:hAnsi="Times New Roman" w:cs="Times New Roman"/>
-                <w:sz w:val="20"/>
-                <w:szCs w:val="20"/>
-              </w:rPr>
-              <w:t xml:space="preserve"> (ANSI X12, CSV, Fixed length, XML).</w:t>
+              <w:t xml:space="preserve"> for ANSI X12, CSV, Fixed length, XML</w:t>
+            </w:r>
+            <w:r>
+              <w:rPr>
+                <w:rFonts w:ascii="Times New Roman" w:hAnsi="Times New Roman" w:cs="Times New Roman"/>
+                <w:sz w:val="20"/>
+                <w:szCs w:val="20"/>
+              </w:rPr>
+              <w:t xml:space="preserve"> files</w:t>
+            </w:r>
+            <w:r>
+              <w:rPr>
+                <w:rFonts w:ascii="Times New Roman" w:hAnsi="Times New Roman" w:cs="Times New Roman"/>
+                <w:sz w:val="20"/>
+                <w:szCs w:val="20"/>
+              </w:rPr>
+              <w:t>.</w:t>
             </w:r>
           </w:p>
         </w:tc>
@@ -3646,6 +3501,74 @@
                 <w:szCs w:val="20"/>
               </w:rPr>
               <w:t xml:space="preserve"> which resulted in an 80% reduction in turn-around time for ticket resolution.</w:t>
+            </w:r>
+          </w:p>
+        </w:tc>
+      </w:tr>
+      <w:tr>
+        <w:tc>
+          <w:tcPr>
+            <w:tcW w:w="10795" w:type="dxa"/>
+            <w:gridSpan w:val="2"/>
+          </w:tcPr>
+          <w:p>
+            <w:pPr>
+              <w:pStyle w:val="ListParagraph"/>
+              <w:numPr>
+                <w:ilvl w:val="0"/>
+                <w:numId w:val="3"/>
+              </w:numPr>
+              <w:ind w:left="427"/>
+              <w:jc w:val="both"/>
+              <w:rPr>
+                <w:rFonts w:ascii="Times New Roman" w:hAnsi="Times New Roman" w:cs="Times New Roman"/>
+                <w:sz w:val="20"/>
+                <w:szCs w:val="20"/>
+              </w:rPr>
+            </w:pPr>
+            <w:r>
+              <w:rPr>
+                <w:rFonts w:ascii="Times New Roman" w:hAnsi="Times New Roman" w:cs="Times New Roman"/>
+                <w:sz w:val="20"/>
+                <w:szCs w:val="20"/>
+              </w:rPr>
+              <w:t xml:space="preserve">Developed enrollment automation tool using </w:t>
+            </w:r>
+            <w:r>
+              <w:rPr>
+                <w:rFonts w:ascii="Times New Roman" w:hAnsi="Times New Roman" w:cs="Times New Roman"/>
+                <w:b/>
+                <w:bCs/>
+                <w:sz w:val="20"/>
+                <w:szCs w:val="20"/>
+              </w:rPr>
+              <w:t>IBM MQ, C, shell scripting</w:t>
+            </w:r>
+            <w:r>
+              <w:rPr>
+                <w:rFonts w:ascii="Times New Roman" w:hAnsi="Times New Roman" w:cs="Times New Roman"/>
+                <w:sz w:val="20"/>
+                <w:szCs w:val="20"/>
+              </w:rPr>
+              <w:t xml:space="preserve"> backend and </w:t>
+            </w:r>
+            <w:r>
+              <w:rPr>
+                <w:rFonts w:ascii="Times New Roman" w:hAnsi="Times New Roman" w:cs="Times New Roman"/>
+                <w:b/>
+                <w:bCs/>
+                <w:sz w:val="20"/>
+                <w:szCs w:val="20"/>
+              </w:rPr>
+              <w:t>HTML, CSS, JSP</w:t>
+            </w:r>
+            <w:r>
+              <w:rPr>
+                <w:rFonts w:ascii="Times New Roman" w:hAnsi="Times New Roman" w:cs="Times New Roman"/>
+                <w:sz w:val="20"/>
+                <w:szCs w:val="20"/>
+              </w:rPr>
+              <w:t xml:space="preserve"> based web application to be used by the client to add new vendors for adding or updating vendor data for enrollment.</w:t>
             </w:r>
           </w:p>
         </w:tc>
@@ -4856,6 +4779,21 @@
 </file>
 
 <file path=customXml/item1.xml><?xml version="1.0" encoding="utf-8"?>
+<?mso-contentType ?>
+<FormTemplates xmlns="http://schemas.microsoft.com/sharepoint/v3/contenttype/forms">
+  <Display>DocumentLibraryForm</Display>
+  <Edit>DocumentLibraryForm</Edit>
+  <New>DocumentLibraryForm</New>
+</FormTemplates>
+</file>
+
+<file path=customXml/item2.xml><?xml version="1.0" encoding="utf-8"?>
+<p:properties xmlns:p="http://schemas.microsoft.com/office/2006/metadata/properties" xmlns:xsi="http://www.w3.org/2001/XMLSchema-instance" xmlns:pc="http://schemas.microsoft.com/office/infopath/2007/PartnerControls">
+  <documentManagement/>
+</p:properties>
+</file>
+
+<file path=customXml/item3.xml><?xml version="1.0" encoding="utf-8"?>
 <ct:contentTypeSchema xmlns:ct="http://schemas.microsoft.com/office/2006/metadata/contentType" xmlns:ma="http://schemas.microsoft.com/office/2006/metadata/properties/metaAttributes" ct:_="" ma:_="" ma:contentTypeName="Document" ma:contentTypeID="0x010100B15D252DF0696A4DB342171CD8728B6A" ma:contentTypeVersion="10" ma:contentTypeDescription="Create a new document." ma:contentTypeScope="" ma:versionID="9ff42345b85133b01ab106ebd2a91de4">
   <xsd:schema xmlns:xsd="http://www.w3.org/2001/XMLSchema" xmlns:xs="http://www.w3.org/2001/XMLSchema" xmlns:p="http://schemas.microsoft.com/office/2006/metadata/properties" xmlns:ns3="fe0a4b2e-cd41-43e3-82a8-6b493f40e3b7" targetNamespace="http://schemas.microsoft.com/office/2006/metadata/properties" ma:root="true" ma:fieldsID="88d3ba7a811810d07ecfdeddace5c1bb" ns3:_="">
     <xsd:import namespace="fe0a4b2e-cd41-43e3-82a8-6b493f40e3b7"/>
@@ -5039,35 +4977,10 @@
 </ct:contentTypeSchema>
 </file>
 
-<file path=customXml/item2.xml><?xml version="1.0" encoding="utf-8"?>
-<p:properties xmlns:p="http://schemas.microsoft.com/office/2006/metadata/properties" xmlns:xsi="http://www.w3.org/2001/XMLSchema-instance" xmlns:pc="http://schemas.microsoft.com/office/infopath/2007/PartnerControls">
-  <documentManagement/>
-</p:properties>
-</file>
-
-<file path=customXml/item3.xml><?xml version="1.0" encoding="utf-8"?>
-<?mso-contentType ?>
-<FormTemplates xmlns="http://schemas.microsoft.com/sharepoint/v3/contenttype/forms">
-  <Display>DocumentLibraryForm</Display>
-  <Edit>DocumentLibraryForm</Edit>
-  <New>DocumentLibraryForm</New>
-</FormTemplates>
-</file>
-
 <file path=customXml/itemProps1.xml><?xml version="1.0" encoding="utf-8"?>
-<ds:datastoreItem xmlns:ds="http://schemas.openxmlformats.org/officeDocument/2006/customXml" ds:itemID="{975516D5-AF9D-4F30-A4D5-31001B2788F5}">
+<ds:datastoreItem xmlns:ds="http://schemas.openxmlformats.org/officeDocument/2006/customXml" ds:itemID="{1992B42F-16CE-4DE3-9813-D61257BABAEF}">
   <ds:schemaRefs>
-    <ds:schemaRef ds:uri="http://schemas.microsoft.com/office/2006/metadata/contentType"/>
-    <ds:schemaRef ds:uri="http://schemas.microsoft.com/office/2006/metadata/properties/metaAttributes"/>
-    <ds:schemaRef ds:uri="http://www.w3.org/2001/XMLSchema"/>
-    <ds:schemaRef ds:uri="http://schemas.microsoft.com/office/2006/metadata/properties"/>
-    <ds:schemaRef ds:uri="fe0a4b2e-cd41-43e3-82a8-6b493f40e3b7"/>
-    <ds:schemaRef ds:uri="http://schemas.microsoft.com/office/2006/documentManagement/types"/>
-    <ds:schemaRef ds:uri="http://schemas.microsoft.com/office/infopath/2007/PartnerControls"/>
-    <ds:schemaRef ds:uri="http://schemas.openxmlformats.org/package/2006/metadata/core-properties"/>
-    <ds:schemaRef ds:uri="http://purl.org/dc/elements/1.1/"/>
-    <ds:schemaRef ds:uri="http://purl.org/dc/terms/"/>
-    <ds:schemaRef ds:uri="http://schemas.microsoft.com/internal/obd"/>
+    <ds:schemaRef ds:uri="http://schemas.microsoft.com/sharepoint/v3/contenttype/forms"/>
   </ds:schemaRefs>
 </ds:datastoreItem>
 </file>
@@ -5089,9 +5002,19 @@
 </file>
 
 <file path=customXml/itemProps3.xml><?xml version="1.0" encoding="utf-8"?>
-<ds:datastoreItem xmlns:ds="http://schemas.openxmlformats.org/officeDocument/2006/customXml" ds:itemID="{1992B42F-16CE-4DE3-9813-D61257BABAEF}">
+<ds:datastoreItem xmlns:ds="http://schemas.openxmlformats.org/officeDocument/2006/customXml" ds:itemID="{975516D5-AF9D-4F30-A4D5-31001B2788F5}">
   <ds:schemaRefs>
-    <ds:schemaRef ds:uri="http://schemas.microsoft.com/sharepoint/v3/contenttype/forms"/>
+    <ds:schemaRef ds:uri="http://schemas.microsoft.com/office/2006/metadata/contentType"/>
+    <ds:schemaRef ds:uri="http://schemas.microsoft.com/office/2006/metadata/properties/metaAttributes"/>
+    <ds:schemaRef ds:uri="http://www.w3.org/2001/XMLSchema"/>
+    <ds:schemaRef ds:uri="http://schemas.microsoft.com/office/2006/metadata/properties"/>
+    <ds:schemaRef ds:uri="fe0a4b2e-cd41-43e3-82a8-6b493f40e3b7"/>
+    <ds:schemaRef ds:uri="http://schemas.microsoft.com/office/2006/documentManagement/types"/>
+    <ds:schemaRef ds:uri="http://schemas.microsoft.com/office/infopath/2007/PartnerControls"/>
+    <ds:schemaRef ds:uri="http://schemas.openxmlformats.org/package/2006/metadata/core-properties"/>
+    <ds:schemaRef ds:uri="http://purl.org/dc/elements/1.1/"/>
+    <ds:schemaRef ds:uri="http://purl.org/dc/terms/"/>
+    <ds:schemaRef ds:uri="http://schemas.microsoft.com/internal/obd"/>
   </ds:schemaRefs>
 </ds:datastoreItem>
 </file>
</xml_diff>

<commit_message>
Updates made for generic latest resume
</commit_message>
<xml_diff>
--- a/Viral-Patel_Resume.docx
+++ b/Viral-Patel_Resume.docx
@@ -64,7 +64,7 @@
               </w:rPr>
               <w:t xml:space="preserve">Boston, MA 02215 | (857) 800-3362 | </w:t>
             </w:r>
-            <w:hyperlink r:id="rId8" w:history="1">
+            <w:hyperlink r:id="rId9" w:history="1">
               <w:r>
                 <w:rPr>
                   <w:rStyle w:val="Hyperlink"/>
@@ -85,7 +85,7 @@
                 <w:szCs w:val="24"/>
               </w:rPr>
             </w:pPr>
-            <w:hyperlink r:id="rId9" w:history="1">
+            <w:hyperlink r:id="rId10" w:history="1">
               <w:r>
                 <w:rPr>
                   <w:rStyle w:val="Hyperlink"/>
@@ -1365,6 +1365,109 @@
       <w:tr>
         <w:tc>
           <w:tcPr>
+            <w:tcW w:w="2784" w:type="dxa"/>
+          </w:tcPr>
+          <w:p>
+            <w:pPr>
+              <w:ind w:left="-105"/>
+              <w:rPr>
+                <w:rFonts w:ascii="Times New Roman" w:hAnsi="Times New Roman" w:cs="Times New Roman"/>
+                <w:b/>
+                <w:bCs/>
+                <w:color w:val="000000"/>
+                <w:sz w:val="20"/>
+                <w:szCs w:val="21"/>
+              </w:rPr>
+            </w:pPr>
+            <w:r>
+              <w:rPr>
+                <w:rFonts w:ascii="Times New Roman" w:hAnsi="Times New Roman" w:cs="Times New Roman"/>
+                <w:b/>
+                <w:bCs/>
+                <w:color w:val="000000"/>
+                <w:sz w:val="20"/>
+                <w:szCs w:val="21"/>
+              </w:rPr>
+              <w:t>Certification</w:t>
+            </w:r>
+          </w:p>
+        </w:tc>
+        <w:tc>
+          <w:tcPr>
+            <w:tcW w:w="283" w:type="dxa"/>
+          </w:tcPr>
+          <w:p>
+            <w:pPr>
+              <w:jc w:val="right"/>
+              <w:rPr>
+                <w:rFonts w:ascii="Times New Roman" w:hAnsi="Times New Roman" w:cs="Times New Roman"/>
+                <w:b/>
+                <w:bCs/>
+                <w:sz w:val="20"/>
+                <w:szCs w:val="20"/>
+              </w:rPr>
+            </w:pPr>
+            <w:r>
+              <w:rPr>
+                <w:rFonts w:ascii="Times New Roman" w:hAnsi="Times New Roman" w:cs="Times New Roman"/>
+                <w:b/>
+                <w:bCs/>
+                <w:sz w:val="20"/>
+                <w:szCs w:val="20"/>
+              </w:rPr>
+              <w:t>:</w:t>
+            </w:r>
+          </w:p>
+        </w:tc>
+        <w:tc>
+          <w:tcPr>
+            <w:tcW w:w="7733" w:type="dxa"/>
+            <w:gridSpan w:val="2"/>
+          </w:tcPr>
+          <w:p>
+            <w:pPr>
+              <w:rPr>
+                <w:rFonts w:ascii="Times New Roman" w:hAnsi="Times New Roman" w:cs="Times New Roman"/>
+                <w:color w:val="000000"/>
+                <w:sz w:val="20"/>
+                <w:szCs w:val="21"/>
+              </w:rPr>
+            </w:pPr>
+            <w:r>
+              <w:rPr>
+                <w:rFonts w:ascii="Times New Roman" w:hAnsi="Times New Roman" w:cs="Times New Roman"/>
+                <w:color w:val="000000"/>
+                <w:sz w:val="20"/>
+                <w:szCs w:val="21"/>
+              </w:rPr>
+              <w:t>Google Cloud Platform Fundamentals: Core Infrastructure – Coursera</w:t>
+            </w:r>
+            <w:bookmarkStart w:id="0" w:name="_GoBack"/>
+            <w:bookmarkEnd w:id="0"/>
+            <w:r>
+              <w:rPr>
+                <w:rFonts w:ascii="Times New Roman" w:hAnsi="Times New Roman" w:cs="Times New Roman"/>
+                <w:color w:val="000000"/>
+                <w:sz w:val="20"/>
+                <w:szCs w:val="21"/>
+              </w:rPr>
+              <w:br/>
+            </w:r>
+            <w:r>
+              <w:rPr>
+                <w:rFonts w:ascii="Times New Roman" w:hAnsi="Times New Roman" w:cs="Times New Roman"/>
+                <w:color w:val="000000"/>
+                <w:sz w:val="20"/>
+                <w:szCs w:val="21"/>
+              </w:rPr>
+              <w:t>Learning Git and GitHub – LinkedIn</w:t>
+            </w:r>
+          </w:p>
+        </w:tc>
+      </w:tr>
+      <w:tr>
+        <w:tc>
+          <w:tcPr>
             <w:tcW w:w="4531" w:type="dxa"/>
             <w:gridSpan w:val="3"/>
           </w:tcPr>
@@ -1372,8 +1475,8 @@
             <w:pPr>
               <w:rPr>
                 <w:rFonts w:ascii="Times New Roman" w:hAnsi="Times New Roman"/>
-                <w:sz w:val="8"/>
-                <w:szCs w:val="8"/>
+                <w:sz w:val="4"/>
+                <w:szCs w:val="4"/>
               </w:rPr>
             </w:pPr>
           </w:p>
@@ -2125,8 +2228,8 @@
             <w:pPr>
               <w:rPr>
                 <w:rFonts w:ascii="Times New Roman" w:hAnsi="Times New Roman" w:cs="Times New Roman"/>
-                <w:sz w:val="8"/>
-                <w:szCs w:val="8"/>
+                <w:sz w:val="4"/>
+                <w:szCs w:val="4"/>
               </w:rPr>
             </w:pPr>
           </w:p>
@@ -2460,8 +2563,8 @@
             <w:pPr>
               <w:rPr>
                 <w:rFonts w:ascii="Times New Roman" w:hAnsi="Times New Roman" w:cs="Times New Roman"/>
-                <w:sz w:val="8"/>
-                <w:szCs w:val="8"/>
+                <w:sz w:val="4"/>
+                <w:szCs w:val="4"/>
               </w:rPr>
             </w:pPr>
           </w:p>
@@ -2849,8 +2952,8 @@
             <w:pPr>
               <w:rPr>
                 <w:rFonts w:ascii="Times New Roman" w:hAnsi="Times New Roman" w:cs="Times New Roman"/>
-                <w:sz w:val="8"/>
-                <w:szCs w:val="8"/>
+                <w:sz w:val="4"/>
+                <w:szCs w:val="4"/>
               </w:rPr>
             </w:pPr>
           </w:p>
@@ -3089,8 +3192,8 @@
                 <w:rFonts w:ascii="Times New Roman" w:hAnsi="Times New Roman"/>
                 <w:b/>
                 <w:bCs/>
-                <w:sz w:val="8"/>
-                <w:szCs w:val="10"/>
+                <w:sz w:val="4"/>
+                <w:szCs w:val="6"/>
               </w:rPr>
             </w:pPr>
           </w:p>
@@ -3201,43 +3304,9 @@
                 <w:sz w:val="20"/>
                 <w:szCs w:val="21"/>
               </w:rPr>
-              <w:t>Senior System Engineer</w:t>
-            </w:r>
-          </w:p>
-        </w:tc>
-        <w:tc>
-          <w:tcPr>
-            <w:tcW w:w="3055" w:type="dxa"/>
-          </w:tcPr>
-          <w:p>
-            <w:pPr>
-              <w:ind w:left="-120"/>
-              <w:jc w:val="right"/>
-              <w:rPr>
-                <w:rFonts w:ascii="Times New Roman" w:hAnsi="Times New Roman" w:cs="Times New Roman"/>
-                <w:sz w:val="20"/>
-                <w:szCs w:val="20"/>
-              </w:rPr>
-            </w:pPr>
-            <w:r>
-              <w:rPr>
-                <w:rFonts w:ascii="Times New Roman" w:hAnsi="Times New Roman" w:cs="Times New Roman"/>
-                <w:sz w:val="20"/>
-                <w:szCs w:val="20"/>
-              </w:rPr>
-              <w:t>October 2016 – March 2018</w:t>
-            </w:r>
-          </w:p>
-        </w:tc>
-      </w:tr>
-      <w:tr>
-        <w:tc>
-          <w:tcPr>
-            <w:tcW w:w="7740" w:type="dxa"/>
-          </w:tcPr>
-          <w:p>
-            <w:pPr>
-              <w:ind w:left="-120"/>
+              <w:t xml:space="preserve">Senior </w:t>
+            </w:r>
+            <w:r>
               <w:rPr>
                 <w:rFonts w:ascii="Times New Roman" w:hAnsi="Times New Roman"/>
                 <w:i/>
@@ -3245,7 +3314,8 @@
                 <w:sz w:val="20"/>
                 <w:szCs w:val="21"/>
               </w:rPr>
-            </w:pPr>
+              <w:t>Software</w:t>
+            </w:r>
             <w:r>
               <w:rPr>
                 <w:rFonts w:ascii="Times New Roman" w:hAnsi="Times New Roman"/>
@@ -3254,7 +3324,70 @@
                 <w:sz w:val="20"/>
                 <w:szCs w:val="21"/>
               </w:rPr>
-              <w:t>System Engineer</w:t>
+              <w:t xml:space="preserve"> Engineer</w:t>
+            </w:r>
+          </w:p>
+        </w:tc>
+        <w:tc>
+          <w:tcPr>
+            <w:tcW w:w="3055" w:type="dxa"/>
+          </w:tcPr>
+          <w:p>
+            <w:pPr>
+              <w:ind w:left="-120"/>
+              <w:jc w:val="right"/>
+              <w:rPr>
+                <w:rFonts w:ascii="Times New Roman" w:hAnsi="Times New Roman" w:cs="Times New Roman"/>
+                <w:sz w:val="20"/>
+                <w:szCs w:val="20"/>
+              </w:rPr>
+            </w:pPr>
+            <w:r>
+              <w:rPr>
+                <w:rFonts w:ascii="Times New Roman" w:hAnsi="Times New Roman" w:cs="Times New Roman"/>
+                <w:sz w:val="20"/>
+                <w:szCs w:val="20"/>
+              </w:rPr>
+              <w:t>October 2016 – March 2018</w:t>
+            </w:r>
+          </w:p>
+        </w:tc>
+      </w:tr>
+      <w:tr>
+        <w:tc>
+          <w:tcPr>
+            <w:tcW w:w="7740" w:type="dxa"/>
+          </w:tcPr>
+          <w:p>
+            <w:pPr>
+              <w:ind w:left="-120"/>
+              <w:rPr>
+                <w:rFonts w:ascii="Times New Roman" w:hAnsi="Times New Roman"/>
+                <w:i/>
+                <w:iCs/>
+                <w:sz w:val="20"/>
+                <w:szCs w:val="21"/>
+              </w:rPr>
+            </w:pPr>
+            <w:r>
+              <w:rPr>
+                <w:rFonts w:ascii="Times New Roman" w:hAnsi="Times New Roman"/>
+                <w:i/>
+                <w:iCs/>
+                <w:sz w:val="20"/>
+                <w:szCs w:val="21"/>
+              </w:rPr>
+              <w:t>Software</w:t>
+            </w:r>
+            <w:r>
+              <w:rPr>
+                <w:rFonts w:ascii="Times New Roman" w:hAnsi="Times New Roman"/>
+                <w:i/>
+                <w:iCs/>
+                <w:sz w:val="20"/>
+                <w:szCs w:val="21"/>
+              </w:rPr>
+              <w:t xml:space="preserve"> Engineer</w:t>
             </w:r>
           </w:p>
         </w:tc>
@@ -3326,17 +3459,7 @@
                 <w:sz w:val="20"/>
                 <w:szCs w:val="20"/>
               </w:rPr>
-              <w:t>Managed Service</w:t>
-            </w:r>
-            <w:bookmarkStart w:id="0" w:name="_GoBack"/>
-            <w:bookmarkEnd w:id="0"/>
-            <w:r>
-              <w:rPr>
-                <w:rFonts w:ascii="Times New Roman" w:hAnsi="Times New Roman" w:cs="Times New Roman"/>
-                <w:sz w:val="20"/>
-                <w:szCs w:val="20"/>
-              </w:rPr>
-              <w:t xml:space="preserve"> team to analyze various process failures in production.</w:t>
+              <w:t>Managed Service team to analyze various process failures in production.</w:t>
             </w:r>
           </w:p>
         </w:tc>
@@ -4779,21 +4902,6 @@
 </file>
 
 <file path=customXml/item1.xml><?xml version="1.0" encoding="utf-8"?>
-<?mso-contentType ?>
-<FormTemplates xmlns="http://schemas.microsoft.com/sharepoint/v3/contenttype/forms">
-  <Display>DocumentLibraryForm</Display>
-  <Edit>DocumentLibraryForm</Edit>
-  <New>DocumentLibraryForm</New>
-</FormTemplates>
-</file>
-
-<file path=customXml/item2.xml><?xml version="1.0" encoding="utf-8"?>
-<p:properties xmlns:p="http://schemas.microsoft.com/office/2006/metadata/properties" xmlns:xsi="http://www.w3.org/2001/XMLSchema-instance" xmlns:pc="http://schemas.microsoft.com/office/infopath/2007/PartnerControls">
-  <documentManagement/>
-</p:properties>
-</file>
-
-<file path=customXml/item3.xml><?xml version="1.0" encoding="utf-8"?>
 <ct:contentTypeSchema xmlns:ct="http://schemas.microsoft.com/office/2006/metadata/contentType" xmlns:ma="http://schemas.microsoft.com/office/2006/metadata/properties/metaAttributes" ct:_="" ma:_="" ma:contentTypeName="Document" ma:contentTypeID="0x010100B15D252DF0696A4DB342171CD8728B6A" ma:contentTypeVersion="10" ma:contentTypeDescription="Create a new document." ma:contentTypeScope="" ma:versionID="9ff42345b85133b01ab106ebd2a91de4">
   <xsd:schema xmlns:xsd="http://www.w3.org/2001/XMLSchema" xmlns:xs="http://www.w3.org/2001/XMLSchema" xmlns:p="http://schemas.microsoft.com/office/2006/metadata/properties" xmlns:ns3="fe0a4b2e-cd41-43e3-82a8-6b493f40e3b7" targetNamespace="http://schemas.microsoft.com/office/2006/metadata/properties" ma:root="true" ma:fieldsID="88d3ba7a811810d07ecfdeddace5c1bb" ns3:_="">
     <xsd:import namespace="fe0a4b2e-cd41-43e3-82a8-6b493f40e3b7"/>
@@ -4977,10 +5085,39 @@
 </ct:contentTypeSchema>
 </file>
 
+<file path=customXml/item2.xml><?xml version="1.0" encoding="utf-8"?>
+<p:properties xmlns:p="http://schemas.microsoft.com/office/2006/metadata/properties" xmlns:xsi="http://www.w3.org/2001/XMLSchema-instance" xmlns:pc="http://schemas.microsoft.com/office/infopath/2007/PartnerControls">
+  <documentManagement/>
+</p:properties>
+</file>
+
+<file path=customXml/item3.xml><?xml version="1.0" encoding="utf-8"?>
+<?mso-contentType ?>
+<FormTemplates xmlns="http://schemas.microsoft.com/sharepoint/v3/contenttype/forms">
+  <Display>DocumentLibraryForm</Display>
+  <Edit>DocumentLibraryForm</Edit>
+  <New>DocumentLibraryForm</New>
+</FormTemplates>
+</file>
+
+<file path=customXml/item4.xml><?xml version="1.0" encoding="utf-8"?>
+<b:Sources xmlns:b="http://schemas.openxmlformats.org/officeDocument/2006/bibliography" xmlns="http://schemas.openxmlformats.org/officeDocument/2006/bibliography" SelectedStyle="\APASixthEditionOfficeOnline.xsl" StyleName="APA" Version="6"/>
+</file>
+
 <file path=customXml/itemProps1.xml><?xml version="1.0" encoding="utf-8"?>
-<ds:datastoreItem xmlns:ds="http://schemas.openxmlformats.org/officeDocument/2006/customXml" ds:itemID="{1992B42F-16CE-4DE3-9813-D61257BABAEF}">
+<ds:datastoreItem xmlns:ds="http://schemas.openxmlformats.org/officeDocument/2006/customXml" ds:itemID="{975516D5-AF9D-4F30-A4D5-31001B2788F5}">
   <ds:schemaRefs>
-    <ds:schemaRef ds:uri="http://schemas.microsoft.com/sharepoint/v3/contenttype/forms"/>
+    <ds:schemaRef ds:uri="http://schemas.microsoft.com/office/2006/metadata/contentType"/>
+    <ds:schemaRef ds:uri="http://schemas.microsoft.com/office/2006/metadata/properties/metaAttributes"/>
+    <ds:schemaRef ds:uri="http://www.w3.org/2001/XMLSchema"/>
+    <ds:schemaRef ds:uri="http://schemas.microsoft.com/office/2006/metadata/properties"/>
+    <ds:schemaRef ds:uri="fe0a4b2e-cd41-43e3-82a8-6b493f40e3b7"/>
+    <ds:schemaRef ds:uri="http://schemas.microsoft.com/office/2006/documentManagement/types"/>
+    <ds:schemaRef ds:uri="http://schemas.microsoft.com/office/infopath/2007/PartnerControls"/>
+    <ds:schemaRef ds:uri="http://schemas.openxmlformats.org/package/2006/metadata/core-properties"/>
+    <ds:schemaRef ds:uri="http://purl.org/dc/elements/1.1/"/>
+    <ds:schemaRef ds:uri="http://purl.org/dc/terms/"/>
+    <ds:schemaRef ds:uri="http://schemas.microsoft.com/internal/obd"/>
   </ds:schemaRefs>
 </ds:datastoreItem>
 </file>
@@ -5002,19 +5139,17 @@
 </file>
 
 <file path=customXml/itemProps3.xml><?xml version="1.0" encoding="utf-8"?>
-<ds:datastoreItem xmlns:ds="http://schemas.openxmlformats.org/officeDocument/2006/customXml" ds:itemID="{975516D5-AF9D-4F30-A4D5-31001B2788F5}">
+<ds:datastoreItem xmlns:ds="http://schemas.openxmlformats.org/officeDocument/2006/customXml" ds:itemID="{1992B42F-16CE-4DE3-9813-D61257BABAEF}">
   <ds:schemaRefs>
-    <ds:schemaRef ds:uri="http://schemas.microsoft.com/office/2006/metadata/contentType"/>
-    <ds:schemaRef ds:uri="http://schemas.microsoft.com/office/2006/metadata/properties/metaAttributes"/>
-    <ds:schemaRef ds:uri="http://www.w3.org/2001/XMLSchema"/>
-    <ds:schemaRef ds:uri="http://schemas.microsoft.com/office/2006/metadata/properties"/>
-    <ds:schemaRef ds:uri="fe0a4b2e-cd41-43e3-82a8-6b493f40e3b7"/>
-    <ds:schemaRef ds:uri="http://schemas.microsoft.com/office/2006/documentManagement/types"/>
-    <ds:schemaRef ds:uri="http://schemas.microsoft.com/office/infopath/2007/PartnerControls"/>
-    <ds:schemaRef ds:uri="http://schemas.openxmlformats.org/package/2006/metadata/core-properties"/>
-    <ds:schemaRef ds:uri="http://purl.org/dc/elements/1.1/"/>
-    <ds:schemaRef ds:uri="http://purl.org/dc/terms/"/>
-    <ds:schemaRef ds:uri="http://schemas.microsoft.com/internal/obd"/>
+    <ds:schemaRef ds:uri="http://schemas.microsoft.com/sharepoint/v3/contenttype/forms"/>
+  </ds:schemaRefs>
+</ds:datastoreItem>
+</file>
+
+<file path=customXml/itemProps4.xml><?xml version="1.0" encoding="utf-8"?>
+<ds:datastoreItem xmlns:ds="http://schemas.openxmlformats.org/officeDocument/2006/customXml" ds:itemID="{C44FF805-8165-4B36-B497-DFFFACD5989E}">
+  <ds:schemaRefs>
+    <ds:schemaRef ds:uri="http://schemas.openxmlformats.org/officeDocument/2006/bibliography"/>
   </ds:schemaRefs>
 </ds:datastoreItem>
 </file>
</xml_diff>

<commit_message>
Added university name for project 'Chowk' and updated quick base experience details
</commit_message>
<xml_diff>
--- a/Viral-Patel_Resume.docx
+++ b/Viral-Patel_Resume.docx
@@ -1442,8 +1442,6 @@
               </w:rPr>
               <w:t>Google Cloud Platform Fundamentals: Core Infrastructure – Coursera</w:t>
             </w:r>
-            <w:bookmarkStart w:id="0" w:name="_GoBack"/>
-            <w:bookmarkEnd w:id="0"/>
             <w:r>
               <w:rPr>
                 <w:rFonts w:ascii="Times New Roman" w:hAnsi="Times New Roman" w:cs="Times New Roman"/>
@@ -1571,6 +1569,36 @@
               </w:rPr>
               <w:t>Chowk</w:t>
             </w:r>
+            <w:r>
+              <w:rPr>
+                <w:rFonts w:ascii="Times New Roman" w:hAnsi="Times New Roman"/>
+                <w:b/>
+                <w:bCs/>
+                <w:sz w:val="20"/>
+                <w:szCs w:val="21"/>
+              </w:rPr>
+              <w:t xml:space="preserve"> (</w:t>
+            </w:r>
+            <w:r>
+              <w:rPr>
+                <w:rFonts w:ascii="Times New Roman" w:hAnsi="Times New Roman"/>
+                <w:b/>
+                <w:bCs/>
+                <w:sz w:val="20"/>
+                <w:szCs w:val="21"/>
+              </w:rPr>
+              <w:t>Northeastern University</w:t>
+            </w:r>
+            <w:r>
+              <w:rPr>
+                <w:rFonts w:ascii="Times New Roman" w:hAnsi="Times New Roman"/>
+                <w:b/>
+                <w:bCs/>
+                <w:sz w:val="20"/>
+                <w:szCs w:val="21"/>
+              </w:rPr>
+              <w:t>)</w:t>
+            </w:r>
           </w:p>
         </w:tc>
         <w:tc>
@@ -2831,8 +2859,26 @@
                 <w:sz w:val="20"/>
                 <w:szCs w:val="20"/>
               </w:rPr>
-              <w:t xml:space="preserve">on enhancing timeline report type </w:t>
-            </w:r>
+              <w:t xml:space="preserve">on enhancing </w:t>
+            </w:r>
+            <w:r>
+              <w:rPr>
+                <w:rFonts w:ascii="Times New Roman" w:hAnsi="Times New Roman" w:cs="Times New Roman"/>
+                <w:sz w:val="20"/>
+                <w:szCs w:val="20"/>
+              </w:rPr>
+              <w:t xml:space="preserve">their </w:t>
+            </w:r>
+            <w:r>
+              <w:rPr>
+                <w:rFonts w:ascii="Times New Roman" w:hAnsi="Times New Roman" w:cs="Times New Roman"/>
+                <w:sz w:val="20"/>
+                <w:szCs w:val="20"/>
+              </w:rPr>
+              <w:t xml:space="preserve">timeline report </w:t>
+            </w:r>
+            <w:bookmarkStart w:id="0" w:name="_GoBack"/>
+            <w:bookmarkEnd w:id="0"/>
             <w:r>
               <w:rPr>
                 <w:rFonts w:ascii="Times New Roman" w:hAnsi="Times New Roman" w:cs="Times New Roman"/>
@@ -4902,6 +4948,12 @@
 </file>
 
 <file path=customXml/item1.xml><?xml version="1.0" encoding="utf-8"?>
+<p:properties xmlns:p="http://schemas.microsoft.com/office/2006/metadata/properties" xmlns:xsi="http://www.w3.org/2001/XMLSchema-instance" xmlns:pc="http://schemas.microsoft.com/office/infopath/2007/PartnerControls">
+  <documentManagement/>
+</p:properties>
+</file>
+
+<file path=customXml/item2.xml><?xml version="1.0" encoding="utf-8"?>
 <ct:contentTypeSchema xmlns:ct="http://schemas.microsoft.com/office/2006/metadata/contentType" xmlns:ma="http://schemas.microsoft.com/office/2006/metadata/properties/metaAttributes" ct:_="" ma:_="" ma:contentTypeName="Document" ma:contentTypeID="0x010100B15D252DF0696A4DB342171CD8728B6A" ma:contentTypeVersion="10" ma:contentTypeDescription="Create a new document." ma:contentTypeScope="" ma:versionID="9ff42345b85133b01ab106ebd2a91de4">
   <xsd:schema xmlns:xsd="http://www.w3.org/2001/XMLSchema" xmlns:xs="http://www.w3.org/2001/XMLSchema" xmlns:p="http://schemas.microsoft.com/office/2006/metadata/properties" xmlns:ns3="fe0a4b2e-cd41-43e3-82a8-6b493f40e3b7" targetNamespace="http://schemas.microsoft.com/office/2006/metadata/properties" ma:root="true" ma:fieldsID="88d3ba7a811810d07ecfdeddace5c1bb" ns3:_="">
     <xsd:import namespace="fe0a4b2e-cd41-43e3-82a8-6b493f40e3b7"/>
@@ -5085,12 +5137,6 @@
 </ct:contentTypeSchema>
 </file>
 
-<file path=customXml/item2.xml><?xml version="1.0" encoding="utf-8"?>
-<p:properties xmlns:p="http://schemas.microsoft.com/office/2006/metadata/properties" xmlns:xsi="http://www.w3.org/2001/XMLSchema-instance" xmlns:pc="http://schemas.microsoft.com/office/infopath/2007/PartnerControls">
-  <documentManagement/>
-</p:properties>
-</file>
-
 <file path=customXml/item3.xml><?xml version="1.0" encoding="utf-8"?>
 <?mso-contentType ?>
 <FormTemplates xmlns="http://schemas.microsoft.com/sharepoint/v3/contenttype/forms">
@@ -5105,6 +5151,15 @@
 </file>
 
 <file path=customXml/itemProps1.xml><?xml version="1.0" encoding="utf-8"?>
+<ds:datastoreItem xmlns:ds="http://schemas.openxmlformats.org/officeDocument/2006/customXml" ds:itemID="{DDAFDE9D-3521-416B-A74A-3BD3057C8F6C}">
+  <ds:schemaRefs>
+    <ds:schemaRef ds:uri="http://schemas.microsoft.com/office/2006/metadata/properties"/>
+    <ds:schemaRef ds:uri="http://schemas.microsoft.com/office/infopath/2007/PartnerControls"/>
+  </ds:schemaRefs>
+</ds:datastoreItem>
+</file>
+
+<file path=customXml/itemProps2.xml><?xml version="1.0" encoding="utf-8"?>
 <ds:datastoreItem xmlns:ds="http://schemas.openxmlformats.org/officeDocument/2006/customXml" ds:itemID="{975516D5-AF9D-4F30-A4D5-31001B2788F5}">
   <ds:schemaRefs>
     <ds:schemaRef ds:uri="http://schemas.microsoft.com/office/2006/metadata/contentType"/>
@@ -5122,22 +5177,6 @@
 </ds:datastoreItem>
 </file>
 
-<file path=customXml/itemProps2.xml><?xml version="1.0" encoding="utf-8"?>
-<ds:datastoreItem xmlns:ds="http://schemas.openxmlformats.org/officeDocument/2006/customXml" ds:itemID="{DDAFDE9D-3521-416B-A74A-3BD3057C8F6C}">
-  <ds:schemaRefs>
-    <ds:schemaRef ds:uri="http://schemas.microsoft.com/office/infopath/2007/PartnerControls"/>
-    <ds:schemaRef ds:uri="http://purl.org/dc/elements/1.1/"/>
-    <ds:schemaRef ds:uri="http://schemas.microsoft.com/office/2006/metadata/properties"/>
-    <ds:schemaRef ds:uri="http://purl.org/dc/terms/"/>
-    <ds:schemaRef ds:uri="http://schemas.microsoft.com/office/2006/documentManagement/types"/>
-    <ds:schemaRef ds:uri="http://purl.org/dc/dcmitype/"/>
-    <ds:schemaRef ds:uri="http://schemas.openxmlformats.org/package/2006/metadata/core-properties"/>
-    <ds:schemaRef ds:uri="fe0a4b2e-cd41-43e3-82a8-6b493f40e3b7"/>
-    <ds:schemaRef ds:uri="http://www.w3.org/XML/1998/namespace"/>
-  </ds:schemaRefs>
-</ds:datastoreItem>
-</file>
-
 <file path=customXml/itemProps3.xml><?xml version="1.0" encoding="utf-8"?>
 <ds:datastoreItem xmlns:ds="http://schemas.openxmlformats.org/officeDocument/2006/customXml" ds:itemID="{1992B42F-16CE-4DE3-9813-D61257BABAEF}">
   <ds:schemaRefs>
@@ -5147,7 +5186,7 @@
 </file>
 
 <file path=customXml/itemProps4.xml><?xml version="1.0" encoding="utf-8"?>
-<ds:datastoreItem xmlns:ds="http://schemas.openxmlformats.org/officeDocument/2006/customXml" ds:itemID="{C44FF805-8165-4B36-B497-DFFFACD5989E}">
+<ds:datastoreItem xmlns:ds="http://schemas.openxmlformats.org/officeDocument/2006/customXml" ds:itemID="{CC289633-15E5-483A-9AAE-472A04CA7AEE}">
   <ds:schemaRefs>
     <ds:schemaRef ds:uri="http://schemas.openxmlformats.org/officeDocument/2006/bibliography"/>
   </ds:schemaRefs>

</xml_diff>

<commit_message>
Updated Infosys position start date for Technology Analyst
</commit_message>
<xml_diff>
--- a/Viral-Patel_Resume.docx
+++ b/Viral-Patel_Resume.docx
@@ -2877,8 +2877,6 @@
               </w:rPr>
               <w:t xml:space="preserve">timeline report </w:t>
             </w:r>
-            <w:bookmarkStart w:id="0" w:name="_GoBack"/>
-            <w:bookmarkEnd w:id="0"/>
             <w:r>
               <w:rPr>
                 <w:rFonts w:ascii="Times New Roman" w:hAnsi="Times New Roman" w:cs="Times New Roman"/>
@@ -3321,7 +3319,17 @@
                 <w:sz w:val="20"/>
                 <w:szCs w:val="20"/>
               </w:rPr>
-              <w:t>March 2018 – November 2018</w:t>
+              <w:t>April</w:t>
+            </w:r>
+            <w:bookmarkStart w:id="0" w:name="_GoBack"/>
+            <w:bookmarkEnd w:id="0"/>
+            <w:r>
+              <w:rPr>
+                <w:rFonts w:ascii="Times New Roman" w:hAnsi="Times New Roman" w:cs="Times New Roman"/>
+                <w:sz w:val="20"/>
+                <w:szCs w:val="20"/>
+              </w:rPr>
+              <w:t xml:space="preserve"> 2018 – November 2018</w:t>
             </w:r>
           </w:p>
         </w:tc>
@@ -4948,12 +4956,6 @@
 </file>
 
 <file path=customXml/item1.xml><?xml version="1.0" encoding="utf-8"?>
-<p:properties xmlns:p="http://schemas.microsoft.com/office/2006/metadata/properties" xmlns:xsi="http://www.w3.org/2001/XMLSchema-instance" xmlns:pc="http://schemas.microsoft.com/office/infopath/2007/PartnerControls">
-  <documentManagement/>
-</p:properties>
-</file>
-
-<file path=customXml/item2.xml><?xml version="1.0" encoding="utf-8"?>
 <ct:contentTypeSchema xmlns:ct="http://schemas.microsoft.com/office/2006/metadata/contentType" xmlns:ma="http://schemas.microsoft.com/office/2006/metadata/properties/metaAttributes" ct:_="" ma:_="" ma:contentTypeName="Document" ma:contentTypeID="0x010100B15D252DF0696A4DB342171CD8728B6A" ma:contentTypeVersion="10" ma:contentTypeDescription="Create a new document." ma:contentTypeScope="" ma:versionID="9ff42345b85133b01ab106ebd2a91de4">
   <xsd:schema xmlns:xsd="http://www.w3.org/2001/XMLSchema" xmlns:xs="http://www.w3.org/2001/XMLSchema" xmlns:p="http://schemas.microsoft.com/office/2006/metadata/properties" xmlns:ns3="fe0a4b2e-cd41-43e3-82a8-6b493f40e3b7" targetNamespace="http://schemas.microsoft.com/office/2006/metadata/properties" ma:root="true" ma:fieldsID="88d3ba7a811810d07ecfdeddace5c1bb" ns3:_="">
     <xsd:import namespace="fe0a4b2e-cd41-43e3-82a8-6b493f40e3b7"/>
@@ -5137,6 +5139,12 @@
 </ct:contentTypeSchema>
 </file>
 
+<file path=customXml/item2.xml><?xml version="1.0" encoding="utf-8"?>
+<p:properties xmlns:p="http://schemas.microsoft.com/office/2006/metadata/properties" xmlns:xsi="http://www.w3.org/2001/XMLSchema-instance" xmlns:pc="http://schemas.microsoft.com/office/infopath/2007/PartnerControls">
+  <documentManagement/>
+</p:properties>
+</file>
+
 <file path=customXml/item3.xml><?xml version="1.0" encoding="utf-8"?>
 <?mso-contentType ?>
 <FormTemplates xmlns="http://schemas.microsoft.com/sharepoint/v3/contenttype/forms">
@@ -5151,15 +5159,6 @@
 </file>
 
 <file path=customXml/itemProps1.xml><?xml version="1.0" encoding="utf-8"?>
-<ds:datastoreItem xmlns:ds="http://schemas.openxmlformats.org/officeDocument/2006/customXml" ds:itemID="{DDAFDE9D-3521-416B-A74A-3BD3057C8F6C}">
-  <ds:schemaRefs>
-    <ds:schemaRef ds:uri="http://schemas.microsoft.com/office/2006/metadata/properties"/>
-    <ds:schemaRef ds:uri="http://schemas.microsoft.com/office/infopath/2007/PartnerControls"/>
-  </ds:schemaRefs>
-</ds:datastoreItem>
-</file>
-
-<file path=customXml/itemProps2.xml><?xml version="1.0" encoding="utf-8"?>
 <ds:datastoreItem xmlns:ds="http://schemas.openxmlformats.org/officeDocument/2006/customXml" ds:itemID="{975516D5-AF9D-4F30-A4D5-31001B2788F5}">
   <ds:schemaRefs>
     <ds:schemaRef ds:uri="http://schemas.microsoft.com/office/2006/metadata/contentType"/>
@@ -5177,6 +5176,15 @@
 </ds:datastoreItem>
 </file>
 
+<file path=customXml/itemProps2.xml><?xml version="1.0" encoding="utf-8"?>
+<ds:datastoreItem xmlns:ds="http://schemas.openxmlformats.org/officeDocument/2006/customXml" ds:itemID="{DDAFDE9D-3521-416B-A74A-3BD3057C8F6C}">
+  <ds:schemaRefs>
+    <ds:schemaRef ds:uri="http://schemas.microsoft.com/office/2006/metadata/properties"/>
+    <ds:schemaRef ds:uri="http://schemas.microsoft.com/office/infopath/2007/PartnerControls"/>
+  </ds:schemaRefs>
+</ds:datastoreItem>
+</file>
+
 <file path=customXml/itemProps3.xml><?xml version="1.0" encoding="utf-8"?>
 <ds:datastoreItem xmlns:ds="http://schemas.openxmlformats.org/officeDocument/2006/customXml" ds:itemID="{1992B42F-16CE-4DE3-9813-D61257BABAEF}">
   <ds:schemaRefs>
@@ -5186,7 +5194,7 @@
 </file>
 
 <file path=customXml/itemProps4.xml><?xml version="1.0" encoding="utf-8"?>
-<ds:datastoreItem xmlns:ds="http://schemas.openxmlformats.org/officeDocument/2006/customXml" ds:itemID="{CC289633-15E5-483A-9AAE-472A04CA7AEE}">
+<ds:datastoreItem xmlns:ds="http://schemas.openxmlformats.org/officeDocument/2006/customXml" ds:itemID="{D107DD43-4321-4A52-B214-4FDBCF5BD231}">
   <ds:schemaRefs>
     <ds:schemaRef ds:uri="http://schemas.openxmlformats.org/officeDocument/2006/bibliography"/>
   </ds:schemaRefs>

</xml_diff>